<commit_message>
added ant example project
</commit_message>
<xml_diff>
--- a/Jenkins.docx
+++ b/Jenkins.docx
@@ -80,21 +80,8 @@
         <w:ind w:left="1440"/>
       </w:pPr>
       <w:r>
-        <w:t xml:space="preserve">Secret admin password copy from </w:t>
-      </w:r>
-      <w:proofErr w:type="spellStart"/>
-      <w:r>
-        <w:t>secretPassword</w:t>
-      </w:r>
-      <w:proofErr w:type="spellEnd"/>
-      <w:r>
-        <w:t xml:space="preserve"> and pest it at first time while Jenkins is </w:t>
-      </w:r>
-      <w:proofErr w:type="spellStart"/>
-      <w:r>
-        <w:t>startes</w:t>
-      </w:r>
-      <w:proofErr w:type="spellEnd"/>
+        <w:t>Secret admin password copy from secretPassword and pest it at first time while Jenkins is startes</w:t>
+      </w:r>
     </w:p>
     <w:p>
       <w:pPr>
@@ -119,15 +106,7 @@
       </w:pPr>
       <w:r>
         <w:tab/>
-        <w:t xml:space="preserve">Download </w:t>
-      </w:r>
-      <w:proofErr w:type="spellStart"/>
-      <w:r>
-        <w:t>Jenkins.war</w:t>
-      </w:r>
-      <w:proofErr w:type="spellEnd"/>
-      <w:r>
-        <w:t xml:space="preserve"> file from Jenkins site.</w:t>
+        <w:t>Download Jenkins.war file from Jenkins site.</w:t>
       </w:r>
     </w:p>
     <w:p>
@@ -136,23 +115,7 @@
       </w:pPr>
       <w:r>
         <w:tab/>
-        <w:t xml:space="preserve">Copy </w:t>
-      </w:r>
-      <w:proofErr w:type="spellStart"/>
-      <w:r>
-        <w:t>Jenkins.war</w:t>
-      </w:r>
-      <w:proofErr w:type="spellEnd"/>
-      <w:r>
-        <w:t xml:space="preserve"> into apache </w:t>
-      </w:r>
-      <w:proofErr w:type="spellStart"/>
-      <w:r>
-        <w:t>webapps</w:t>
-      </w:r>
-      <w:proofErr w:type="spellEnd"/>
-      <w:r>
-        <w:t xml:space="preserve"> folder</w:t>
+        <w:t>Copy Jenkins.war into apache webapps folder</w:t>
       </w:r>
     </w:p>
     <w:p>
@@ -173,14 +136,7 @@
       </w:pPr>
       <w:r>
         <w:tab/>
-      </w:r>
-      <w:proofErr w:type="spellStart"/>
-      <w:r>
-        <w:t>Goto</w:t>
-      </w:r>
-      <w:proofErr w:type="spellEnd"/>
-      <w:r>
-        <w:t xml:space="preserve"> browser </w:t>
+        <w:t xml:space="preserve">Goto browser </w:t>
       </w:r>
       <w:r>
         <w:rPr>
@@ -235,30 +191,7 @@
       </w:r>
       <w:r>
         <w:tab/>
-      </w:r>
-      <w:proofErr w:type="spellStart"/>
-      <w:r>
-        <w:t>Goto</w:t>
-      </w:r>
-      <w:proofErr w:type="spellEnd"/>
-      <w:r>
-        <w:t xml:space="preserve"> Start-</w:t>
-      </w:r>
-      <w:proofErr w:type="spellStart"/>
-      <w:r>
-        <w:t>cmd</w:t>
-      </w:r>
-      <w:proofErr w:type="spellEnd"/>
-      <w:r>
-        <w:t xml:space="preserve">-path where </w:t>
-      </w:r>
-      <w:proofErr w:type="spellStart"/>
-      <w:r>
-        <w:t>Jenkins.war</w:t>
-      </w:r>
-      <w:proofErr w:type="spellEnd"/>
-      <w:r>
-        <w:t xml:space="preserve"> is available and</w:t>
+        <w:t>Goto Start-cmd-path where Jenkins.war is available and</w:t>
       </w:r>
     </w:p>
     <w:p>
@@ -276,88 +209,44 @@
         <w:rPr>
           <w:color w:val="0070C0"/>
         </w:rPr>
-        <w:t xml:space="preserve">java -jar </w:t>
-      </w:r>
-      <w:proofErr w:type="spellStart"/>
-      <w:r>
+        <w:t xml:space="preserve">java -jar Jenkins.war </w:t>
+      </w:r>
+    </w:p>
+    <w:p>
+      <w:pPr>
+        <w:pStyle w:val="ListParagraph"/>
         <w:rPr>
           <w:color w:val="0070C0"/>
         </w:rPr>
-        <w:t>Jenkins.war</w:t>
-      </w:r>
-      <w:proofErr w:type="spellEnd"/>
+      </w:pPr>
       <w:r>
         <w:rPr>
           <w:color w:val="0070C0"/>
         </w:rPr>
-        <w:t xml:space="preserve"> </w:t>
-      </w:r>
-    </w:p>
-    <w:p>
-      <w:pPr>
-        <w:pStyle w:val="ListParagraph"/>
+        <w:tab/>
+      </w:r>
+      <w:r>
+        <w:t xml:space="preserve">If port no is need to change then run </w:t>
+      </w:r>
+    </w:p>
+    <w:p>
+      <w:pPr>
+        <w:pStyle w:val="ListParagraph"/>
+      </w:pPr>
+      <w:r>
+        <w:tab/>
+      </w:r>
+      <w:r>
         <w:rPr>
           <w:color w:val="0070C0"/>
         </w:rPr>
-      </w:pPr>
+        <w:t>java -jar Jenkins.war</w:t>
+      </w:r>
       <w:r>
         <w:rPr>
           <w:color w:val="0070C0"/>
         </w:rPr>
-        <w:tab/>
-      </w:r>
-      <w:r>
-        <w:t xml:space="preserve">If port no is </w:t>
-      </w:r>
-      <w:proofErr w:type="gramStart"/>
-      <w:r>
-        <w:t>need</w:t>
-      </w:r>
-      <w:proofErr w:type="gramEnd"/>
-      <w:r>
-        <w:t xml:space="preserve"> to change then run </w:t>
-      </w:r>
-    </w:p>
-    <w:p>
-      <w:pPr>
-        <w:pStyle w:val="ListParagraph"/>
-      </w:pPr>
-      <w:r>
-        <w:tab/>
-      </w:r>
-      <w:r>
-        <w:rPr>
-          <w:color w:val="0070C0"/>
-        </w:rPr>
-        <w:t xml:space="preserve">java -jar </w:t>
-      </w:r>
-      <w:proofErr w:type="spellStart"/>
-      <w:r>
-        <w:rPr>
-          <w:color w:val="0070C0"/>
-        </w:rPr>
-        <w:t>Jenkins.war</w:t>
-      </w:r>
-      <w:proofErr w:type="spellEnd"/>
-      <w:r>
-        <w:rPr>
-          <w:color w:val="0070C0"/>
-        </w:rPr>
-        <w:t xml:space="preserve"> --</w:t>
-      </w:r>
-      <w:proofErr w:type="spellStart"/>
-      <w:r>
-        <w:rPr>
-          <w:color w:val="0070C0"/>
-        </w:rPr>
-        <w:t>httpPort</w:t>
-      </w:r>
-      <w:proofErr w:type="spellEnd"/>
-      <w:r>
-        <w:rPr>
-          <w:color w:val="0070C0"/>
-        </w:rPr>
-        <w:t>=8085</w:t>
+        <w:t xml:space="preserve"> --httpPort=8085</w:t>
       </w:r>
     </w:p>
     <w:p>
@@ -451,8 +340,64 @@
         <w:rPr>
           <w:b/>
         </w:rPr>
-        <w:t>Mostly used plugins</w:t>
-      </w:r>
+        <w:t>Build using ANT and git</w:t>
+      </w:r>
+    </w:p>
+    <w:p>
+      <w:pPr>
+        <w:pStyle w:val="ListParagraph"/>
+        <w:numPr>
+          <w:ilvl w:val="0"/>
+          <w:numId w:val="14"/>
+        </w:numPr>
+      </w:pPr>
+      <w:r>
+        <w:t>Create new job</w:t>
+      </w:r>
+    </w:p>
+    <w:p>
+      <w:pPr>
+        <w:pStyle w:val="ListParagraph"/>
+        <w:numPr>
+          <w:ilvl w:val="0"/>
+          <w:numId w:val="14"/>
+        </w:numPr>
+      </w:pPr>
+      <w:r>
+        <w:t>Configure</w:t>
+      </w:r>
+    </w:p>
+    <w:p>
+      <w:pPr>
+        <w:pStyle w:val="ListParagraph"/>
+        <w:numPr>
+          <w:ilvl w:val="0"/>
+          <w:numId w:val="14"/>
+        </w:numPr>
+      </w:pPr>
+      <w:r>
+        <w:t>Select GitHub in build task</w:t>
+      </w:r>
+    </w:p>
+    <w:p>
+      <w:pPr>
+        <w:pStyle w:val="ListParagraph"/>
+        <w:numPr>
+          <w:ilvl w:val="0"/>
+          <w:numId w:val="14"/>
+        </w:numPr>
+      </w:pPr>
+      <w:bookmarkStart w:id="0" w:name="_GoBack"/>
+      <w:bookmarkEnd w:id="0"/>
+    </w:p>
+    <w:p>
+      <w:pPr>
+        <w:pStyle w:val="ListParagraph"/>
+        <w:numPr>
+          <w:ilvl w:val="0"/>
+          <w:numId w:val="14"/>
+        </w:numPr>
+      </w:pPr>
     </w:p>
     <w:p>
       <w:pPr>
@@ -478,83 +423,79 @@
         <w:rPr>
           <w:b/>
         </w:rPr>
-        <w:t xml:space="preserve">How to restart Jenkins </w:t>
-      </w:r>
-      <w:r>
+        <w:t>Mostly used plugins</w:t>
+      </w:r>
+    </w:p>
+    <w:p>
+      <w:pPr>
+        <w:pStyle w:val="ListParagraph"/>
+        <w:numPr>
+          <w:ilvl w:val="0"/>
+          <w:numId w:val="12"/>
+        </w:numPr>
+        <w:spacing w:line="336" w:lineRule="atLeast"/>
+        <w:rPr>
+          <w:rFonts w:ascii="Arial" w:hAnsi="Arial" w:cs="Arial"/>
+          <w:sz w:val="20"/>
+          <w:szCs w:val="20"/>
+        </w:rPr>
+      </w:pPr>
+      <w:r>
+        <w:rPr>
+          <w:rFonts w:ascii="Arial" w:hAnsi="Arial" w:cs="Arial"/>
+          <w:sz w:val="20"/>
+          <w:szCs w:val="20"/>
+        </w:rPr>
+        <w:t>GitHub Plugin</w:t>
+      </w:r>
+    </w:p>
+    <w:p>
+      <w:pPr>
+        <w:pStyle w:val="ListParagraph"/>
+        <w:numPr>
+          <w:ilvl w:val="0"/>
+          <w:numId w:val="12"/>
+        </w:numPr>
+        <w:spacing w:line="336" w:lineRule="atLeast"/>
+        <w:rPr>
+          <w:rFonts w:ascii="Helvetica" w:hAnsi="Helvetica" w:cs="Helvetica"/>
+          <w:color w:val="333333"/>
+          <w:sz w:val="20"/>
+          <w:szCs w:val="20"/>
+        </w:rPr>
+      </w:pPr>
+      <w:r>
+        <w:rPr>
+          <w:rFonts w:ascii="Helvetica" w:hAnsi="Helvetica" w:cs="Helvetica"/>
+          <w:color w:val="333333"/>
+          <w:sz w:val="20"/>
+          <w:szCs w:val="20"/>
+        </w:rPr>
+        <w:t>Deploy to container plugin</w:t>
+      </w:r>
+    </w:p>
+    <w:p>
+      <w:pPr>
+        <w:pStyle w:val="ListParagraph"/>
+        <w:numPr>
+          <w:ilvl w:val="0"/>
+          <w:numId w:val="12"/>
+        </w:numPr>
+        <w:spacing w:line="336" w:lineRule="atLeast"/>
+        <w:rPr>
+          <w:rFonts w:ascii="Helvetica" w:hAnsi="Helvetica" w:cs="Helvetica"/>
+          <w:color w:val="333333"/>
+          <w:sz w:val="20"/>
+          <w:szCs w:val="20"/>
+        </w:rPr>
+      </w:pPr>
+    </w:p>
+    <w:p>
+      <w:pPr>
+        <w:pStyle w:val="ListParagraph"/>
         <w:rPr>
           <w:b/>
         </w:rPr>
-        <w:t xml:space="preserve">when </w:t>
-      </w:r>
-      <w:proofErr w:type="spellStart"/>
-      <w:r>
-        <w:rPr>
-          <w:b/>
-        </w:rPr>
-        <w:t>je</w:t>
-      </w:r>
-      <w:r>
-        <w:rPr>
-          <w:b/>
-        </w:rPr>
-        <w:t>nkins</w:t>
-      </w:r>
-      <w:proofErr w:type="spellEnd"/>
-      <w:r>
-        <w:rPr>
-          <w:b/>
-        </w:rPr>
-        <w:t xml:space="preserve"> as a service and on top of tomcat</w:t>
-      </w:r>
-    </w:p>
-    <w:p>
-      <w:pPr>
-        <w:pStyle w:val="ListParagraph"/>
-        <w:rPr>
-          <w:color w:val="0070C0"/>
-        </w:rPr>
-      </w:pPr>
-      <w:r>
-        <w:t xml:space="preserve">Jenkins as a service </w:t>
-      </w:r>
-      <w:r>
-        <w:rPr>
-          <w:color w:val="0070C0"/>
-        </w:rPr>
-        <w:t>–  localhost:8080\</w:t>
-      </w:r>
-      <w:proofErr w:type="spellStart"/>
-      <w:r>
-        <w:rPr>
-          <w:color w:val="0070C0"/>
-        </w:rPr>
-        <w:t>safeRestart</w:t>
-      </w:r>
-      <w:proofErr w:type="spellEnd"/>
-      <w:r>
-        <w:rPr>
-          <w:color w:val="0070C0"/>
-        </w:rPr>
-        <w:t xml:space="preserve"> (or restart)</w:t>
-      </w:r>
-    </w:p>
-    <w:p>
-      <w:pPr>
-        <w:pStyle w:val="ListParagraph"/>
-      </w:pPr>
-      <w:r>
-        <w:t xml:space="preserve">Jenkins as application on top of Apache – restart </w:t>
-      </w:r>
-      <w:r>
-        <w:rPr>
-          <w:color w:val="0070C0"/>
-        </w:rPr>
-        <w:t>Apache by shutdown.bat/.sh</w:t>
-      </w:r>
-    </w:p>
-    <w:p>
-      <w:pPr>
-        <w:pStyle w:val="ListParagraph"/>
       </w:pPr>
     </w:p>
     <w:p>
@@ -573,15 +514,55 @@
         <w:rPr>
           <w:b/>
         </w:rPr>
-        <w:t>How to create job in Jenkins – all tabs description</w:t>
-      </w:r>
-    </w:p>
-    <w:p>
-      <w:pPr>
-        <w:pStyle w:val="ListParagraph"/>
+        <w:t xml:space="preserve">How to restart Jenkins </w:t>
+      </w:r>
+      <w:r>
         <w:rPr>
           <w:b/>
         </w:rPr>
+        <w:t>when je</w:t>
+      </w:r>
+      <w:r>
+        <w:rPr>
+          <w:b/>
+        </w:rPr>
+        <w:t>nkins as a service and on top of tomcat</w:t>
+      </w:r>
+    </w:p>
+    <w:p>
+      <w:pPr>
+        <w:pStyle w:val="ListParagraph"/>
+        <w:rPr>
+          <w:color w:val="0070C0"/>
+        </w:rPr>
+      </w:pPr>
+      <w:r>
+        <w:t xml:space="preserve">Jenkins as a service </w:t>
+      </w:r>
+      <w:r>
+        <w:rPr>
+          <w:color w:val="0070C0"/>
+        </w:rPr>
+        <w:t>–  localhost:8080\safeRestart (or restart)</w:t>
+      </w:r>
+    </w:p>
+    <w:p>
+      <w:pPr>
+        <w:pStyle w:val="ListParagraph"/>
+      </w:pPr>
+      <w:r>
+        <w:t xml:space="preserve">Jenkins as application on top of Apache – restart </w:t>
+      </w:r>
+      <w:r>
+        <w:rPr>
+          <w:color w:val="0070C0"/>
+        </w:rPr>
+        <w:t>Apache by shutdown.bat/.sh</w:t>
+      </w:r>
+    </w:p>
+    <w:p>
+      <w:pPr>
+        <w:pStyle w:val="ListParagraph"/>
       </w:pPr>
     </w:p>
     <w:p>
@@ -600,6 +581,136 @@
         <w:rPr>
           <w:b/>
         </w:rPr>
+        <w:lastRenderedPageBreak/>
+        <w:t>How to create job in Jenkins – all tabs description</w:t>
+      </w:r>
+    </w:p>
+    <w:p>
+      <w:pPr>
+        <w:pStyle w:val="ListParagraph"/>
+      </w:pPr>
+      <w:r>
+        <w:t>New Item</w:t>
+      </w:r>
+    </w:p>
+    <w:p>
+      <w:pPr>
+        <w:pStyle w:val="ListParagraph"/>
+        <w:ind w:left="1440"/>
+      </w:pPr>
+      <w:r>
+        <w:t>Job name</w:t>
+      </w:r>
+    </w:p>
+    <w:p>
+      <w:pPr>
+        <w:pStyle w:val="ListParagraph"/>
+        <w:ind w:left="1440"/>
+      </w:pPr>
+      <w:r>
+        <w:t>Select project type – freestyle</w:t>
+      </w:r>
+    </w:p>
+    <w:p>
+      <w:pPr>
+        <w:pStyle w:val="ListParagraph"/>
+        <w:ind w:left="1440"/>
+      </w:pPr>
+      <w:r>
+        <w:t>Ok</w:t>
+      </w:r>
+    </w:p>
+    <w:p>
+      <w:pPr>
+        <w:pStyle w:val="ListParagraph"/>
+      </w:pPr>
+      <w:r>
+        <w:t>Job configuration –</w:t>
+      </w:r>
+    </w:p>
+    <w:p>
+      <w:pPr>
+        <w:pStyle w:val="ListParagraph"/>
+      </w:pPr>
+      <w:r>
+        <w:tab/>
+        <w:t>General</w:t>
+      </w:r>
+    </w:p>
+    <w:p>
+      <w:pPr>
+        <w:pStyle w:val="ListParagraph"/>
+        <w:ind w:left="1440"/>
+      </w:pPr>
+      <w:r>
+        <w:t>SCM</w:t>
+      </w:r>
+    </w:p>
+    <w:p>
+      <w:pPr>
+        <w:pStyle w:val="ListParagraph"/>
+        <w:ind w:left="1440"/>
+      </w:pPr>
+      <w:r>
+        <w:t>Build triggers – github hooks option</w:t>
+      </w:r>
+    </w:p>
+    <w:p>
+      <w:pPr>
+        <w:pStyle w:val="ListParagraph"/>
+        <w:ind w:left="1440"/>
+      </w:pPr>
+      <w:r>
+        <w:t>Build environment</w:t>
+      </w:r>
+    </w:p>
+    <w:p>
+      <w:pPr>
+        <w:pStyle w:val="ListParagraph"/>
+        <w:ind w:left="1440"/>
+      </w:pPr>
+      <w:r>
+        <w:t xml:space="preserve">Build </w:t>
+      </w:r>
+    </w:p>
+    <w:p>
+      <w:pPr>
+        <w:pStyle w:val="ListParagraph"/>
+        <w:ind w:left="1440"/>
+      </w:pPr>
+      <w:r>
+        <w:t>Post-build action</w:t>
+      </w:r>
+    </w:p>
+    <w:p>
+      <w:pPr>
+        <w:pStyle w:val="ListParagraph"/>
+      </w:pPr>
+    </w:p>
+    <w:p>
+      <w:pPr>
+        <w:pStyle w:val="ListParagraph"/>
+        <w:rPr>
+          <w:b/>
+        </w:rPr>
+      </w:pPr>
+    </w:p>
+    <w:p>
+      <w:pPr>
+        <w:pStyle w:val="ListParagraph"/>
+        <w:numPr>
+          <w:ilvl w:val="1"/>
+          <w:numId w:val="1"/>
+        </w:numPr>
+        <w:ind w:left="720"/>
+        <w:rPr>
+          <w:b/>
+        </w:rPr>
+      </w:pPr>
+      <w:r>
+        <w:rPr>
+          <w:b/>
+        </w:rPr>
         <w:t>Manage Jenkin</w:t>
       </w:r>
       <w:r>
@@ -608,8 +719,6 @@
         </w:rPr>
         <w:t>0073</w:t>
       </w:r>
-      <w:bookmarkStart w:id="0" w:name="_GoBack"/>
-      <w:bookmarkEnd w:id="0"/>
     </w:p>
     <w:p>
       <w:pPr>
@@ -841,23 +950,10 @@
         <w:t>Open config.xml (</w:t>
       </w:r>
       <w:r>
-        <w:t>C:\Users\ma344818\.</w:t>
-      </w:r>
-      <w:proofErr w:type="spellStart"/>
-      <w:r>
-        <w:t>jenkins</w:t>
-      </w:r>
-      <w:proofErr w:type="spellEnd"/>
-      <w:r>
-        <w:t xml:space="preserve">) of </w:t>
-      </w:r>
-      <w:proofErr w:type="spellStart"/>
-      <w:r>
-        <w:t>jenkins</w:t>
-      </w:r>
-      <w:proofErr w:type="spellEnd"/>
-      <w:r>
-        <w:t>.</w:t>
+        <w:t>C:\Users\ma344818\.jenkins</w:t>
+      </w:r>
+      <w:r>
+        <w:t>) of jenkins.</w:t>
       </w:r>
     </w:p>
     <w:p>
@@ -882,93 +978,19 @@
         <w:rPr>
           <w:color w:val="4472C4" w:themeColor="accent1"/>
         </w:rPr>
-        <w:t>&lt;</w:t>
-      </w:r>
-      <w:proofErr w:type="spellStart"/>
+        <w:t xml:space="preserve">&lt;useSecurity&gt;true&lt;/useSecurity&gt; </w:t>
+      </w:r>
+      <w:r>
+        <w:rPr>
+          <w:color w:val="000000" w:themeColor="text1"/>
+        </w:rPr>
+        <w:t xml:space="preserve">change it with </w:t>
+      </w:r>
       <w:r>
         <w:rPr>
           <w:color w:val="4472C4" w:themeColor="accent1"/>
         </w:rPr>
-        <w:t>useSecurity</w:t>
-      </w:r>
-      <w:proofErr w:type="spellEnd"/>
-      <w:r>
-        <w:rPr>
-          <w:color w:val="4472C4" w:themeColor="accent1"/>
-        </w:rPr>
-        <w:t>&gt;true&lt;/</w:t>
-      </w:r>
-      <w:proofErr w:type="spellStart"/>
-      <w:r>
-        <w:rPr>
-          <w:color w:val="4472C4" w:themeColor="accent1"/>
-        </w:rPr>
-        <w:t>useSecurity</w:t>
-      </w:r>
-      <w:proofErr w:type="spellEnd"/>
-      <w:r>
-        <w:rPr>
-          <w:color w:val="4472C4" w:themeColor="accent1"/>
-        </w:rPr>
-        <w:t>&gt;</w:t>
-      </w:r>
-      <w:r>
-        <w:rPr>
-          <w:color w:val="4472C4" w:themeColor="accent1"/>
-        </w:rPr>
-        <w:t xml:space="preserve"> </w:t>
-      </w:r>
-      <w:r>
-        <w:rPr>
-          <w:color w:val="000000" w:themeColor="text1"/>
-        </w:rPr>
-        <w:t xml:space="preserve">change it with </w:t>
-      </w:r>
-      <w:r>
-        <w:rPr>
-          <w:color w:val="4472C4" w:themeColor="accent1"/>
-        </w:rPr>
-        <w:t>&lt;</w:t>
-      </w:r>
-      <w:proofErr w:type="spellStart"/>
-      <w:r>
-        <w:rPr>
-          <w:color w:val="4472C4" w:themeColor="accent1"/>
-        </w:rPr>
-        <w:t>useSecurity</w:t>
-      </w:r>
-      <w:proofErr w:type="spellEnd"/>
-      <w:r>
-        <w:rPr>
-          <w:color w:val="4472C4" w:themeColor="accent1"/>
-        </w:rPr>
-        <w:t>&gt;</w:t>
-      </w:r>
-      <w:r>
-        <w:rPr>
-          <w:color w:val="4472C4" w:themeColor="accent1"/>
-        </w:rPr>
-        <w:t>false</w:t>
-      </w:r>
-      <w:r>
-        <w:rPr>
-          <w:color w:val="4472C4" w:themeColor="accent1"/>
-        </w:rPr>
-        <w:t>&lt;/</w:t>
-      </w:r>
-      <w:proofErr w:type="spellStart"/>
-      <w:r>
-        <w:rPr>
-          <w:color w:val="4472C4" w:themeColor="accent1"/>
-        </w:rPr>
-        <w:t>useSecurity</w:t>
-      </w:r>
-      <w:proofErr w:type="spellEnd"/>
-      <w:r>
-        <w:rPr>
-          <w:color w:val="4472C4" w:themeColor="accent1"/>
-        </w:rPr>
-        <w:t>&gt;</w:t>
+        <w:t>&lt;useSecurity&gt;false&lt;/useSecurity&gt;</w:t>
       </w:r>
     </w:p>
     <w:p>
@@ -984,16 +1006,7 @@
         </w:rPr>
       </w:pPr>
       <w:r>
-        <w:t xml:space="preserve">Start Jenkins </w:t>
-      </w:r>
-      <w:r>
-        <w:t xml:space="preserve">via apache or </w:t>
-      </w:r>
-      <w:r>
-        <w:t>start</w:t>
-      </w:r>
-      <w:r>
-        <w:t>.bat/.sh</w:t>
+        <w:t>Start Jenkins via apache or start.bat/.sh</w:t>
       </w:r>
     </w:p>
     <w:p>
@@ -1012,21 +1025,7 @@
         <w:rPr>
           <w:color w:val="000000" w:themeColor="text1"/>
         </w:rPr>
-        <w:t xml:space="preserve">Now you </w:t>
-      </w:r>
-      <w:proofErr w:type="gramStart"/>
-      <w:r>
-        <w:rPr>
-          <w:color w:val="000000" w:themeColor="text1"/>
-        </w:rPr>
-        <w:t>are able to</w:t>
-      </w:r>
-      <w:proofErr w:type="gramEnd"/>
-      <w:r>
-        <w:rPr>
-          <w:color w:val="000000" w:themeColor="text1"/>
-        </w:rPr>
-        <w:t xml:space="preserve"> see the Jenkins home page without credential as </w:t>
+        <w:t xml:space="preserve">Now you are able to see the Jenkins home page without credential as </w:t>
       </w:r>
       <w:r>
         <w:rPr>
@@ -1035,16 +1034,7 @@
           <w:sz w:val="20"/>
           <w:szCs w:val="20"/>
         </w:rPr>
-        <w:t>anonymous</w:t>
-      </w:r>
-      <w:r>
-        <w:rPr>
-          <w:rFonts w:ascii="Helvetica" w:hAnsi="Helvetica"/>
-          <w:color w:val="333333"/>
-          <w:sz w:val="20"/>
-          <w:szCs w:val="20"/>
-        </w:rPr>
-        <w:t xml:space="preserve"> user.</w:t>
+        <w:t>anonymous user.</w:t>
       </w:r>
     </w:p>
     <w:p>
@@ -1065,19 +1055,11 @@
         </w:rPr>
         <w:t xml:space="preserve">Go to manage </w:t>
       </w:r>
-      <w:proofErr w:type="spellStart"/>
       <w:r>
         <w:rPr>
           <w:color w:val="4472C4" w:themeColor="accent1"/>
         </w:rPr>
-        <w:t>jenkins</w:t>
-      </w:r>
-      <w:proofErr w:type="spellEnd"/>
-      <w:r>
-        <w:rPr>
-          <w:color w:val="4472C4" w:themeColor="accent1"/>
-        </w:rPr>
-        <w:t xml:space="preserve"> </w:t>
+        <w:t xml:space="preserve">jenkins </w:t>
       </w:r>
       <w:r>
         <w:rPr>
@@ -1169,21 +1151,7 @@
         <w:rPr>
           <w:color w:val="000000" w:themeColor="text1"/>
         </w:rPr>
-        <w:t xml:space="preserve">Click on settings icon of </w:t>
-      </w:r>
-      <w:proofErr w:type="gramStart"/>
-      <w:r>
-        <w:rPr>
-          <w:color w:val="000000" w:themeColor="text1"/>
-        </w:rPr>
-        <w:t>particular user</w:t>
-      </w:r>
-      <w:proofErr w:type="gramEnd"/>
-      <w:r>
-        <w:rPr>
-          <w:color w:val="000000" w:themeColor="text1"/>
-        </w:rPr>
-        <w:t xml:space="preserve"> and you can set new password for the user.</w:t>
+        <w:t>Click on settings icon of particular user and you can set new password for the user.</w:t>
       </w:r>
     </w:p>
     <w:p>
@@ -1373,6 +1341,7 @@
         </w:rPr>
       </w:pPr>
       <w:r>
+        <w:lastRenderedPageBreak/>
         <w:t xml:space="preserve">Jenkins own </w:t>
       </w:r>
       <w:r>
@@ -1768,7 +1737,6 @@
           <w:szCs w:val="20"/>
           <w:shd w:val="clear" w:color="auto" w:fill="FFFFFF" w:themeFill="background1"/>
         </w:rPr>
-        <w:lastRenderedPageBreak/>
         <w:t>In this scheme, you can configure who can do what by using a big table.</w:t>
       </w:r>
     </w:p>
@@ -1853,27 +1821,7 @@
           <w:sz w:val="20"/>
           <w:szCs w:val="20"/>
         </w:rPr>
-        <w:t xml:space="preserve">Permissions are additive. That is, if </w:t>
-      </w:r>
-      <w:proofErr w:type="gramStart"/>
-      <w:r>
-        <w:rPr>
-          <w:rFonts w:ascii="Helvetica" w:eastAsia="Times New Roman" w:hAnsi="Helvetica" w:cs="Times New Roman"/>
-          <w:color w:val="333333"/>
-          <w:sz w:val="20"/>
-          <w:szCs w:val="20"/>
-        </w:rPr>
-        <w:t>an</w:t>
-      </w:r>
-      <w:proofErr w:type="gramEnd"/>
-      <w:r>
-        <w:rPr>
-          <w:rFonts w:ascii="Helvetica" w:eastAsia="Times New Roman" w:hAnsi="Helvetica" w:cs="Times New Roman"/>
-          <w:color w:val="333333"/>
-          <w:sz w:val="20"/>
-          <w:szCs w:val="20"/>
-        </w:rPr>
-        <w:t xml:space="preserve"> user X is in group A, B, and C, then the permissions that this user actually has are the union of all permissions given to X, A, B, C, and anonymous.</w:t>
+        <w:t>Permissions are additive. That is, if an user X is in group A, B, and C, then the permissions that this user actually has are the union of all permissions given to X, A, B, C, and anonymous.</w:t>
       </w:r>
     </w:p>
     <w:p>
@@ -2020,35 +1968,20 @@
           <w:b/>
         </w:rPr>
       </w:pPr>
-      <w:proofErr w:type="spellStart"/>
       <w:r>
         <w:rPr>
           <w:b/>
         </w:rPr>
-        <w:t>Cron</w:t>
-      </w:r>
-      <w:proofErr w:type="spellEnd"/>
-      <w:r>
-        <w:rPr>
-          <w:b/>
-        </w:rPr>
-        <w:t xml:space="preserve"> tab</w:t>
-      </w:r>
-    </w:p>
-    <w:p>
-      <w:pPr>
-        <w:pStyle w:val="ListParagraph"/>
-      </w:pPr>
-      <w:r>
-        <w:t xml:space="preserve">Command to be executed for </w:t>
-      </w:r>
-      <w:proofErr w:type="spellStart"/>
-      <w:r>
-        <w:t>cron</w:t>
-      </w:r>
-      <w:proofErr w:type="spellEnd"/>
-      <w:r>
-        <w:t xml:space="preserve"> tab - * * * * *</w:t>
+        <w:lastRenderedPageBreak/>
+        <w:t>Cron tab</w:t>
+      </w:r>
+    </w:p>
+    <w:p>
+      <w:pPr>
+        <w:pStyle w:val="ListParagraph"/>
+      </w:pPr>
+      <w:r>
+        <w:t>Command to be executed for cron tab - * * * * *</w:t>
       </w:r>
     </w:p>
     <w:p>
@@ -2113,15 +2046,7 @@
         <w:ind w:left="1080"/>
       </w:pPr>
       <w:r>
-        <w:t xml:space="preserve">* ===== Day of week (0 – 7 == 0 and 7 points to </w:t>
-      </w:r>
-      <w:proofErr w:type="spellStart"/>
-      <w:r>
-        <w:t>sunday</w:t>
-      </w:r>
-      <w:proofErr w:type="spellEnd"/>
-      <w:r>
-        <w:t>)</w:t>
+        <w:t>* ===== Day of week (0 – 7 == 0 and 7 points to sunday)</w:t>
       </w:r>
     </w:p>
     <w:p>
@@ -2818,7 +2743,6 @@
                 <w:sz w:val="20"/>
                 <w:szCs w:val="18"/>
               </w:rPr>
-              <w:lastRenderedPageBreak/>
               <w:t>@daily</w:t>
             </w:r>
           </w:p>
@@ -3026,11 +2950,9 @@
         <w:pStyle w:val="ListParagraph"/>
         <w:ind w:left="1080"/>
       </w:pPr>
-      <w:proofErr w:type="spellStart"/>
       <w:r>
         <w:t>E.g</w:t>
       </w:r>
-      <w:proofErr w:type="spellEnd"/>
     </w:p>
     <w:tbl>
       <w:tblPr>
@@ -3564,41 +3486,7 @@
                 <w:szCs w:val="24"/>
                 <w:bdr w:val="none" w:sz="0" w:space="0" w:color="auto" w:frame="1"/>
               </w:rPr>
-              <w:t xml:space="preserve">— 00:30 </w:t>
-            </w:r>
-            <w:proofErr w:type="spellStart"/>
-            <w:proofErr w:type="gramStart"/>
-            <w:r>
-              <w:rPr>
-                <w:rFonts w:ascii="Verdana" w:eastAsia="Times New Roman" w:hAnsi="Verdana" w:cs="Arial"/>
-                <w:color w:val="555555"/>
-                <w:sz w:val="24"/>
-                <w:szCs w:val="24"/>
-                <w:bdr w:val="none" w:sz="0" w:space="0" w:color="auto" w:frame="1"/>
-              </w:rPr>
-              <w:t>Hrs</w:t>
-            </w:r>
-            <w:proofErr w:type="spellEnd"/>
-            <w:r>
-              <w:rPr>
-                <w:rFonts w:ascii="Verdana" w:eastAsia="Times New Roman" w:hAnsi="Verdana" w:cs="Arial"/>
-                <w:color w:val="555555"/>
-                <w:sz w:val="24"/>
-                <w:szCs w:val="24"/>
-                <w:bdr w:val="none" w:sz="0" w:space="0" w:color="auto" w:frame="1"/>
-              </w:rPr>
-              <w:t>  on</w:t>
-            </w:r>
-            <w:proofErr w:type="gramEnd"/>
-            <w:r>
-              <w:rPr>
-                <w:rFonts w:ascii="Verdana" w:eastAsia="Times New Roman" w:hAnsi="Verdana" w:cs="Arial"/>
-                <w:color w:val="555555"/>
-                <w:sz w:val="24"/>
-                <w:szCs w:val="24"/>
-                <w:bdr w:val="none" w:sz="0" w:space="0" w:color="auto" w:frame="1"/>
-              </w:rPr>
-              <w:t xml:space="preserve"> 1st of Jan, June &amp; Dec.</w:t>
+              <w:t>— 00:30 Hrs  on 1st of Jan, June &amp; Dec.</w:t>
             </w:r>
           </w:p>
         </w:tc>
@@ -4522,29 +4410,8 @@
           <w:sz w:val="20"/>
           <w:szCs w:val="20"/>
         </w:rPr>
-        <w:t xml:space="preserve">what is syntax if you want to install </w:t>
-      </w:r>
-      <w:proofErr w:type="spellStart"/>
-      <w:r>
-        <w:rPr>
-          <w:rFonts w:ascii="Segoe UI" w:hAnsi="Segoe UI" w:cs="Segoe UI"/>
-          <w:b/>
-          <w:color w:val="000000"/>
-          <w:sz w:val="20"/>
-          <w:szCs w:val="20"/>
-        </w:rPr>
-        <w:t>jenkins</w:t>
-      </w:r>
-      <w:proofErr w:type="spellEnd"/>
-      <w:r>
-        <w:rPr>
-          <w:rFonts w:ascii="Segoe UI" w:hAnsi="Segoe UI" w:cs="Segoe UI"/>
-          <w:b/>
-          <w:color w:val="000000"/>
-          <w:sz w:val="20"/>
-          <w:szCs w:val="20"/>
-        </w:rPr>
-        <w:t xml:space="preserve"> on different port</w:t>
+        <w:lastRenderedPageBreak/>
+        <w:t>what is syntax if you want to install jenkins on different port</w:t>
       </w:r>
     </w:p>
     <w:p>
@@ -4566,47 +4433,7 @@
           <w:sz w:val="20"/>
           <w:szCs w:val="20"/>
         </w:rPr>
-        <w:t xml:space="preserve">java -jar </w:t>
-      </w:r>
-      <w:proofErr w:type="spellStart"/>
-      <w:r>
-        <w:rPr>
-          <w:rFonts w:ascii="Segoe UI" w:hAnsi="Segoe UI" w:cs="Segoe UI"/>
-          <w:color w:val="000000"/>
-          <w:sz w:val="20"/>
-          <w:szCs w:val="20"/>
-        </w:rPr>
-        <w:t>jenkins.war</w:t>
-      </w:r>
-      <w:proofErr w:type="spellEnd"/>
-      <w:r>
-        <w:rPr>
-          <w:rFonts w:ascii="Segoe UI" w:hAnsi="Segoe UI" w:cs="Segoe UI"/>
-          <w:color w:val="000000"/>
-          <w:sz w:val="20"/>
-          <w:szCs w:val="20"/>
-        </w:rPr>
-        <w:t xml:space="preserve"> --</w:t>
-      </w:r>
-      <w:proofErr w:type="spellStart"/>
-      <w:r>
-        <w:rPr>
-          <w:rFonts w:ascii="Segoe UI" w:hAnsi="Segoe UI" w:cs="Segoe UI"/>
-          <w:color w:val="000000"/>
-          <w:sz w:val="20"/>
-          <w:szCs w:val="20"/>
-        </w:rPr>
-        <w:t>httpPort</w:t>
-      </w:r>
-      <w:proofErr w:type="spellEnd"/>
-      <w:r>
-        <w:rPr>
-          <w:rFonts w:ascii="Segoe UI" w:hAnsi="Segoe UI" w:cs="Segoe UI"/>
-          <w:color w:val="000000"/>
-          <w:sz w:val="20"/>
-          <w:szCs w:val="20"/>
-        </w:rPr>
-        <w:t>=8088</w:t>
+        <w:t>java -jar jenkins.war --httpPort=8088</w:t>
       </w:r>
     </w:p>
     <w:p>
@@ -4727,13 +4554,8 @@
         <w:t xml:space="preserve">Place </w:t>
       </w:r>
       <w:r>
-        <w:t xml:space="preserve">this byte code into </w:t>
-      </w:r>
-      <w:proofErr w:type="spellStart"/>
-      <w:r>
-        <w:t>pkg</w:t>
-      </w:r>
-      <w:proofErr w:type="spellEnd"/>
+        <w:t>this byte code into pkg</w:t>
+      </w:r>
     </w:p>
     <w:p>
       <w:pPr>
@@ -4753,13 +4575,8 @@
       </w:pPr>
       <w:r>
         <w:tab/>
-        <w:t xml:space="preserve">Deployment to production </w:t>
-      </w:r>
-      <w:proofErr w:type="spellStart"/>
-      <w:r>
-        <w:t>env</w:t>
-      </w:r>
-      <w:proofErr w:type="spellEnd"/>
+        <w:t>Deployment to production env</w:t>
+      </w:r>
     </w:p>
     <w:p>
       <w:pPr>
@@ -4789,15 +4606,7 @@
         <w:pStyle w:val="ListParagraph"/>
       </w:pPr>
       <w:r>
-        <w:t xml:space="preserve">Can be integrated with any editor or development </w:t>
-      </w:r>
-      <w:proofErr w:type="spellStart"/>
-      <w:r>
-        <w:t>env</w:t>
-      </w:r>
-      <w:proofErr w:type="spellEnd"/>
-      <w:r>
-        <w:t xml:space="preserve"> easily.</w:t>
+        <w:t>Can be integrated with any editor or development env easily.</w:t>
       </w:r>
     </w:p>
     <w:p>
@@ -4960,19 +4769,21 @@
           <w:sz w:val="20"/>
           <w:szCs w:val="20"/>
         </w:rPr>
-        <w:t>&lt;project name</w:t>
-      </w:r>
-      <w:proofErr w:type="gramStart"/>
-      <w:r>
+        <w:t>&lt;project name=”HelloWorld” default=”compiler” basedir=”.”&gt; </w:t>
+      </w:r>
+    </w:p>
+    <w:p>
+      <w:pPr>
+        <w:shd w:val="clear" w:color="auto" w:fill="FFFFFF"/>
+        <w:spacing w:after="0" w:line="240" w:lineRule="auto"/>
+        <w:ind w:left="1980" w:firstLine="180"/>
         <w:rPr>
           <w:rFonts w:ascii="Century Gothic" w:eastAsia="Times New Roman" w:hAnsi="Century Gothic" w:cs="Times New Roman"/>
           <w:color w:val="0070C0"/>
           <w:sz w:val="20"/>
           <w:szCs w:val="20"/>
         </w:rPr>
-        <w:t>=”HelloWorld</w:t>
-      </w:r>
-      <w:proofErr w:type="gramEnd"/>
+      </w:pPr>
       <w:r>
         <w:rPr>
           <w:rFonts w:ascii="Century Gothic" w:eastAsia="Times New Roman" w:hAnsi="Century Gothic" w:cs="Times New Roman"/>
@@ -4980,19 +4791,21 @@
           <w:sz w:val="20"/>
           <w:szCs w:val="20"/>
         </w:rPr>
-        <w:t xml:space="preserve">” default=”compiler” </w:t>
-      </w:r>
-      <w:proofErr w:type="spellStart"/>
-      <w:r>
+        <w:t>&lt;target name=”compiler”&gt; </w:t>
+      </w:r>
+    </w:p>
+    <w:p>
+      <w:pPr>
+        <w:shd w:val="clear" w:color="auto" w:fill="FFFFFF"/>
+        <w:spacing w:after="0" w:line="240" w:lineRule="auto"/>
+        <w:ind w:left="1980" w:firstLine="720"/>
         <w:rPr>
           <w:rFonts w:ascii="Century Gothic" w:eastAsia="Times New Roman" w:hAnsi="Century Gothic" w:cs="Times New Roman"/>
           <w:color w:val="0070C0"/>
           <w:sz w:val="20"/>
           <w:szCs w:val="20"/>
         </w:rPr>
-        <w:t>basedir</w:t>
-      </w:r>
-      <w:proofErr w:type="spellEnd"/>
+      </w:pPr>
       <w:r>
         <w:rPr>
           <w:rFonts w:ascii="Century Gothic" w:eastAsia="Times New Roman" w:hAnsi="Century Gothic" w:cs="Times New Roman"/>
@@ -5000,31 +4813,30 @@
           <w:sz w:val="20"/>
           <w:szCs w:val="20"/>
         </w:rPr>
-        <w:t>=”.”&gt; </w:t>
-      </w:r>
-    </w:p>
-    <w:p>
-      <w:pPr>
-        <w:shd w:val="clear" w:color="auto" w:fill="FFFFFF"/>
-        <w:spacing w:after="0" w:line="240" w:lineRule="auto"/>
-        <w:ind w:left="1980" w:firstLine="180"/>
+        <w:t xml:space="preserve"> </w:t>
+      </w:r>
+      <w:r>
         <w:rPr>
           <w:rFonts w:ascii="Century Gothic" w:eastAsia="Times New Roman" w:hAnsi="Century Gothic" w:cs="Times New Roman"/>
           <w:color w:val="0070C0"/>
           <w:sz w:val="20"/>
           <w:szCs w:val="20"/>
         </w:rPr>
-      </w:pPr>
-      <w:r>
+        <w:t>&lt;mkdir dir = “Helloworldclassfiles”&gt; </w:t>
+      </w:r>
+    </w:p>
+    <w:p>
+      <w:pPr>
+        <w:shd w:val="clear" w:color="auto" w:fill="FFFFFF"/>
+        <w:spacing w:after="0" w:line="240" w:lineRule="auto"/>
+        <w:ind w:left="2520" w:firstLine="180"/>
         <w:rPr>
           <w:rFonts w:ascii="Century Gothic" w:eastAsia="Times New Roman" w:hAnsi="Century Gothic" w:cs="Times New Roman"/>
           <w:color w:val="0070C0"/>
           <w:sz w:val="20"/>
           <w:szCs w:val="20"/>
         </w:rPr>
-        <w:t>&lt;target name</w:t>
-      </w:r>
-      <w:proofErr w:type="gramStart"/>
+      </w:pPr>
       <w:r>
         <w:rPr>
           <w:rFonts w:ascii="Century Gothic" w:eastAsia="Times New Roman" w:hAnsi="Century Gothic" w:cs="Times New Roman"/>
@@ -5032,40 +4844,43 @@
           <w:sz w:val="20"/>
           <w:szCs w:val="20"/>
         </w:rPr>
-        <w:t>=”compiler</w:t>
-      </w:r>
-      <w:proofErr w:type="gramEnd"/>
-      <w:r>
+        <w:t>&lt;javac srcdir=”Dirhelloworld” destdir=”Helloworldclassfiles”&gt; </w:t>
+      </w:r>
+    </w:p>
+    <w:p>
+      <w:pPr>
+        <w:shd w:val="clear" w:color="auto" w:fill="FFFFFF"/>
+        <w:spacing w:after="0" w:line="240" w:lineRule="auto"/>
+        <w:ind w:left="1980" w:firstLine="180"/>
         <w:rPr>
           <w:rFonts w:ascii="Century Gothic" w:eastAsia="Times New Roman" w:hAnsi="Century Gothic" w:cs="Times New Roman"/>
           <w:color w:val="0070C0"/>
           <w:sz w:val="20"/>
           <w:szCs w:val="20"/>
         </w:rPr>
-        <w:t>”&gt; </w:t>
-      </w:r>
-    </w:p>
-    <w:p>
-      <w:pPr>
-        <w:shd w:val="clear" w:color="auto" w:fill="FFFFFF"/>
-        <w:spacing w:after="0" w:line="240" w:lineRule="auto"/>
-        <w:ind w:left="1980" w:firstLine="720"/>
+      </w:pPr>
+      <w:r>
         <w:rPr>
           <w:rFonts w:ascii="Century Gothic" w:eastAsia="Times New Roman" w:hAnsi="Century Gothic" w:cs="Times New Roman"/>
           <w:color w:val="0070C0"/>
           <w:sz w:val="20"/>
           <w:szCs w:val="20"/>
         </w:rPr>
-      </w:pPr>
-      <w:r>
+        <w:t>&lt;/target&gt; </w:t>
+      </w:r>
+    </w:p>
+    <w:p>
+      <w:pPr>
+        <w:shd w:val="clear" w:color="auto" w:fill="FFFFFF"/>
+        <w:spacing w:after="0" w:line="240" w:lineRule="auto"/>
+        <w:ind w:left="1980"/>
         <w:rPr>
           <w:rFonts w:ascii="Century Gothic" w:eastAsia="Times New Roman" w:hAnsi="Century Gothic" w:cs="Times New Roman"/>
           <w:color w:val="0070C0"/>
           <w:sz w:val="20"/>
           <w:szCs w:val="20"/>
         </w:rPr>
-        <w:t xml:space="preserve"> </w:t>
-      </w:r>
+      </w:pPr>
       <w:r>
         <w:rPr>
           <w:rFonts w:ascii="Century Gothic" w:eastAsia="Times New Roman" w:hAnsi="Century Gothic" w:cs="Times New Roman"/>
@@ -5073,234 +4888,6 @@
           <w:sz w:val="20"/>
           <w:szCs w:val="20"/>
         </w:rPr>
-        <w:t>&lt;</w:t>
-      </w:r>
-      <w:proofErr w:type="spellStart"/>
-      <w:r>
-        <w:rPr>
-          <w:rFonts w:ascii="Century Gothic" w:eastAsia="Times New Roman" w:hAnsi="Century Gothic" w:cs="Times New Roman"/>
-          <w:color w:val="0070C0"/>
-          <w:sz w:val="20"/>
-          <w:szCs w:val="20"/>
-        </w:rPr>
-        <w:t>mkdir</w:t>
-      </w:r>
-      <w:proofErr w:type="spellEnd"/>
-      <w:r>
-        <w:rPr>
-          <w:rFonts w:ascii="Century Gothic" w:eastAsia="Times New Roman" w:hAnsi="Century Gothic" w:cs="Times New Roman"/>
-          <w:color w:val="0070C0"/>
-          <w:sz w:val="20"/>
-          <w:szCs w:val="20"/>
-        </w:rPr>
-        <w:t xml:space="preserve"> </w:t>
-      </w:r>
-      <w:proofErr w:type="spellStart"/>
-      <w:r>
-        <w:rPr>
-          <w:rFonts w:ascii="Century Gothic" w:eastAsia="Times New Roman" w:hAnsi="Century Gothic" w:cs="Times New Roman"/>
-          <w:color w:val="0070C0"/>
-          <w:sz w:val="20"/>
-          <w:szCs w:val="20"/>
-        </w:rPr>
-        <w:t>dir</w:t>
-      </w:r>
-      <w:proofErr w:type="spellEnd"/>
-      <w:r>
-        <w:rPr>
-          <w:rFonts w:ascii="Century Gothic" w:eastAsia="Times New Roman" w:hAnsi="Century Gothic" w:cs="Times New Roman"/>
-          <w:color w:val="0070C0"/>
-          <w:sz w:val="20"/>
-          <w:szCs w:val="20"/>
-        </w:rPr>
-        <w:t xml:space="preserve"> = “</w:t>
-      </w:r>
-      <w:proofErr w:type="spellStart"/>
-      <w:r>
-        <w:rPr>
-          <w:rFonts w:ascii="Century Gothic" w:eastAsia="Times New Roman" w:hAnsi="Century Gothic" w:cs="Times New Roman"/>
-          <w:color w:val="0070C0"/>
-          <w:sz w:val="20"/>
-          <w:szCs w:val="20"/>
-        </w:rPr>
-        <w:t>Helloworldclassfiles</w:t>
-      </w:r>
-      <w:proofErr w:type="spellEnd"/>
-      <w:r>
-        <w:rPr>
-          <w:rFonts w:ascii="Century Gothic" w:eastAsia="Times New Roman" w:hAnsi="Century Gothic" w:cs="Times New Roman"/>
-          <w:color w:val="0070C0"/>
-          <w:sz w:val="20"/>
-          <w:szCs w:val="20"/>
-        </w:rPr>
-        <w:t>”&gt; </w:t>
-      </w:r>
-    </w:p>
-    <w:p>
-      <w:pPr>
-        <w:shd w:val="clear" w:color="auto" w:fill="FFFFFF"/>
-        <w:spacing w:after="0" w:line="240" w:lineRule="auto"/>
-        <w:ind w:left="2520" w:firstLine="180"/>
-        <w:rPr>
-          <w:rFonts w:ascii="Century Gothic" w:eastAsia="Times New Roman" w:hAnsi="Century Gothic" w:cs="Times New Roman"/>
-          <w:color w:val="0070C0"/>
-          <w:sz w:val="20"/>
-          <w:szCs w:val="20"/>
-        </w:rPr>
-      </w:pPr>
-      <w:r>
-        <w:rPr>
-          <w:rFonts w:ascii="Century Gothic" w:eastAsia="Times New Roman" w:hAnsi="Century Gothic" w:cs="Times New Roman"/>
-          <w:color w:val="0070C0"/>
-          <w:sz w:val="20"/>
-          <w:szCs w:val="20"/>
-        </w:rPr>
-        <w:t>&lt;</w:t>
-      </w:r>
-      <w:proofErr w:type="spellStart"/>
-      <w:r>
-        <w:rPr>
-          <w:rFonts w:ascii="Century Gothic" w:eastAsia="Times New Roman" w:hAnsi="Century Gothic" w:cs="Times New Roman"/>
-          <w:color w:val="0070C0"/>
-          <w:sz w:val="20"/>
-          <w:szCs w:val="20"/>
-        </w:rPr>
-        <w:t>javac</w:t>
-      </w:r>
-      <w:proofErr w:type="spellEnd"/>
-      <w:r>
-        <w:rPr>
-          <w:rFonts w:ascii="Century Gothic" w:eastAsia="Times New Roman" w:hAnsi="Century Gothic" w:cs="Times New Roman"/>
-          <w:color w:val="0070C0"/>
-          <w:sz w:val="20"/>
-          <w:szCs w:val="20"/>
-        </w:rPr>
-        <w:t xml:space="preserve"> </w:t>
-      </w:r>
-      <w:proofErr w:type="spellStart"/>
-      <w:r>
-        <w:rPr>
-          <w:rFonts w:ascii="Century Gothic" w:eastAsia="Times New Roman" w:hAnsi="Century Gothic" w:cs="Times New Roman"/>
-          <w:color w:val="0070C0"/>
-          <w:sz w:val="20"/>
-          <w:szCs w:val="20"/>
-        </w:rPr>
-        <w:t>srcdir</w:t>
-      </w:r>
-      <w:proofErr w:type="spellEnd"/>
-      <w:proofErr w:type="gramStart"/>
-      <w:r>
-        <w:rPr>
-          <w:rFonts w:ascii="Century Gothic" w:eastAsia="Times New Roman" w:hAnsi="Century Gothic" w:cs="Times New Roman"/>
-          <w:color w:val="0070C0"/>
-          <w:sz w:val="20"/>
-          <w:szCs w:val="20"/>
-        </w:rPr>
-        <w:t>=”</w:t>
-      </w:r>
-      <w:proofErr w:type="spellStart"/>
-      <w:r>
-        <w:rPr>
-          <w:rFonts w:ascii="Century Gothic" w:eastAsia="Times New Roman" w:hAnsi="Century Gothic" w:cs="Times New Roman"/>
-          <w:color w:val="0070C0"/>
-          <w:sz w:val="20"/>
-          <w:szCs w:val="20"/>
-        </w:rPr>
-        <w:t>Dirhelloworld</w:t>
-      </w:r>
-      <w:proofErr w:type="spellEnd"/>
-      <w:proofErr w:type="gramEnd"/>
-      <w:r>
-        <w:rPr>
-          <w:rFonts w:ascii="Century Gothic" w:eastAsia="Times New Roman" w:hAnsi="Century Gothic" w:cs="Times New Roman"/>
-          <w:color w:val="0070C0"/>
-          <w:sz w:val="20"/>
-          <w:szCs w:val="20"/>
-        </w:rPr>
-        <w:t xml:space="preserve">” </w:t>
-      </w:r>
-      <w:proofErr w:type="spellStart"/>
-      <w:r>
-        <w:rPr>
-          <w:rFonts w:ascii="Century Gothic" w:eastAsia="Times New Roman" w:hAnsi="Century Gothic" w:cs="Times New Roman"/>
-          <w:color w:val="0070C0"/>
-          <w:sz w:val="20"/>
-          <w:szCs w:val="20"/>
-        </w:rPr>
-        <w:t>destdir</w:t>
-      </w:r>
-      <w:proofErr w:type="spellEnd"/>
-      <w:r>
-        <w:rPr>
-          <w:rFonts w:ascii="Century Gothic" w:eastAsia="Times New Roman" w:hAnsi="Century Gothic" w:cs="Times New Roman"/>
-          <w:color w:val="0070C0"/>
-          <w:sz w:val="20"/>
-          <w:szCs w:val="20"/>
-        </w:rPr>
-        <w:t>=”</w:t>
-      </w:r>
-      <w:proofErr w:type="spellStart"/>
-      <w:r>
-        <w:rPr>
-          <w:rFonts w:ascii="Century Gothic" w:eastAsia="Times New Roman" w:hAnsi="Century Gothic" w:cs="Times New Roman"/>
-          <w:color w:val="0070C0"/>
-          <w:sz w:val="20"/>
-          <w:szCs w:val="20"/>
-        </w:rPr>
-        <w:t>Helloworldclassfiles</w:t>
-      </w:r>
-      <w:proofErr w:type="spellEnd"/>
-      <w:r>
-        <w:rPr>
-          <w:rFonts w:ascii="Century Gothic" w:eastAsia="Times New Roman" w:hAnsi="Century Gothic" w:cs="Times New Roman"/>
-          <w:color w:val="0070C0"/>
-          <w:sz w:val="20"/>
-          <w:szCs w:val="20"/>
-        </w:rPr>
-        <w:t>”&gt; </w:t>
-      </w:r>
-    </w:p>
-    <w:p>
-      <w:pPr>
-        <w:shd w:val="clear" w:color="auto" w:fill="FFFFFF"/>
-        <w:spacing w:after="0" w:line="240" w:lineRule="auto"/>
-        <w:ind w:left="1980" w:firstLine="180"/>
-        <w:rPr>
-          <w:rFonts w:ascii="Century Gothic" w:eastAsia="Times New Roman" w:hAnsi="Century Gothic" w:cs="Times New Roman"/>
-          <w:color w:val="0070C0"/>
-          <w:sz w:val="20"/>
-          <w:szCs w:val="20"/>
-        </w:rPr>
-      </w:pPr>
-      <w:r>
-        <w:rPr>
-          <w:rFonts w:ascii="Century Gothic" w:eastAsia="Times New Roman" w:hAnsi="Century Gothic" w:cs="Times New Roman"/>
-          <w:color w:val="0070C0"/>
-          <w:sz w:val="20"/>
-          <w:szCs w:val="20"/>
-        </w:rPr>
-        <w:t>&lt;/target&gt; </w:t>
-      </w:r>
-    </w:p>
-    <w:p>
-      <w:pPr>
-        <w:shd w:val="clear" w:color="auto" w:fill="FFFFFF"/>
-        <w:spacing w:after="0" w:line="240" w:lineRule="auto"/>
-        <w:ind w:left="1980"/>
-        <w:rPr>
-          <w:rFonts w:ascii="Century Gothic" w:eastAsia="Times New Roman" w:hAnsi="Century Gothic" w:cs="Times New Roman"/>
-          <w:color w:val="0070C0"/>
-          <w:sz w:val="20"/>
-          <w:szCs w:val="20"/>
-        </w:rPr>
-      </w:pPr>
-      <w:r>
-        <w:rPr>
-          <w:rFonts w:ascii="Century Gothic" w:eastAsia="Times New Roman" w:hAnsi="Century Gothic" w:cs="Times New Roman"/>
-          <w:color w:val="0070C0"/>
-          <w:sz w:val="20"/>
-          <w:szCs w:val="20"/>
-        </w:rPr>
         <w:t>&lt;/project&gt;</w:t>
       </w:r>
     </w:p>
@@ -5335,21 +4922,7 @@
         <w:rPr>
           <w:b/>
         </w:rPr>
-        <w:t xml:space="preserve">If Build.xml is not available in </w:t>
-      </w:r>
-      <w:proofErr w:type="spellStart"/>
-      <w:r>
-        <w:rPr>
-          <w:b/>
-        </w:rPr>
-        <w:t>dir</w:t>
-      </w:r>
-      <w:proofErr w:type="spellEnd"/>
-      <w:r>
-        <w:rPr>
-          <w:b/>
-        </w:rPr>
-        <w:t xml:space="preserve"> and is saved with different name</w:t>
+        <w:t>If Build.xml is not available in dir and is saved with different name</w:t>
       </w:r>
     </w:p>
     <w:p>
@@ -5425,7 +4998,6 @@
           <w:szCs w:val="24"/>
         </w:rPr>
       </w:pPr>
-      <w:proofErr w:type="gramStart"/>
       <w:r>
         <w:rPr>
           <w:rFonts w:ascii="Courier New" w:eastAsia="Times New Roman" w:hAnsi="Courier New" w:cs="Courier New"/>
@@ -5433,17 +5005,7 @@
           <w:sz w:val="24"/>
           <w:szCs w:val="24"/>
         </w:rPr>
-        <w:t>&lt;?xml</w:t>
-      </w:r>
-      <w:proofErr w:type="gramEnd"/>
-      <w:r>
-        <w:rPr>
-          <w:rFonts w:ascii="Courier New" w:eastAsia="Times New Roman" w:hAnsi="Courier New" w:cs="Courier New"/>
-          <w:color w:val="557799"/>
-          <w:sz w:val="24"/>
-          <w:szCs w:val="24"/>
-        </w:rPr>
-        <w:t xml:space="preserve"> version="1.0"?&gt;</w:t>
+        <w:t>&lt;?xml version="1.0"?&gt;</w:t>
       </w:r>
     </w:p>
     <w:p>
@@ -5559,7 +5121,6 @@
         </w:rPr>
         <w:t xml:space="preserve"> </w:t>
       </w:r>
-      <w:proofErr w:type="spellStart"/>
       <w:r>
         <w:rPr>
           <w:rFonts w:ascii="Courier New" w:eastAsia="Times New Roman" w:hAnsi="Courier New" w:cs="Courier New"/>
@@ -5569,7 +5130,6 @@
         </w:rPr>
         <w:t>basedir</w:t>
       </w:r>
-      <w:proofErr w:type="spellEnd"/>
       <w:r>
         <w:rPr>
           <w:rFonts w:ascii="Courier New" w:eastAsia="Times New Roman" w:hAnsi="Courier New" w:cs="Courier New"/>
@@ -5633,7 +5193,6 @@
         </w:rPr>
         <w:t xml:space="preserve">    </w:t>
       </w:r>
-      <w:proofErr w:type="gramStart"/>
       <w:r>
         <w:rPr>
           <w:rFonts w:ascii="Courier New" w:eastAsia="Times New Roman" w:hAnsi="Courier New" w:cs="Courier New"/>
@@ -5643,19 +5202,7 @@
           <w:sz w:val="24"/>
           <w:szCs w:val="24"/>
         </w:rPr>
-        <w:t>&lt;!--</w:t>
-      </w:r>
-      <w:proofErr w:type="gramEnd"/>
-      <w:r>
-        <w:rPr>
-          <w:rFonts w:ascii="Courier New" w:eastAsia="Times New Roman" w:hAnsi="Courier New" w:cs="Courier New"/>
-          <w:i/>
-          <w:iCs/>
-          <w:color w:val="999988"/>
-          <w:sz w:val="24"/>
-          <w:szCs w:val="24"/>
-        </w:rPr>
-        <w:t xml:space="preserve"> Sets variables which can later be used. --&gt;</w:t>
+        <w:t>&lt;!-- Sets variables which can later be used. --&gt;</w:t>
       </w:r>
     </w:p>
     <w:p>
@@ -5694,7 +5241,6 @@
         </w:rPr>
         <w:t xml:space="preserve">    </w:t>
       </w:r>
-      <w:proofErr w:type="gramStart"/>
       <w:r>
         <w:rPr>
           <w:rFonts w:ascii="Courier New" w:eastAsia="Times New Roman" w:hAnsi="Courier New" w:cs="Courier New"/>
@@ -5704,19 +5250,7 @@
           <w:sz w:val="24"/>
           <w:szCs w:val="24"/>
         </w:rPr>
-        <w:t>&lt;!--</w:t>
-      </w:r>
-      <w:proofErr w:type="gramEnd"/>
-      <w:r>
-        <w:rPr>
-          <w:rFonts w:ascii="Courier New" w:eastAsia="Times New Roman" w:hAnsi="Courier New" w:cs="Courier New"/>
-          <w:i/>
-          <w:iCs/>
-          <w:color w:val="999988"/>
-          <w:sz w:val="24"/>
-          <w:szCs w:val="24"/>
-        </w:rPr>
-        <w:t xml:space="preserve"> The value of a property is accessed via ${} --&gt;</w:t>
+        <w:t>&lt;!-- The value of a property is accessed via ${} --&gt;</w:t>
       </w:r>
     </w:p>
     <w:p>
@@ -5796,9 +5330,33 @@
           <w:sz w:val="24"/>
           <w:szCs w:val="24"/>
         </w:rPr>
-        <w:t>"</w:t>
-      </w:r>
-      <w:proofErr w:type="spellStart"/>
+        <w:t>"src.dir"</w:t>
+      </w:r>
+      <w:r>
+        <w:rPr>
+          <w:rFonts w:ascii="Courier New" w:eastAsia="Times New Roman" w:hAnsi="Courier New" w:cs="Courier New"/>
+          <w:sz w:val="24"/>
+          <w:szCs w:val="24"/>
+        </w:rPr>
+        <w:t xml:space="preserve"> </w:t>
+      </w:r>
+      <w:r>
+        <w:rPr>
+          <w:rFonts w:ascii="Courier New" w:eastAsia="Times New Roman" w:hAnsi="Courier New" w:cs="Courier New"/>
+          <w:color w:val="000080"/>
+          <w:sz w:val="24"/>
+          <w:szCs w:val="24"/>
+        </w:rPr>
+        <w:t>location</w:t>
+      </w:r>
+      <w:r>
+        <w:rPr>
+          <w:rFonts w:ascii="Courier New" w:eastAsia="Times New Roman" w:hAnsi="Courier New" w:cs="Courier New"/>
+          <w:sz w:val="24"/>
+          <w:szCs w:val="24"/>
+        </w:rPr>
+        <w:t>=</w:t>
+      </w:r>
       <w:r>
         <w:rPr>
           <w:rFonts w:ascii="Courier New" w:eastAsia="Times New Roman" w:hAnsi="Courier New" w:cs="Courier New"/>
@@ -5806,71 +5364,7 @@
           <w:sz w:val="24"/>
           <w:szCs w:val="24"/>
         </w:rPr>
-        <w:t>src.dir</w:t>
-      </w:r>
-      <w:proofErr w:type="spellEnd"/>
-      <w:r>
-        <w:rPr>
-          <w:rFonts w:ascii="Courier New" w:eastAsia="Times New Roman" w:hAnsi="Courier New" w:cs="Courier New"/>
-          <w:color w:val="DD1144"/>
-          <w:sz w:val="24"/>
-          <w:szCs w:val="24"/>
-        </w:rPr>
-        <w:t>"</w:t>
-      </w:r>
-      <w:r>
-        <w:rPr>
-          <w:rFonts w:ascii="Courier New" w:eastAsia="Times New Roman" w:hAnsi="Courier New" w:cs="Courier New"/>
-          <w:sz w:val="24"/>
-          <w:szCs w:val="24"/>
-        </w:rPr>
-        <w:t xml:space="preserve"> </w:t>
-      </w:r>
-      <w:r>
-        <w:rPr>
-          <w:rFonts w:ascii="Courier New" w:eastAsia="Times New Roman" w:hAnsi="Courier New" w:cs="Courier New"/>
-          <w:color w:val="000080"/>
-          <w:sz w:val="24"/>
-          <w:szCs w:val="24"/>
-        </w:rPr>
-        <w:t>location</w:t>
-      </w:r>
-      <w:r>
-        <w:rPr>
-          <w:rFonts w:ascii="Courier New" w:eastAsia="Times New Roman" w:hAnsi="Courier New" w:cs="Courier New"/>
-          <w:sz w:val="24"/>
-          <w:szCs w:val="24"/>
-        </w:rPr>
-        <w:t>=</w:t>
-      </w:r>
-      <w:r>
-        <w:rPr>
-          <w:rFonts w:ascii="Courier New" w:eastAsia="Times New Roman" w:hAnsi="Courier New" w:cs="Courier New"/>
-          <w:color w:val="DD1144"/>
-          <w:sz w:val="24"/>
-          <w:szCs w:val="24"/>
-        </w:rPr>
-        <w:t>"</w:t>
-      </w:r>
-      <w:proofErr w:type="spellStart"/>
-      <w:r>
-        <w:rPr>
-          <w:rFonts w:ascii="Courier New" w:eastAsia="Times New Roman" w:hAnsi="Courier New" w:cs="Courier New"/>
-          <w:color w:val="DD1144"/>
-          <w:sz w:val="24"/>
-          <w:szCs w:val="24"/>
-        </w:rPr>
-        <w:t>src</w:t>
-      </w:r>
-      <w:proofErr w:type="spellEnd"/>
-      <w:r>
-        <w:rPr>
-          <w:rFonts w:ascii="Courier New" w:eastAsia="Times New Roman" w:hAnsi="Courier New" w:cs="Courier New"/>
-          <w:color w:val="DD1144"/>
-          <w:sz w:val="24"/>
-          <w:szCs w:val="24"/>
-        </w:rPr>
-        <w:t>"</w:t>
+        <w:t>"src"</w:t>
       </w:r>
       <w:r>
         <w:rPr>
@@ -5967,27 +5461,7 @@
           <w:sz w:val="24"/>
           <w:szCs w:val="24"/>
         </w:rPr>
-        <w:t>"</w:t>
-      </w:r>
-      <w:proofErr w:type="spellStart"/>
-      <w:r>
-        <w:rPr>
-          <w:rFonts w:ascii="Courier New" w:eastAsia="Times New Roman" w:hAnsi="Courier New" w:cs="Courier New"/>
-          <w:color w:val="DD1144"/>
-          <w:sz w:val="24"/>
-          <w:szCs w:val="24"/>
-        </w:rPr>
-        <w:t>build.dir</w:t>
-      </w:r>
-      <w:proofErr w:type="spellEnd"/>
-      <w:r>
-        <w:rPr>
-          <w:rFonts w:ascii="Courier New" w:eastAsia="Times New Roman" w:hAnsi="Courier New" w:cs="Courier New"/>
-          <w:color w:val="DD1144"/>
-          <w:sz w:val="24"/>
-          <w:szCs w:val="24"/>
-        </w:rPr>
-        <w:t>"</w:t>
+        <w:t>"build.dir"</w:t>
       </w:r>
       <w:r>
         <w:rPr>
@@ -6075,6 +5549,7 @@
           <w:sz w:val="24"/>
           <w:szCs w:val="24"/>
         </w:rPr>
+        <w:lastRenderedPageBreak/>
         <w:t xml:space="preserve">    </w:t>
       </w:r>
       <w:r>
@@ -6118,9 +5593,33 @@
           <w:sz w:val="24"/>
           <w:szCs w:val="24"/>
         </w:rPr>
-        <w:t>"</w:t>
-      </w:r>
-      <w:proofErr w:type="spellStart"/>
+        <w:t>"dist.dir"</w:t>
+      </w:r>
+      <w:r>
+        <w:rPr>
+          <w:rFonts w:ascii="Courier New" w:eastAsia="Times New Roman" w:hAnsi="Courier New" w:cs="Courier New"/>
+          <w:sz w:val="24"/>
+          <w:szCs w:val="24"/>
+        </w:rPr>
+        <w:t xml:space="preserve"> </w:t>
+      </w:r>
+      <w:r>
+        <w:rPr>
+          <w:rFonts w:ascii="Courier New" w:eastAsia="Times New Roman" w:hAnsi="Courier New" w:cs="Courier New"/>
+          <w:color w:val="000080"/>
+          <w:sz w:val="24"/>
+          <w:szCs w:val="24"/>
+        </w:rPr>
+        <w:t>location</w:t>
+      </w:r>
+      <w:r>
+        <w:rPr>
+          <w:rFonts w:ascii="Courier New" w:eastAsia="Times New Roman" w:hAnsi="Courier New" w:cs="Courier New"/>
+          <w:sz w:val="24"/>
+          <w:szCs w:val="24"/>
+        </w:rPr>
+        <w:t>=</w:t>
+      </w:r>
       <w:r>
         <w:rPr>
           <w:rFonts w:ascii="Courier New" w:eastAsia="Times New Roman" w:hAnsi="Courier New" w:cs="Courier New"/>
@@ -6128,71 +5627,7 @@
           <w:sz w:val="24"/>
           <w:szCs w:val="24"/>
         </w:rPr>
-        <w:t>dist.dir</w:t>
-      </w:r>
-      <w:proofErr w:type="spellEnd"/>
-      <w:r>
-        <w:rPr>
-          <w:rFonts w:ascii="Courier New" w:eastAsia="Times New Roman" w:hAnsi="Courier New" w:cs="Courier New"/>
-          <w:color w:val="DD1144"/>
-          <w:sz w:val="24"/>
-          <w:szCs w:val="24"/>
-        </w:rPr>
-        <w:t>"</w:t>
-      </w:r>
-      <w:r>
-        <w:rPr>
-          <w:rFonts w:ascii="Courier New" w:eastAsia="Times New Roman" w:hAnsi="Courier New" w:cs="Courier New"/>
-          <w:sz w:val="24"/>
-          <w:szCs w:val="24"/>
-        </w:rPr>
-        <w:t xml:space="preserve"> </w:t>
-      </w:r>
-      <w:r>
-        <w:rPr>
-          <w:rFonts w:ascii="Courier New" w:eastAsia="Times New Roman" w:hAnsi="Courier New" w:cs="Courier New"/>
-          <w:color w:val="000080"/>
-          <w:sz w:val="24"/>
-          <w:szCs w:val="24"/>
-        </w:rPr>
-        <w:t>location</w:t>
-      </w:r>
-      <w:r>
-        <w:rPr>
-          <w:rFonts w:ascii="Courier New" w:eastAsia="Times New Roman" w:hAnsi="Courier New" w:cs="Courier New"/>
-          <w:sz w:val="24"/>
-          <w:szCs w:val="24"/>
-        </w:rPr>
-        <w:t>=</w:t>
-      </w:r>
-      <w:r>
-        <w:rPr>
-          <w:rFonts w:ascii="Courier New" w:eastAsia="Times New Roman" w:hAnsi="Courier New" w:cs="Courier New"/>
-          <w:color w:val="DD1144"/>
-          <w:sz w:val="24"/>
-          <w:szCs w:val="24"/>
-        </w:rPr>
-        <w:t>"</w:t>
-      </w:r>
-      <w:proofErr w:type="spellStart"/>
-      <w:r>
-        <w:rPr>
-          <w:rFonts w:ascii="Courier New" w:eastAsia="Times New Roman" w:hAnsi="Courier New" w:cs="Courier New"/>
-          <w:color w:val="DD1144"/>
-          <w:sz w:val="24"/>
-          <w:szCs w:val="24"/>
-        </w:rPr>
-        <w:t>dist</w:t>
-      </w:r>
-      <w:proofErr w:type="spellEnd"/>
-      <w:r>
-        <w:rPr>
-          <w:rFonts w:ascii="Courier New" w:eastAsia="Times New Roman" w:hAnsi="Courier New" w:cs="Courier New"/>
-          <w:color w:val="DD1144"/>
-          <w:sz w:val="24"/>
-          <w:szCs w:val="24"/>
-        </w:rPr>
-        <w:t>"</w:t>
+        <w:t>"dist"</w:t>
       </w:r>
       <w:r>
         <w:rPr>
@@ -6289,27 +5724,7 @@
           <w:sz w:val="24"/>
           <w:szCs w:val="24"/>
         </w:rPr>
-        <w:t>"</w:t>
-      </w:r>
-      <w:proofErr w:type="spellStart"/>
-      <w:r>
-        <w:rPr>
-          <w:rFonts w:ascii="Courier New" w:eastAsia="Times New Roman" w:hAnsi="Courier New" w:cs="Courier New"/>
-          <w:color w:val="DD1144"/>
-          <w:sz w:val="24"/>
-          <w:szCs w:val="24"/>
-        </w:rPr>
-        <w:t>docs.dir</w:t>
-      </w:r>
-      <w:proofErr w:type="spellEnd"/>
-      <w:r>
-        <w:rPr>
-          <w:rFonts w:ascii="Courier New" w:eastAsia="Times New Roman" w:hAnsi="Courier New" w:cs="Courier New"/>
-          <w:color w:val="DD1144"/>
-          <w:sz w:val="24"/>
-          <w:szCs w:val="24"/>
-        </w:rPr>
-        <w:t>"</w:t>
+        <w:t>"docs.dir"</w:t>
       </w:r>
       <w:r>
         <w:rPr>
@@ -6428,7 +5843,6 @@
         </w:rPr>
         <w:t xml:space="preserve">    </w:t>
       </w:r>
-      <w:proofErr w:type="gramStart"/>
       <w:r>
         <w:rPr>
           <w:rFonts w:ascii="Courier New" w:eastAsia="Times New Roman" w:hAnsi="Courier New" w:cs="Courier New"/>
@@ -6438,43 +5852,7 @@
           <w:sz w:val="24"/>
           <w:szCs w:val="24"/>
         </w:rPr>
-        <w:t>&lt;!--</w:t>
-      </w:r>
-      <w:proofErr w:type="gramEnd"/>
-      <w:r>
-        <w:rPr>
-          <w:rFonts w:ascii="Courier New" w:eastAsia="Times New Roman" w:hAnsi="Courier New" w:cs="Courier New"/>
-          <w:i/>
-          <w:iCs/>
-          <w:color w:val="999988"/>
-          <w:sz w:val="24"/>
-          <w:szCs w:val="24"/>
-        </w:rPr>
-        <w:t xml:space="preserve"> Deletes the existing build, docs and </w:t>
-      </w:r>
-      <w:proofErr w:type="spellStart"/>
-      <w:r>
-        <w:rPr>
-          <w:rFonts w:ascii="Courier New" w:eastAsia="Times New Roman" w:hAnsi="Courier New" w:cs="Courier New"/>
-          <w:i/>
-          <w:iCs/>
-          <w:color w:val="999988"/>
-          <w:sz w:val="24"/>
-          <w:szCs w:val="24"/>
-        </w:rPr>
-        <w:t>dist</w:t>
-      </w:r>
-      <w:proofErr w:type="spellEnd"/>
-      <w:r>
-        <w:rPr>
-          <w:rFonts w:ascii="Courier New" w:eastAsia="Times New Roman" w:hAnsi="Courier New" w:cs="Courier New"/>
-          <w:i/>
-          <w:iCs/>
-          <w:color w:val="999988"/>
-          <w:sz w:val="24"/>
-          <w:szCs w:val="24"/>
-        </w:rPr>
-        <w:t xml:space="preserve"> directory--&gt;</w:t>
+        <w:t>&lt;!-- Deletes the existing build, docs and dist directory--&gt;</w:t>
       </w:r>
     </w:p>
     <w:p>
@@ -6619,7 +5997,6 @@
         </w:rPr>
         <w:t xml:space="preserve"> </w:t>
       </w:r>
-      <w:proofErr w:type="spellStart"/>
       <w:r>
         <w:rPr>
           <w:rFonts w:ascii="Courier New" w:eastAsia="Times New Roman" w:hAnsi="Courier New" w:cs="Courier New"/>
@@ -6629,7 +6006,6 @@
         </w:rPr>
         <w:t>dir</w:t>
       </w:r>
-      <w:proofErr w:type="spellEnd"/>
       <w:r>
         <w:rPr>
           <w:rFonts w:ascii="Courier New" w:eastAsia="Times New Roman" w:hAnsi="Courier New" w:cs="Courier New"/>
@@ -6645,27 +6021,7 @@
           <w:sz w:val="24"/>
           <w:szCs w:val="24"/>
         </w:rPr>
-        <w:t>"${</w:t>
-      </w:r>
-      <w:proofErr w:type="spellStart"/>
-      <w:r>
-        <w:rPr>
-          <w:rFonts w:ascii="Courier New" w:eastAsia="Times New Roman" w:hAnsi="Courier New" w:cs="Courier New"/>
-          <w:color w:val="DD1144"/>
-          <w:sz w:val="24"/>
-          <w:szCs w:val="24"/>
-        </w:rPr>
-        <w:t>build.dir</w:t>
-      </w:r>
-      <w:proofErr w:type="spellEnd"/>
-      <w:r>
-        <w:rPr>
-          <w:rFonts w:ascii="Courier New" w:eastAsia="Times New Roman" w:hAnsi="Courier New" w:cs="Courier New"/>
-          <w:color w:val="DD1144"/>
-          <w:sz w:val="24"/>
-          <w:szCs w:val="24"/>
-        </w:rPr>
-        <w:t>}"</w:t>
+        <w:t>"${build.dir}"</w:t>
       </w:r>
       <w:r>
         <w:rPr>
@@ -6738,7 +6094,6 @@
         </w:rPr>
         <w:t xml:space="preserve"> </w:t>
       </w:r>
-      <w:proofErr w:type="spellStart"/>
       <w:r>
         <w:rPr>
           <w:rFonts w:ascii="Courier New" w:eastAsia="Times New Roman" w:hAnsi="Courier New" w:cs="Courier New"/>
@@ -6748,7 +6103,6 @@
         </w:rPr>
         <w:t>dir</w:t>
       </w:r>
-      <w:proofErr w:type="spellEnd"/>
       <w:r>
         <w:rPr>
           <w:rFonts w:ascii="Courier New" w:eastAsia="Times New Roman" w:hAnsi="Courier New" w:cs="Courier New"/>
@@ -6764,27 +6118,7 @@
           <w:sz w:val="24"/>
           <w:szCs w:val="24"/>
         </w:rPr>
-        <w:t>"${</w:t>
-      </w:r>
-      <w:proofErr w:type="spellStart"/>
-      <w:r>
-        <w:rPr>
-          <w:rFonts w:ascii="Courier New" w:eastAsia="Times New Roman" w:hAnsi="Courier New" w:cs="Courier New"/>
-          <w:color w:val="DD1144"/>
-          <w:sz w:val="24"/>
-          <w:szCs w:val="24"/>
-        </w:rPr>
-        <w:t>docs.dir</w:t>
-      </w:r>
-      <w:proofErr w:type="spellEnd"/>
-      <w:r>
-        <w:rPr>
-          <w:rFonts w:ascii="Courier New" w:eastAsia="Times New Roman" w:hAnsi="Courier New" w:cs="Courier New"/>
-          <w:color w:val="DD1144"/>
-          <w:sz w:val="24"/>
-          <w:szCs w:val="24"/>
-        </w:rPr>
-        <w:t>}"</w:t>
+        <w:t>"${docs.dir}"</w:t>
       </w:r>
       <w:r>
         <w:rPr>
@@ -6857,7 +6191,6 @@
         </w:rPr>
         <w:t xml:space="preserve"> </w:t>
       </w:r>
-      <w:proofErr w:type="spellStart"/>
       <w:r>
         <w:rPr>
           <w:rFonts w:ascii="Courier New" w:eastAsia="Times New Roman" w:hAnsi="Courier New" w:cs="Courier New"/>
@@ -6867,7 +6200,6 @@
         </w:rPr>
         <w:t>dir</w:t>
       </w:r>
-      <w:proofErr w:type="spellEnd"/>
       <w:r>
         <w:rPr>
           <w:rFonts w:ascii="Courier New" w:eastAsia="Times New Roman" w:hAnsi="Courier New" w:cs="Courier New"/>
@@ -6883,27 +6215,7 @@
           <w:sz w:val="24"/>
           <w:szCs w:val="24"/>
         </w:rPr>
-        <w:t>"${</w:t>
-      </w:r>
-      <w:proofErr w:type="spellStart"/>
-      <w:r>
-        <w:rPr>
-          <w:rFonts w:ascii="Courier New" w:eastAsia="Times New Roman" w:hAnsi="Courier New" w:cs="Courier New"/>
-          <w:color w:val="DD1144"/>
-          <w:sz w:val="24"/>
-          <w:szCs w:val="24"/>
-        </w:rPr>
-        <w:t>dist.dir</w:t>
-      </w:r>
-      <w:proofErr w:type="spellEnd"/>
-      <w:r>
-        <w:rPr>
-          <w:rFonts w:ascii="Courier New" w:eastAsia="Times New Roman" w:hAnsi="Courier New" w:cs="Courier New"/>
-          <w:color w:val="DD1144"/>
-          <w:sz w:val="24"/>
-          <w:szCs w:val="24"/>
-        </w:rPr>
-        <w:t>}"</w:t>
+        <w:t>"${dist.dir}"</w:t>
       </w:r>
       <w:r>
         <w:rPr>
@@ -7034,7 +6346,6 @@
         </w:rPr>
         <w:t xml:space="preserve">    </w:t>
       </w:r>
-      <w:proofErr w:type="gramStart"/>
       <w:r>
         <w:rPr>
           <w:rFonts w:ascii="Courier New" w:eastAsia="Times New Roman" w:hAnsi="Courier New" w:cs="Courier New"/>
@@ -7044,43 +6355,7 @@
           <w:sz w:val="24"/>
           <w:szCs w:val="24"/>
         </w:rPr>
-        <w:t>&lt;!--</w:t>
-      </w:r>
-      <w:proofErr w:type="gramEnd"/>
-      <w:r>
-        <w:rPr>
-          <w:rFonts w:ascii="Courier New" w:eastAsia="Times New Roman" w:hAnsi="Courier New" w:cs="Courier New"/>
-          <w:i/>
-          <w:iCs/>
-          <w:color w:val="999988"/>
-          <w:sz w:val="24"/>
-          <w:szCs w:val="24"/>
-        </w:rPr>
-        <w:t xml:space="preserve"> Creates the  build, docs and </w:t>
-      </w:r>
-      <w:proofErr w:type="spellStart"/>
-      <w:r>
-        <w:rPr>
-          <w:rFonts w:ascii="Courier New" w:eastAsia="Times New Roman" w:hAnsi="Courier New" w:cs="Courier New"/>
-          <w:i/>
-          <w:iCs/>
-          <w:color w:val="999988"/>
-          <w:sz w:val="24"/>
-          <w:szCs w:val="24"/>
-        </w:rPr>
-        <w:t>dist</w:t>
-      </w:r>
-      <w:proofErr w:type="spellEnd"/>
-      <w:r>
-        <w:rPr>
-          <w:rFonts w:ascii="Courier New" w:eastAsia="Times New Roman" w:hAnsi="Courier New" w:cs="Courier New"/>
-          <w:i/>
-          <w:iCs/>
-          <w:color w:val="999988"/>
-          <w:sz w:val="24"/>
-          <w:szCs w:val="24"/>
-        </w:rPr>
-        <w:t xml:space="preserve"> directory--&gt;</w:t>
+        <w:t>&lt;!-- Creates the  build, docs and dist directory--&gt;</w:t>
       </w:r>
     </w:p>
     <w:p>
@@ -7160,27 +6435,7 @@
           <w:sz w:val="24"/>
           <w:szCs w:val="24"/>
         </w:rPr>
-        <w:t>"</w:t>
-      </w:r>
-      <w:proofErr w:type="spellStart"/>
-      <w:r>
-        <w:rPr>
-          <w:rFonts w:ascii="Courier New" w:eastAsia="Times New Roman" w:hAnsi="Courier New" w:cs="Courier New"/>
-          <w:color w:val="DD1144"/>
-          <w:sz w:val="24"/>
-          <w:szCs w:val="24"/>
-        </w:rPr>
-        <w:t>makedir</w:t>
-      </w:r>
-      <w:proofErr w:type="spellEnd"/>
-      <w:r>
-        <w:rPr>
-          <w:rFonts w:ascii="Courier New" w:eastAsia="Times New Roman" w:hAnsi="Courier New" w:cs="Courier New"/>
-          <w:color w:val="DD1144"/>
-          <w:sz w:val="24"/>
-          <w:szCs w:val="24"/>
-        </w:rPr>
-        <w:t>"</w:t>
+        <w:t>"makedir"</w:t>
       </w:r>
       <w:r>
         <w:rPr>
@@ -7235,19 +6490,8 @@
           <w:sz w:val="24"/>
           <w:szCs w:val="24"/>
         </w:rPr>
-        <w:t>&lt;</w:t>
-      </w:r>
-      <w:proofErr w:type="spellStart"/>
-      <w:r>
-        <w:rPr>
-          <w:rFonts w:ascii="Courier New" w:eastAsia="Times New Roman" w:hAnsi="Courier New" w:cs="Courier New"/>
-          <w:color w:val="008080"/>
-          <w:sz w:val="24"/>
-          <w:szCs w:val="24"/>
-        </w:rPr>
-        <w:t>mkdir</w:t>
-      </w:r>
-      <w:proofErr w:type="spellEnd"/>
+        <w:t>&lt;mkdir</w:t>
+      </w:r>
       <w:r>
         <w:rPr>
           <w:rFonts w:ascii="Courier New" w:eastAsia="Times New Roman" w:hAnsi="Courier New" w:cs="Courier New"/>
@@ -7256,7 +6500,6 @@
         </w:rPr>
         <w:t xml:space="preserve"> </w:t>
       </w:r>
-      <w:proofErr w:type="spellStart"/>
       <w:r>
         <w:rPr>
           <w:rFonts w:ascii="Courier New" w:eastAsia="Times New Roman" w:hAnsi="Courier New" w:cs="Courier New"/>
@@ -7266,7 +6509,6 @@
         </w:rPr>
         <w:t>dir</w:t>
       </w:r>
-      <w:proofErr w:type="spellEnd"/>
       <w:r>
         <w:rPr>
           <w:rFonts w:ascii="Courier New" w:eastAsia="Times New Roman" w:hAnsi="Courier New" w:cs="Courier New"/>
@@ -7282,27 +6524,7 @@
           <w:sz w:val="24"/>
           <w:szCs w:val="24"/>
         </w:rPr>
-        <w:t>"${</w:t>
-      </w:r>
-      <w:proofErr w:type="spellStart"/>
-      <w:r>
-        <w:rPr>
-          <w:rFonts w:ascii="Courier New" w:eastAsia="Times New Roman" w:hAnsi="Courier New" w:cs="Courier New"/>
-          <w:color w:val="DD1144"/>
-          <w:sz w:val="24"/>
-          <w:szCs w:val="24"/>
-        </w:rPr>
-        <w:t>build.dir</w:t>
-      </w:r>
-      <w:proofErr w:type="spellEnd"/>
-      <w:r>
-        <w:rPr>
-          <w:rFonts w:ascii="Courier New" w:eastAsia="Times New Roman" w:hAnsi="Courier New" w:cs="Courier New"/>
-          <w:color w:val="DD1144"/>
-          <w:sz w:val="24"/>
-          <w:szCs w:val="24"/>
-        </w:rPr>
-        <w:t>}"</w:t>
+        <w:t>"${build.dir}"</w:t>
       </w:r>
       <w:r>
         <w:rPr>
@@ -7365,19 +6587,8 @@
           <w:sz w:val="24"/>
           <w:szCs w:val="24"/>
         </w:rPr>
-        <w:t>&lt;</w:t>
-      </w:r>
-      <w:proofErr w:type="spellStart"/>
-      <w:r>
-        <w:rPr>
-          <w:rFonts w:ascii="Courier New" w:eastAsia="Times New Roman" w:hAnsi="Courier New" w:cs="Courier New"/>
-          <w:color w:val="008080"/>
-          <w:sz w:val="24"/>
-          <w:szCs w:val="24"/>
-        </w:rPr>
-        <w:t>mkdir</w:t>
-      </w:r>
-      <w:proofErr w:type="spellEnd"/>
+        <w:t>&lt;mkdir</w:t>
+      </w:r>
       <w:r>
         <w:rPr>
           <w:rFonts w:ascii="Courier New" w:eastAsia="Times New Roman" w:hAnsi="Courier New" w:cs="Courier New"/>
@@ -7386,7 +6597,6 @@
         </w:rPr>
         <w:t xml:space="preserve"> </w:t>
       </w:r>
-      <w:proofErr w:type="spellStart"/>
       <w:r>
         <w:rPr>
           <w:rFonts w:ascii="Courier New" w:eastAsia="Times New Roman" w:hAnsi="Courier New" w:cs="Courier New"/>
@@ -7396,7 +6606,6 @@
         </w:rPr>
         <w:t>dir</w:t>
       </w:r>
-      <w:proofErr w:type="spellEnd"/>
       <w:r>
         <w:rPr>
           <w:rFonts w:ascii="Courier New" w:eastAsia="Times New Roman" w:hAnsi="Courier New" w:cs="Courier New"/>
@@ -7412,27 +6621,7 @@
           <w:sz w:val="24"/>
           <w:szCs w:val="24"/>
         </w:rPr>
-        <w:t>"${</w:t>
-      </w:r>
-      <w:proofErr w:type="spellStart"/>
-      <w:r>
-        <w:rPr>
-          <w:rFonts w:ascii="Courier New" w:eastAsia="Times New Roman" w:hAnsi="Courier New" w:cs="Courier New"/>
-          <w:color w:val="DD1144"/>
-          <w:sz w:val="24"/>
-          <w:szCs w:val="24"/>
-        </w:rPr>
-        <w:t>docs.dir</w:t>
-      </w:r>
-      <w:proofErr w:type="spellEnd"/>
-      <w:r>
-        <w:rPr>
-          <w:rFonts w:ascii="Courier New" w:eastAsia="Times New Roman" w:hAnsi="Courier New" w:cs="Courier New"/>
-          <w:color w:val="DD1144"/>
-          <w:sz w:val="24"/>
-          <w:szCs w:val="24"/>
-        </w:rPr>
-        <w:t>}"</w:t>
+        <w:t>"${docs.dir}"</w:t>
       </w:r>
       <w:r>
         <w:rPr>
@@ -7495,19 +6684,8 @@
           <w:sz w:val="24"/>
           <w:szCs w:val="24"/>
         </w:rPr>
-        <w:t>&lt;</w:t>
-      </w:r>
-      <w:proofErr w:type="spellStart"/>
-      <w:r>
-        <w:rPr>
-          <w:rFonts w:ascii="Courier New" w:eastAsia="Times New Roman" w:hAnsi="Courier New" w:cs="Courier New"/>
-          <w:color w:val="008080"/>
-          <w:sz w:val="24"/>
-          <w:szCs w:val="24"/>
-        </w:rPr>
-        <w:t>mkdir</w:t>
-      </w:r>
-      <w:proofErr w:type="spellEnd"/>
+        <w:t>&lt;mkdir</w:t>
+      </w:r>
       <w:r>
         <w:rPr>
           <w:rFonts w:ascii="Courier New" w:eastAsia="Times New Roman" w:hAnsi="Courier New" w:cs="Courier New"/>
@@ -7516,7 +6694,6 @@
         </w:rPr>
         <w:t xml:space="preserve"> </w:t>
       </w:r>
-      <w:proofErr w:type="spellStart"/>
       <w:r>
         <w:rPr>
           <w:rFonts w:ascii="Courier New" w:eastAsia="Times New Roman" w:hAnsi="Courier New" w:cs="Courier New"/>
@@ -7526,7 +6703,6 @@
         </w:rPr>
         <w:t>dir</w:t>
       </w:r>
-      <w:proofErr w:type="spellEnd"/>
       <w:r>
         <w:rPr>
           <w:rFonts w:ascii="Courier New" w:eastAsia="Times New Roman" w:hAnsi="Courier New" w:cs="Courier New"/>
@@ -7542,27 +6718,7 @@
           <w:sz w:val="24"/>
           <w:szCs w:val="24"/>
         </w:rPr>
-        <w:t>"${</w:t>
-      </w:r>
-      <w:proofErr w:type="spellStart"/>
-      <w:r>
-        <w:rPr>
-          <w:rFonts w:ascii="Courier New" w:eastAsia="Times New Roman" w:hAnsi="Courier New" w:cs="Courier New"/>
-          <w:color w:val="DD1144"/>
-          <w:sz w:val="24"/>
-          <w:szCs w:val="24"/>
-        </w:rPr>
-        <w:t>dist.dir</w:t>
-      </w:r>
-      <w:proofErr w:type="spellEnd"/>
-      <w:r>
-        <w:rPr>
-          <w:rFonts w:ascii="Courier New" w:eastAsia="Times New Roman" w:hAnsi="Courier New" w:cs="Courier New"/>
-          <w:color w:val="DD1144"/>
-          <w:sz w:val="24"/>
-          <w:szCs w:val="24"/>
-        </w:rPr>
-        <w:t>}"</w:t>
+        <w:t>"${dist.dir}"</w:t>
       </w:r>
       <w:r>
         <w:rPr>
@@ -7693,7 +6849,6 @@
         </w:rPr>
         <w:t xml:space="preserve">    </w:t>
       </w:r>
-      <w:proofErr w:type="gramStart"/>
       <w:r>
         <w:rPr>
           <w:rFonts w:ascii="Courier New" w:eastAsia="Times New Roman" w:hAnsi="Courier New" w:cs="Courier New"/>
@@ -7703,19 +6858,7 @@
           <w:sz w:val="24"/>
           <w:szCs w:val="24"/>
         </w:rPr>
-        <w:t>&lt;!--</w:t>
-      </w:r>
-      <w:proofErr w:type="gramEnd"/>
-      <w:r>
-        <w:rPr>
-          <w:rFonts w:ascii="Courier New" w:eastAsia="Times New Roman" w:hAnsi="Courier New" w:cs="Courier New"/>
-          <w:i/>
-          <w:iCs/>
-          <w:color w:val="999988"/>
-          <w:sz w:val="24"/>
-          <w:szCs w:val="24"/>
-        </w:rPr>
-        <w:t xml:space="preserve"> Compiles the java code (including the usage of library for JUnit --&gt;</w:t>
+        <w:t>&lt;!-- Compiles the java code (including the usage of library for JUnit --&gt;</w:t>
       </w:r>
     </w:p>
     <w:p>
@@ -7829,27 +6972,7 @@
           <w:sz w:val="24"/>
           <w:szCs w:val="24"/>
         </w:rPr>
-        <w:t xml:space="preserve">"clean, </w:t>
-      </w:r>
-      <w:proofErr w:type="spellStart"/>
-      <w:r>
-        <w:rPr>
-          <w:rFonts w:ascii="Courier New" w:eastAsia="Times New Roman" w:hAnsi="Courier New" w:cs="Courier New"/>
-          <w:color w:val="DD1144"/>
-          <w:sz w:val="24"/>
-          <w:szCs w:val="24"/>
-        </w:rPr>
-        <w:t>makedir</w:t>
-      </w:r>
-      <w:proofErr w:type="spellEnd"/>
-      <w:r>
-        <w:rPr>
-          <w:rFonts w:ascii="Courier New" w:eastAsia="Times New Roman" w:hAnsi="Courier New" w:cs="Courier New"/>
-          <w:color w:val="DD1144"/>
-          <w:sz w:val="24"/>
-          <w:szCs w:val="24"/>
-        </w:rPr>
-        <w:t>"</w:t>
+        <w:t>"clean, makedir"</w:t>
       </w:r>
       <w:r>
         <w:rPr>
@@ -7904,19 +7027,8 @@
           <w:sz w:val="24"/>
           <w:szCs w:val="24"/>
         </w:rPr>
-        <w:t>&lt;</w:t>
-      </w:r>
-      <w:proofErr w:type="spellStart"/>
-      <w:r>
-        <w:rPr>
-          <w:rFonts w:ascii="Courier New" w:eastAsia="Times New Roman" w:hAnsi="Courier New" w:cs="Courier New"/>
-          <w:color w:val="008080"/>
-          <w:sz w:val="24"/>
-          <w:szCs w:val="24"/>
-        </w:rPr>
-        <w:t>javac</w:t>
-      </w:r>
-      <w:proofErr w:type="spellEnd"/>
+        <w:t>&lt;javac</w:t>
+      </w:r>
       <w:r>
         <w:rPr>
           <w:rFonts w:ascii="Courier New" w:eastAsia="Times New Roman" w:hAnsi="Courier New" w:cs="Courier New"/>
@@ -7925,7 +7037,6 @@
         </w:rPr>
         <w:t xml:space="preserve"> </w:t>
       </w:r>
-      <w:proofErr w:type="spellStart"/>
       <w:r>
         <w:rPr>
           <w:rFonts w:ascii="Courier New" w:eastAsia="Times New Roman" w:hAnsi="Courier New" w:cs="Courier New"/>
@@ -7935,7 +7046,6 @@
         </w:rPr>
         <w:t>srcdir</w:t>
       </w:r>
-      <w:proofErr w:type="spellEnd"/>
       <w:r>
         <w:rPr>
           <w:rFonts w:ascii="Courier New" w:eastAsia="Times New Roman" w:hAnsi="Courier New" w:cs="Courier New"/>
@@ -7951,9 +7061,33 @@
           <w:sz w:val="24"/>
           <w:szCs w:val="24"/>
         </w:rPr>
-        <w:t>"${</w:t>
-      </w:r>
-      <w:proofErr w:type="spellStart"/>
+        <w:t>"${src.dir}"</w:t>
+      </w:r>
+      <w:r>
+        <w:rPr>
+          <w:rFonts w:ascii="Courier New" w:eastAsia="Times New Roman" w:hAnsi="Courier New" w:cs="Courier New"/>
+          <w:sz w:val="24"/>
+          <w:szCs w:val="24"/>
+        </w:rPr>
+        <w:t xml:space="preserve"> </w:t>
+      </w:r>
+      <w:r>
+        <w:rPr>
+          <w:rFonts w:ascii="Courier New" w:eastAsia="Times New Roman" w:hAnsi="Courier New" w:cs="Courier New"/>
+          <w:color w:val="000080"/>
+          <w:sz w:val="24"/>
+          <w:szCs w:val="24"/>
+        </w:rPr>
+        <w:t>destdir</w:t>
+      </w:r>
+      <w:r>
+        <w:rPr>
+          <w:rFonts w:ascii="Courier New" w:eastAsia="Times New Roman" w:hAnsi="Courier New" w:cs="Courier New"/>
+          <w:sz w:val="24"/>
+          <w:szCs w:val="24"/>
+        </w:rPr>
+        <w:t>=</w:t>
+      </w:r>
       <w:r>
         <w:rPr>
           <w:rFonts w:ascii="Courier New" w:eastAsia="Times New Roman" w:hAnsi="Courier New" w:cs="Courier New"/>
@@ -7961,73 +7095,7 @@
           <w:sz w:val="24"/>
           <w:szCs w:val="24"/>
         </w:rPr>
-        <w:t>src.dir</w:t>
-      </w:r>
-      <w:proofErr w:type="spellEnd"/>
-      <w:r>
-        <w:rPr>
-          <w:rFonts w:ascii="Courier New" w:eastAsia="Times New Roman" w:hAnsi="Courier New" w:cs="Courier New"/>
-          <w:color w:val="DD1144"/>
-          <w:sz w:val="24"/>
-          <w:szCs w:val="24"/>
-        </w:rPr>
-        <w:t>}"</w:t>
-      </w:r>
-      <w:r>
-        <w:rPr>
-          <w:rFonts w:ascii="Courier New" w:eastAsia="Times New Roman" w:hAnsi="Courier New" w:cs="Courier New"/>
-          <w:sz w:val="24"/>
-          <w:szCs w:val="24"/>
-        </w:rPr>
-        <w:t xml:space="preserve"> </w:t>
-      </w:r>
-      <w:proofErr w:type="spellStart"/>
-      <w:r>
-        <w:rPr>
-          <w:rFonts w:ascii="Courier New" w:eastAsia="Times New Roman" w:hAnsi="Courier New" w:cs="Courier New"/>
-          <w:color w:val="000080"/>
-          <w:sz w:val="24"/>
-          <w:szCs w:val="24"/>
-        </w:rPr>
-        <w:t>destdir</w:t>
-      </w:r>
-      <w:proofErr w:type="spellEnd"/>
-      <w:r>
-        <w:rPr>
-          <w:rFonts w:ascii="Courier New" w:eastAsia="Times New Roman" w:hAnsi="Courier New" w:cs="Courier New"/>
-          <w:sz w:val="24"/>
-          <w:szCs w:val="24"/>
-        </w:rPr>
-        <w:t>=</w:t>
-      </w:r>
-      <w:r>
-        <w:rPr>
-          <w:rFonts w:ascii="Courier New" w:eastAsia="Times New Roman" w:hAnsi="Courier New" w:cs="Courier New"/>
-          <w:color w:val="DD1144"/>
-          <w:sz w:val="24"/>
-          <w:szCs w:val="24"/>
-        </w:rPr>
-        <w:t>"${</w:t>
-      </w:r>
-      <w:proofErr w:type="spellStart"/>
-      <w:r>
-        <w:rPr>
-          <w:rFonts w:ascii="Courier New" w:eastAsia="Times New Roman" w:hAnsi="Courier New" w:cs="Courier New"/>
-          <w:color w:val="DD1144"/>
-          <w:sz w:val="24"/>
-          <w:szCs w:val="24"/>
-        </w:rPr>
-        <w:t>build.dir</w:t>
-      </w:r>
-      <w:proofErr w:type="spellEnd"/>
-      <w:r>
-        <w:rPr>
-          <w:rFonts w:ascii="Courier New" w:eastAsia="Times New Roman" w:hAnsi="Courier New" w:cs="Courier New"/>
-          <w:color w:val="DD1144"/>
-          <w:sz w:val="24"/>
-          <w:szCs w:val="24"/>
-        </w:rPr>
-        <w:t>}"</w:t>
+        <w:t>"${build.dir}"</w:t>
       </w:r>
       <w:r>
         <w:rPr>
@@ -8082,27 +7150,7 @@
           <w:sz w:val="24"/>
           <w:szCs w:val="24"/>
         </w:rPr>
-        <w:t>&lt;/</w:t>
-      </w:r>
-      <w:proofErr w:type="spellStart"/>
-      <w:r>
-        <w:rPr>
-          <w:rFonts w:ascii="Courier New" w:eastAsia="Times New Roman" w:hAnsi="Courier New" w:cs="Courier New"/>
-          <w:color w:val="008080"/>
-          <w:sz w:val="24"/>
-          <w:szCs w:val="24"/>
-        </w:rPr>
-        <w:t>javac</w:t>
-      </w:r>
-      <w:proofErr w:type="spellEnd"/>
-      <w:r>
-        <w:rPr>
-          <w:rFonts w:ascii="Courier New" w:eastAsia="Times New Roman" w:hAnsi="Courier New" w:cs="Courier New"/>
-          <w:color w:val="008080"/>
-          <w:sz w:val="24"/>
-          <w:szCs w:val="24"/>
-        </w:rPr>
-        <w:t>&gt;</w:t>
+        <w:t>&lt;/javac&gt;</w:t>
       </w:r>
     </w:p>
     <w:p>
@@ -8245,7 +7293,6 @@
         </w:rPr>
         <w:t xml:space="preserve">    </w:t>
       </w:r>
-      <w:proofErr w:type="gramStart"/>
       <w:r>
         <w:rPr>
           <w:rFonts w:ascii="Courier New" w:eastAsia="Times New Roman" w:hAnsi="Courier New" w:cs="Courier New"/>
@@ -8255,19 +7302,7 @@
           <w:sz w:val="24"/>
           <w:szCs w:val="24"/>
         </w:rPr>
-        <w:t>&lt;!--</w:t>
-      </w:r>
-      <w:proofErr w:type="gramEnd"/>
-      <w:r>
-        <w:rPr>
-          <w:rFonts w:ascii="Courier New" w:eastAsia="Times New Roman" w:hAnsi="Courier New" w:cs="Courier New"/>
-          <w:i/>
-          <w:iCs/>
-          <w:color w:val="999988"/>
-          <w:sz w:val="24"/>
-          <w:szCs w:val="24"/>
-        </w:rPr>
-        <w:t xml:space="preserve"> Creates Javadoc --&gt;</w:t>
+        <w:t>&lt;!-- Creates Javadoc --&gt;</w:t>
       </w:r>
     </w:p>
     <w:p>
@@ -8436,19 +7471,8 @@
           <w:sz w:val="24"/>
           <w:szCs w:val="24"/>
         </w:rPr>
-        <w:t>&lt;</w:t>
-      </w:r>
-      <w:proofErr w:type="spellStart"/>
-      <w:r>
-        <w:rPr>
-          <w:rFonts w:ascii="Courier New" w:eastAsia="Times New Roman" w:hAnsi="Courier New" w:cs="Courier New"/>
-          <w:color w:val="008080"/>
-          <w:sz w:val="24"/>
-          <w:szCs w:val="24"/>
-        </w:rPr>
-        <w:t>javadoc</w:t>
-      </w:r>
-      <w:proofErr w:type="spellEnd"/>
+        <w:t>&lt;javadoc</w:t>
+      </w:r>
       <w:r>
         <w:rPr>
           <w:rFonts w:ascii="Courier New" w:eastAsia="Times New Roman" w:hAnsi="Courier New" w:cs="Courier New"/>
@@ -8457,7 +7481,6 @@
         </w:rPr>
         <w:t xml:space="preserve"> </w:t>
       </w:r>
-      <w:proofErr w:type="spellStart"/>
       <w:r>
         <w:rPr>
           <w:rFonts w:ascii="Courier New" w:eastAsia="Times New Roman" w:hAnsi="Courier New" w:cs="Courier New"/>
@@ -8467,7 +7490,6 @@
         </w:rPr>
         <w:t>packagenames</w:t>
       </w:r>
-      <w:proofErr w:type="spellEnd"/>
       <w:r>
         <w:rPr>
           <w:rFonts w:ascii="Courier New" w:eastAsia="Times New Roman" w:hAnsi="Courier New" w:cs="Courier New"/>
@@ -8483,9 +7505,33 @@
           <w:sz w:val="24"/>
           <w:szCs w:val="24"/>
         </w:rPr>
-        <w:t>"</w:t>
-      </w:r>
-      <w:proofErr w:type="spellStart"/>
+        <w:t>"src"</w:t>
+      </w:r>
+      <w:r>
+        <w:rPr>
+          <w:rFonts w:ascii="Courier New" w:eastAsia="Times New Roman" w:hAnsi="Courier New" w:cs="Courier New"/>
+          <w:sz w:val="24"/>
+          <w:szCs w:val="24"/>
+        </w:rPr>
+        <w:t xml:space="preserve"> </w:t>
+      </w:r>
+      <w:r>
+        <w:rPr>
+          <w:rFonts w:ascii="Courier New" w:eastAsia="Times New Roman" w:hAnsi="Courier New" w:cs="Courier New"/>
+          <w:color w:val="000080"/>
+          <w:sz w:val="24"/>
+          <w:szCs w:val="24"/>
+        </w:rPr>
+        <w:t>sourcepath</w:t>
+      </w:r>
+      <w:r>
+        <w:rPr>
+          <w:rFonts w:ascii="Courier New" w:eastAsia="Times New Roman" w:hAnsi="Courier New" w:cs="Courier New"/>
+          <w:sz w:val="24"/>
+          <w:szCs w:val="24"/>
+        </w:rPr>
+        <w:t>=</w:t>
+      </w:r>
       <w:r>
         <w:rPr>
           <w:rFonts w:ascii="Courier New" w:eastAsia="Times New Roman" w:hAnsi="Courier New" w:cs="Courier New"/>
@@ -8493,9 +7539,33 @@
           <w:sz w:val="24"/>
           <w:szCs w:val="24"/>
         </w:rPr>
-        <w:t>src</w:t>
-      </w:r>
-      <w:proofErr w:type="spellEnd"/>
+        <w:t>"${src.dir}"</w:t>
+      </w:r>
+      <w:r>
+        <w:rPr>
+          <w:rFonts w:ascii="Courier New" w:eastAsia="Times New Roman" w:hAnsi="Courier New" w:cs="Courier New"/>
+          <w:sz w:val="24"/>
+          <w:szCs w:val="24"/>
+        </w:rPr>
+        <w:t xml:space="preserve"> </w:t>
+      </w:r>
+      <w:r>
+        <w:rPr>
+          <w:rFonts w:ascii="Courier New" w:eastAsia="Times New Roman" w:hAnsi="Courier New" w:cs="Courier New"/>
+          <w:color w:val="000080"/>
+          <w:sz w:val="24"/>
+          <w:szCs w:val="24"/>
+        </w:rPr>
+        <w:t>destdir</w:t>
+      </w:r>
+      <w:r>
+        <w:rPr>
+          <w:rFonts w:ascii="Courier New" w:eastAsia="Times New Roman" w:hAnsi="Courier New" w:cs="Courier New"/>
+          <w:sz w:val="24"/>
+          <w:szCs w:val="24"/>
+        </w:rPr>
+        <w:t>=</w:t>
+      </w:r>
       <w:r>
         <w:rPr>
           <w:rFonts w:ascii="Courier New" w:eastAsia="Times New Roman" w:hAnsi="Courier New" w:cs="Courier New"/>
@@ -8503,119 +7573,7 @@
           <w:sz w:val="24"/>
           <w:szCs w:val="24"/>
         </w:rPr>
-        <w:t>"</w:t>
-      </w:r>
-      <w:r>
-        <w:rPr>
-          <w:rFonts w:ascii="Courier New" w:eastAsia="Times New Roman" w:hAnsi="Courier New" w:cs="Courier New"/>
-          <w:sz w:val="24"/>
-          <w:szCs w:val="24"/>
-        </w:rPr>
-        <w:t xml:space="preserve"> </w:t>
-      </w:r>
-      <w:proofErr w:type="spellStart"/>
-      <w:r>
-        <w:rPr>
-          <w:rFonts w:ascii="Courier New" w:eastAsia="Times New Roman" w:hAnsi="Courier New" w:cs="Courier New"/>
-          <w:color w:val="000080"/>
-          <w:sz w:val="24"/>
-          <w:szCs w:val="24"/>
-        </w:rPr>
-        <w:t>sourcepath</w:t>
-      </w:r>
-      <w:proofErr w:type="spellEnd"/>
-      <w:r>
-        <w:rPr>
-          <w:rFonts w:ascii="Courier New" w:eastAsia="Times New Roman" w:hAnsi="Courier New" w:cs="Courier New"/>
-          <w:sz w:val="24"/>
-          <w:szCs w:val="24"/>
-        </w:rPr>
-        <w:t>=</w:t>
-      </w:r>
-      <w:r>
-        <w:rPr>
-          <w:rFonts w:ascii="Courier New" w:eastAsia="Times New Roman" w:hAnsi="Courier New" w:cs="Courier New"/>
-          <w:color w:val="DD1144"/>
-          <w:sz w:val="24"/>
-          <w:szCs w:val="24"/>
-        </w:rPr>
-        <w:t>"${</w:t>
-      </w:r>
-      <w:proofErr w:type="spellStart"/>
-      <w:r>
-        <w:rPr>
-          <w:rFonts w:ascii="Courier New" w:eastAsia="Times New Roman" w:hAnsi="Courier New" w:cs="Courier New"/>
-          <w:color w:val="DD1144"/>
-          <w:sz w:val="24"/>
-          <w:szCs w:val="24"/>
-        </w:rPr>
-        <w:t>src.dir</w:t>
-      </w:r>
-      <w:proofErr w:type="spellEnd"/>
-      <w:r>
-        <w:rPr>
-          <w:rFonts w:ascii="Courier New" w:eastAsia="Times New Roman" w:hAnsi="Courier New" w:cs="Courier New"/>
-          <w:color w:val="DD1144"/>
-          <w:sz w:val="24"/>
-          <w:szCs w:val="24"/>
-        </w:rPr>
-        <w:t>}"</w:t>
-      </w:r>
-      <w:r>
-        <w:rPr>
-          <w:rFonts w:ascii="Courier New" w:eastAsia="Times New Roman" w:hAnsi="Courier New" w:cs="Courier New"/>
-          <w:sz w:val="24"/>
-          <w:szCs w:val="24"/>
-        </w:rPr>
-        <w:t xml:space="preserve"> </w:t>
-      </w:r>
-      <w:proofErr w:type="spellStart"/>
-      <w:r>
-        <w:rPr>
-          <w:rFonts w:ascii="Courier New" w:eastAsia="Times New Roman" w:hAnsi="Courier New" w:cs="Courier New"/>
-          <w:color w:val="000080"/>
-          <w:sz w:val="24"/>
-          <w:szCs w:val="24"/>
-        </w:rPr>
-        <w:t>destdir</w:t>
-      </w:r>
-      <w:proofErr w:type="spellEnd"/>
-      <w:r>
-        <w:rPr>
-          <w:rFonts w:ascii="Courier New" w:eastAsia="Times New Roman" w:hAnsi="Courier New" w:cs="Courier New"/>
-          <w:sz w:val="24"/>
-          <w:szCs w:val="24"/>
-        </w:rPr>
-        <w:t>=</w:t>
-      </w:r>
-      <w:r>
-        <w:rPr>
-          <w:rFonts w:ascii="Courier New" w:eastAsia="Times New Roman" w:hAnsi="Courier New" w:cs="Courier New"/>
-          <w:color w:val="DD1144"/>
-          <w:sz w:val="24"/>
-          <w:szCs w:val="24"/>
-        </w:rPr>
-        <w:t>"${</w:t>
-      </w:r>
-      <w:proofErr w:type="spellStart"/>
-      <w:r>
-        <w:rPr>
-          <w:rFonts w:ascii="Courier New" w:eastAsia="Times New Roman" w:hAnsi="Courier New" w:cs="Courier New"/>
-          <w:color w:val="DD1144"/>
-          <w:sz w:val="24"/>
-          <w:szCs w:val="24"/>
-        </w:rPr>
-        <w:t>docs.dir</w:t>
-      </w:r>
-      <w:proofErr w:type="spellEnd"/>
-      <w:r>
-        <w:rPr>
-          <w:rFonts w:ascii="Courier New" w:eastAsia="Times New Roman" w:hAnsi="Courier New" w:cs="Courier New"/>
-          <w:color w:val="DD1144"/>
-          <w:sz w:val="24"/>
-          <w:szCs w:val="24"/>
-        </w:rPr>
-        <w:t>}"</w:t>
+        <w:t>"${docs.dir}"</w:t>
       </w:r>
       <w:r>
         <w:rPr>
@@ -8663,7 +7621,6 @@
         </w:rPr>
         <w:t xml:space="preserve">            </w:t>
       </w:r>
-      <w:proofErr w:type="gramStart"/>
       <w:r>
         <w:rPr>
           <w:rFonts w:ascii="Courier New" w:eastAsia="Times New Roman" w:hAnsi="Courier New" w:cs="Courier New"/>
@@ -8673,19 +7630,7 @@
           <w:sz w:val="24"/>
           <w:szCs w:val="24"/>
         </w:rPr>
-        <w:t>&lt;!--</w:t>
-      </w:r>
-      <w:proofErr w:type="gramEnd"/>
-      <w:r>
-        <w:rPr>
-          <w:rFonts w:ascii="Courier New" w:eastAsia="Times New Roman" w:hAnsi="Courier New" w:cs="Courier New"/>
-          <w:i/>
-          <w:iCs/>
-          <w:color w:val="999988"/>
-          <w:sz w:val="24"/>
-          <w:szCs w:val="24"/>
-        </w:rPr>
-        <w:t xml:space="preserve"> Define which files / directory should get included, we include all --&gt;</w:t>
+        <w:t>&lt;!-- Define which files / directory should get included, we include all --&gt;</w:t>
       </w:r>
     </w:p>
     <w:p>
@@ -8731,19 +7676,8 @@
           <w:sz w:val="24"/>
           <w:szCs w:val="24"/>
         </w:rPr>
-        <w:t>&lt;</w:t>
-      </w:r>
-      <w:proofErr w:type="spellStart"/>
-      <w:r>
-        <w:rPr>
-          <w:rFonts w:ascii="Courier New" w:eastAsia="Times New Roman" w:hAnsi="Courier New" w:cs="Courier New"/>
-          <w:color w:val="008080"/>
-          <w:sz w:val="24"/>
-          <w:szCs w:val="24"/>
-        </w:rPr>
-        <w:t>fileset</w:t>
-      </w:r>
-      <w:proofErr w:type="spellEnd"/>
+        <w:t>&lt;fileset</w:t>
+      </w:r>
       <w:r>
         <w:rPr>
           <w:rFonts w:ascii="Courier New" w:eastAsia="Times New Roman" w:hAnsi="Courier New" w:cs="Courier New"/>
@@ -8752,7 +7686,6 @@
         </w:rPr>
         <w:t xml:space="preserve"> </w:t>
       </w:r>
-      <w:proofErr w:type="spellStart"/>
       <w:r>
         <w:rPr>
           <w:rFonts w:ascii="Courier New" w:eastAsia="Times New Roman" w:hAnsi="Courier New" w:cs="Courier New"/>
@@ -8762,7 +7695,6 @@
         </w:rPr>
         <w:t>dir</w:t>
       </w:r>
-      <w:proofErr w:type="spellEnd"/>
       <w:r>
         <w:rPr>
           <w:rFonts w:ascii="Courier New" w:eastAsia="Times New Roman" w:hAnsi="Courier New" w:cs="Courier New"/>
@@ -8778,27 +7710,7 @@
           <w:sz w:val="24"/>
           <w:szCs w:val="24"/>
         </w:rPr>
-        <w:t>"${</w:t>
-      </w:r>
-      <w:proofErr w:type="spellStart"/>
-      <w:r>
-        <w:rPr>
-          <w:rFonts w:ascii="Courier New" w:eastAsia="Times New Roman" w:hAnsi="Courier New" w:cs="Courier New"/>
-          <w:color w:val="DD1144"/>
-          <w:sz w:val="24"/>
-          <w:szCs w:val="24"/>
-        </w:rPr>
-        <w:t>src.dir</w:t>
-      </w:r>
-      <w:proofErr w:type="spellEnd"/>
-      <w:r>
-        <w:rPr>
-          <w:rFonts w:ascii="Courier New" w:eastAsia="Times New Roman" w:hAnsi="Courier New" w:cs="Courier New"/>
-          <w:color w:val="DD1144"/>
-          <w:sz w:val="24"/>
-          <w:szCs w:val="24"/>
-        </w:rPr>
-        <w:t>}"</w:t>
+        <w:t>"${src.dir}"</w:t>
       </w:r>
       <w:r>
         <w:rPr>
@@ -8950,27 +7862,7 @@
           <w:sz w:val="24"/>
           <w:szCs w:val="24"/>
         </w:rPr>
-        <w:t>&lt;/</w:t>
-      </w:r>
-      <w:proofErr w:type="spellStart"/>
-      <w:r>
-        <w:rPr>
-          <w:rFonts w:ascii="Courier New" w:eastAsia="Times New Roman" w:hAnsi="Courier New" w:cs="Courier New"/>
-          <w:color w:val="008080"/>
-          <w:sz w:val="24"/>
-          <w:szCs w:val="24"/>
-        </w:rPr>
-        <w:t>fileset</w:t>
-      </w:r>
-      <w:proofErr w:type="spellEnd"/>
-      <w:r>
-        <w:rPr>
-          <w:rFonts w:ascii="Courier New" w:eastAsia="Times New Roman" w:hAnsi="Courier New" w:cs="Courier New"/>
-          <w:color w:val="008080"/>
-          <w:sz w:val="24"/>
-          <w:szCs w:val="24"/>
-        </w:rPr>
-        <w:t>&gt;</w:t>
+        <w:t>&lt;/fileset&gt;</w:t>
       </w:r>
     </w:p>
     <w:p>
@@ -9016,27 +7908,7 @@
           <w:sz w:val="24"/>
           <w:szCs w:val="24"/>
         </w:rPr>
-        <w:t>&lt;/</w:t>
-      </w:r>
-      <w:proofErr w:type="spellStart"/>
-      <w:r>
-        <w:rPr>
-          <w:rFonts w:ascii="Courier New" w:eastAsia="Times New Roman" w:hAnsi="Courier New" w:cs="Courier New"/>
-          <w:color w:val="008080"/>
-          <w:sz w:val="24"/>
-          <w:szCs w:val="24"/>
-        </w:rPr>
-        <w:t>javadoc</w:t>
-      </w:r>
-      <w:proofErr w:type="spellEnd"/>
-      <w:r>
-        <w:rPr>
-          <w:rFonts w:ascii="Courier New" w:eastAsia="Times New Roman" w:hAnsi="Courier New" w:cs="Courier New"/>
-          <w:color w:val="008080"/>
-          <w:sz w:val="24"/>
-          <w:szCs w:val="24"/>
-        </w:rPr>
-        <w:t>&gt;</w:t>
+        <w:t>&lt;/javadoc&gt;</w:t>
       </w:r>
     </w:p>
     <w:p>
@@ -9150,7 +8022,6 @@
         </w:rPr>
         <w:t xml:space="preserve">    </w:t>
       </w:r>
-      <w:proofErr w:type="gramStart"/>
       <w:r>
         <w:rPr>
           <w:rFonts w:ascii="Courier New" w:eastAsia="Times New Roman" w:hAnsi="Courier New" w:cs="Courier New"/>
@@ -9160,19 +8031,7 @@
           <w:sz w:val="24"/>
           <w:szCs w:val="24"/>
         </w:rPr>
-        <w:t>&lt;!--</w:t>
-      </w:r>
-      <w:proofErr w:type="gramEnd"/>
-      <w:r>
-        <w:rPr>
-          <w:rFonts w:ascii="Courier New" w:eastAsia="Times New Roman" w:hAnsi="Courier New" w:cs="Courier New"/>
-          <w:i/>
-          <w:iCs/>
-          <w:color w:val="999988"/>
-          <w:sz w:val="24"/>
-          <w:szCs w:val="24"/>
-        </w:rPr>
-        <w:t>Creates the deployable jar file  --&gt;</w:t>
+        <w:t>&lt;!--Creates the deployable jar file  --&gt;</w:t>
       </w:r>
     </w:p>
     <w:p>
@@ -9351,7 +8210,6 @@
         </w:rPr>
         <w:t xml:space="preserve"> </w:t>
       </w:r>
-      <w:proofErr w:type="spellStart"/>
       <w:r>
         <w:rPr>
           <w:rFonts w:ascii="Courier New" w:eastAsia="Times New Roman" w:hAnsi="Courier New" w:cs="Courier New"/>
@@ -9361,7 +8219,6 @@
         </w:rPr>
         <w:t>destfile</w:t>
       </w:r>
-      <w:proofErr w:type="spellEnd"/>
       <w:r>
         <w:rPr>
           <w:rFonts w:ascii="Courier New" w:eastAsia="Times New Roman" w:hAnsi="Courier New" w:cs="Courier New"/>
@@ -9377,10 +8234,33 @@
           <w:sz w:val="24"/>
           <w:szCs w:val="24"/>
         </w:rPr>
-        <w:t>"${</w:t>
-      </w:r>
-      <w:proofErr w:type="spellStart"/>
-      <w:proofErr w:type="gramStart"/>
+        <w:t>"${dist.dir}\de.vogella.build.test.ant.jar"</w:t>
+      </w:r>
+      <w:r>
+        <w:rPr>
+          <w:rFonts w:ascii="Courier New" w:eastAsia="Times New Roman" w:hAnsi="Courier New" w:cs="Courier New"/>
+          <w:sz w:val="24"/>
+          <w:szCs w:val="24"/>
+        </w:rPr>
+        <w:t xml:space="preserve"> </w:t>
+      </w:r>
+      <w:r>
+        <w:rPr>
+          <w:rFonts w:ascii="Courier New" w:eastAsia="Times New Roman" w:hAnsi="Courier New" w:cs="Courier New"/>
+          <w:color w:val="000080"/>
+          <w:sz w:val="24"/>
+          <w:szCs w:val="24"/>
+        </w:rPr>
+        <w:t>basedir</w:t>
+      </w:r>
+      <w:r>
+        <w:rPr>
+          <w:rFonts w:ascii="Courier New" w:eastAsia="Times New Roman" w:hAnsi="Courier New" w:cs="Courier New"/>
+          <w:sz w:val="24"/>
+          <w:szCs w:val="24"/>
+        </w:rPr>
+        <w:t>=</w:t>
+      </w:r>
       <w:r>
         <w:rPr>
           <w:rFonts w:ascii="Courier New" w:eastAsia="Times New Roman" w:hAnsi="Courier New" w:cs="Courier New"/>
@@ -9388,83 +8268,7 @@
           <w:sz w:val="24"/>
           <w:szCs w:val="24"/>
         </w:rPr>
-        <w:t>dist.dir</w:t>
-      </w:r>
-      <w:proofErr w:type="spellEnd"/>
-      <w:r>
-        <w:rPr>
-          <w:rFonts w:ascii="Courier New" w:eastAsia="Times New Roman" w:hAnsi="Courier New" w:cs="Courier New"/>
-          <w:color w:val="DD1144"/>
-          <w:sz w:val="24"/>
-          <w:szCs w:val="24"/>
-        </w:rPr>
-        <w:t>}\</w:t>
-      </w:r>
-      <w:proofErr w:type="gramEnd"/>
-      <w:r>
-        <w:rPr>
-          <w:rFonts w:ascii="Courier New" w:eastAsia="Times New Roman" w:hAnsi="Courier New" w:cs="Courier New"/>
-          <w:color w:val="DD1144"/>
-          <w:sz w:val="24"/>
-          <w:szCs w:val="24"/>
-        </w:rPr>
-        <w:t>de.vogella.build.test.ant.jar"</w:t>
-      </w:r>
-      <w:r>
-        <w:rPr>
-          <w:rFonts w:ascii="Courier New" w:eastAsia="Times New Roman" w:hAnsi="Courier New" w:cs="Courier New"/>
-          <w:sz w:val="24"/>
-          <w:szCs w:val="24"/>
-        </w:rPr>
-        <w:t xml:space="preserve"> </w:t>
-      </w:r>
-      <w:proofErr w:type="spellStart"/>
-      <w:r>
-        <w:rPr>
-          <w:rFonts w:ascii="Courier New" w:eastAsia="Times New Roman" w:hAnsi="Courier New" w:cs="Courier New"/>
-          <w:color w:val="000080"/>
-          <w:sz w:val="24"/>
-          <w:szCs w:val="24"/>
-        </w:rPr>
-        <w:t>basedir</w:t>
-      </w:r>
-      <w:proofErr w:type="spellEnd"/>
-      <w:r>
-        <w:rPr>
-          <w:rFonts w:ascii="Courier New" w:eastAsia="Times New Roman" w:hAnsi="Courier New" w:cs="Courier New"/>
-          <w:sz w:val="24"/>
-          <w:szCs w:val="24"/>
-        </w:rPr>
-        <w:t>=</w:t>
-      </w:r>
-      <w:r>
-        <w:rPr>
-          <w:rFonts w:ascii="Courier New" w:eastAsia="Times New Roman" w:hAnsi="Courier New" w:cs="Courier New"/>
-          <w:color w:val="DD1144"/>
-          <w:sz w:val="24"/>
-          <w:szCs w:val="24"/>
-        </w:rPr>
-        <w:t>"${</w:t>
-      </w:r>
-      <w:proofErr w:type="spellStart"/>
-      <w:r>
-        <w:rPr>
-          <w:rFonts w:ascii="Courier New" w:eastAsia="Times New Roman" w:hAnsi="Courier New" w:cs="Courier New"/>
-          <w:color w:val="DD1144"/>
-          <w:sz w:val="24"/>
-          <w:szCs w:val="24"/>
-        </w:rPr>
-        <w:t>build.dir</w:t>
-      </w:r>
-      <w:proofErr w:type="spellEnd"/>
-      <w:r>
-        <w:rPr>
-          <w:rFonts w:ascii="Courier New" w:eastAsia="Times New Roman" w:hAnsi="Courier New" w:cs="Courier New"/>
-          <w:color w:val="DD1144"/>
-          <w:sz w:val="24"/>
-          <w:szCs w:val="24"/>
-        </w:rPr>
-        <w:t>}"</w:t>
+        <w:t>"${build.dir}"</w:t>
       </w:r>
       <w:r>
         <w:rPr>
@@ -9633,29 +8437,7 @@
           <w:sz w:val="24"/>
           <w:szCs w:val="24"/>
         </w:rPr>
-        <w:t>"</w:t>
-      </w:r>
-      <w:proofErr w:type="spellStart"/>
-      <w:proofErr w:type="gramStart"/>
-      <w:r>
-        <w:rPr>
-          <w:rFonts w:ascii="Courier New" w:eastAsia="Times New Roman" w:hAnsi="Courier New" w:cs="Courier New"/>
-          <w:color w:val="DD1144"/>
-          <w:sz w:val="24"/>
-          <w:szCs w:val="24"/>
-        </w:rPr>
-        <w:t>test.Main</w:t>
-      </w:r>
-      <w:proofErr w:type="spellEnd"/>
-      <w:proofErr w:type="gramEnd"/>
-      <w:r>
-        <w:rPr>
-          <w:rFonts w:ascii="Courier New" w:eastAsia="Times New Roman" w:hAnsi="Courier New" w:cs="Courier New"/>
-          <w:color w:val="DD1144"/>
-          <w:sz w:val="24"/>
-          <w:szCs w:val="24"/>
-        </w:rPr>
-        <w:t>"</w:t>
+        <w:t>"test.Main"</w:t>
       </w:r>
       <w:r>
         <w:rPr>
@@ -9801,6 +8583,7 @@
           <w:sz w:val="24"/>
           <w:szCs w:val="24"/>
         </w:rPr>
+        <w:lastRenderedPageBreak/>
         <w:t xml:space="preserve">    </w:t>
       </w:r>
       <w:r>
@@ -10238,16 +9021,8 @@
         <w:rPr>
           <w:b/>
         </w:rPr>
-        <w:t xml:space="preserve">Property file </w:t>
-      </w:r>
-      <w:proofErr w:type="spellStart"/>
-      <w:r>
-        <w:rPr>
-          <w:b/>
-        </w:rPr>
-        <w:t>etc</w:t>
-      </w:r>
-      <w:proofErr w:type="spellEnd"/>
+        <w:t>Property file etc</w:t>
+      </w:r>
     </w:p>
     <w:p>
       <w:pPr>
@@ -10364,17 +9139,8 @@
         <w:rPr>
           <w:b/>
         </w:rPr>
-        <w:lastRenderedPageBreak/>
-        <w:t xml:space="preserve">What can maven </w:t>
-      </w:r>
-      <w:proofErr w:type="gramStart"/>
-      <w:r>
-        <w:rPr>
-          <w:b/>
-        </w:rPr>
-        <w:t>does</w:t>
-      </w:r>
-      <w:proofErr w:type="gramEnd"/>
+        <w:t>What can maven does</w:t>
+      </w:r>
     </w:p>
     <w:p>
       <w:r>
@@ -10662,6 +9428,184 @@
     </w:lvl>
   </w:abstractNum>
   <w:abstractNum w:abstractNumId="1" w15:restartNumberingAfterBreak="0">
+    <w:nsid w:val="182A43A9"/>
+    <w:multiLevelType w:val="hybridMultilevel"/>
+    <w:tmpl w:val="6D4EC468"/>
+    <w:lvl w:ilvl="0" w:tplc="66903F72">
+      <w:start w:val="1"/>
+      <w:numFmt w:val="decimal"/>
+      <w:lvlText w:val="%1."/>
+      <w:lvlJc w:val="left"/>
+      <w:pPr>
+        <w:ind w:left="1080" w:hanging="360"/>
+      </w:pPr>
+      <w:rPr>
+        <w:rFonts w:hint="default"/>
+      </w:rPr>
+    </w:lvl>
+    <w:lvl w:ilvl="1" w:tplc="04090019" w:tentative="1">
+      <w:start w:val="1"/>
+      <w:numFmt w:val="lowerLetter"/>
+      <w:lvlText w:val="%2."/>
+      <w:lvlJc w:val="left"/>
+      <w:pPr>
+        <w:ind w:left="1800" w:hanging="360"/>
+      </w:pPr>
+    </w:lvl>
+    <w:lvl w:ilvl="2" w:tplc="0409001B" w:tentative="1">
+      <w:start w:val="1"/>
+      <w:numFmt w:val="lowerRoman"/>
+      <w:lvlText w:val="%3."/>
+      <w:lvlJc w:val="right"/>
+      <w:pPr>
+        <w:ind w:left="2520" w:hanging="180"/>
+      </w:pPr>
+    </w:lvl>
+    <w:lvl w:ilvl="3" w:tplc="0409000F" w:tentative="1">
+      <w:start w:val="1"/>
+      <w:numFmt w:val="decimal"/>
+      <w:lvlText w:val="%4."/>
+      <w:lvlJc w:val="left"/>
+      <w:pPr>
+        <w:ind w:left="3240" w:hanging="360"/>
+      </w:pPr>
+    </w:lvl>
+    <w:lvl w:ilvl="4" w:tplc="04090019" w:tentative="1">
+      <w:start w:val="1"/>
+      <w:numFmt w:val="lowerLetter"/>
+      <w:lvlText w:val="%5."/>
+      <w:lvlJc w:val="left"/>
+      <w:pPr>
+        <w:ind w:left="3960" w:hanging="360"/>
+      </w:pPr>
+    </w:lvl>
+    <w:lvl w:ilvl="5" w:tplc="0409001B" w:tentative="1">
+      <w:start w:val="1"/>
+      <w:numFmt w:val="lowerRoman"/>
+      <w:lvlText w:val="%6."/>
+      <w:lvlJc w:val="right"/>
+      <w:pPr>
+        <w:ind w:left="4680" w:hanging="180"/>
+      </w:pPr>
+    </w:lvl>
+    <w:lvl w:ilvl="6" w:tplc="0409000F" w:tentative="1">
+      <w:start w:val="1"/>
+      <w:numFmt w:val="decimal"/>
+      <w:lvlText w:val="%7."/>
+      <w:lvlJc w:val="left"/>
+      <w:pPr>
+        <w:ind w:left="5400" w:hanging="360"/>
+      </w:pPr>
+    </w:lvl>
+    <w:lvl w:ilvl="7" w:tplc="04090019" w:tentative="1">
+      <w:start w:val="1"/>
+      <w:numFmt w:val="lowerLetter"/>
+      <w:lvlText w:val="%8."/>
+      <w:lvlJc w:val="left"/>
+      <w:pPr>
+        <w:ind w:left="6120" w:hanging="360"/>
+      </w:pPr>
+    </w:lvl>
+    <w:lvl w:ilvl="8" w:tplc="0409001B" w:tentative="1">
+      <w:start w:val="1"/>
+      <w:numFmt w:val="lowerRoman"/>
+      <w:lvlText w:val="%9."/>
+      <w:lvlJc w:val="right"/>
+      <w:pPr>
+        <w:ind w:left="6840" w:hanging="180"/>
+      </w:pPr>
+    </w:lvl>
+  </w:abstractNum>
+  <w:abstractNum w:abstractNumId="2" w15:restartNumberingAfterBreak="0">
+    <w:nsid w:val="1C147487"/>
+    <w:multiLevelType w:val="hybridMultilevel"/>
+    <w:tmpl w:val="1076D314"/>
+    <w:lvl w:ilvl="0" w:tplc="9196A562">
+      <w:start w:val="1"/>
+      <w:numFmt w:val="decimal"/>
+      <w:lvlText w:val="%1."/>
+      <w:lvlJc w:val="left"/>
+      <w:pPr>
+        <w:ind w:left="1440" w:hanging="360"/>
+      </w:pPr>
+      <w:rPr>
+        <w:rFonts w:hint="default"/>
+      </w:rPr>
+    </w:lvl>
+    <w:lvl w:ilvl="1" w:tplc="04090019" w:tentative="1">
+      <w:start w:val="1"/>
+      <w:numFmt w:val="lowerLetter"/>
+      <w:lvlText w:val="%2."/>
+      <w:lvlJc w:val="left"/>
+      <w:pPr>
+        <w:ind w:left="2160" w:hanging="360"/>
+      </w:pPr>
+    </w:lvl>
+    <w:lvl w:ilvl="2" w:tplc="0409001B" w:tentative="1">
+      <w:start w:val="1"/>
+      <w:numFmt w:val="lowerRoman"/>
+      <w:lvlText w:val="%3."/>
+      <w:lvlJc w:val="right"/>
+      <w:pPr>
+        <w:ind w:left="2880" w:hanging="180"/>
+      </w:pPr>
+    </w:lvl>
+    <w:lvl w:ilvl="3" w:tplc="0409000F" w:tentative="1">
+      <w:start w:val="1"/>
+      <w:numFmt w:val="decimal"/>
+      <w:lvlText w:val="%4."/>
+      <w:lvlJc w:val="left"/>
+      <w:pPr>
+        <w:ind w:left="3600" w:hanging="360"/>
+      </w:pPr>
+    </w:lvl>
+    <w:lvl w:ilvl="4" w:tplc="04090019" w:tentative="1">
+      <w:start w:val="1"/>
+      <w:numFmt w:val="lowerLetter"/>
+      <w:lvlText w:val="%5."/>
+      <w:lvlJc w:val="left"/>
+      <w:pPr>
+        <w:ind w:left="4320" w:hanging="360"/>
+      </w:pPr>
+    </w:lvl>
+    <w:lvl w:ilvl="5" w:tplc="0409001B" w:tentative="1">
+      <w:start w:val="1"/>
+      <w:numFmt w:val="lowerRoman"/>
+      <w:lvlText w:val="%6."/>
+      <w:lvlJc w:val="right"/>
+      <w:pPr>
+        <w:ind w:left="5040" w:hanging="180"/>
+      </w:pPr>
+    </w:lvl>
+    <w:lvl w:ilvl="6" w:tplc="0409000F" w:tentative="1">
+      <w:start w:val="1"/>
+      <w:numFmt w:val="decimal"/>
+      <w:lvlText w:val="%7."/>
+      <w:lvlJc w:val="left"/>
+      <w:pPr>
+        <w:ind w:left="5760" w:hanging="360"/>
+      </w:pPr>
+    </w:lvl>
+    <w:lvl w:ilvl="7" w:tplc="04090019" w:tentative="1">
+      <w:start w:val="1"/>
+      <w:numFmt w:val="lowerLetter"/>
+      <w:lvlText w:val="%8."/>
+      <w:lvlJc w:val="left"/>
+      <w:pPr>
+        <w:ind w:left="6480" w:hanging="360"/>
+      </w:pPr>
+    </w:lvl>
+    <w:lvl w:ilvl="8" w:tplc="0409001B" w:tentative="1">
+      <w:start w:val="1"/>
+      <w:numFmt w:val="lowerRoman"/>
+      <w:lvlText w:val="%9."/>
+      <w:lvlJc w:val="right"/>
+      <w:pPr>
+        <w:ind w:left="7200" w:hanging="180"/>
+      </w:pPr>
+    </w:lvl>
+  </w:abstractNum>
+  <w:abstractNum w:abstractNumId="3" w15:restartNumberingAfterBreak="0">
     <w:nsid w:val="36B212A3"/>
     <w:multiLevelType w:val="hybridMultilevel"/>
     <w:tmpl w:val="9B5242AA"/>
@@ -10774,7 +9718,7 @@
       </w:rPr>
     </w:lvl>
   </w:abstractNum>
-  <w:abstractNum w:abstractNumId="2" w15:restartNumberingAfterBreak="0">
+  <w:abstractNum w:abstractNumId="4" w15:restartNumberingAfterBreak="0">
     <w:nsid w:val="3E200503"/>
     <w:multiLevelType w:val="hybridMultilevel"/>
     <w:tmpl w:val="10ACDF48"/>
@@ -10863,7 +9807,7 @@
       </w:pPr>
     </w:lvl>
   </w:abstractNum>
-  <w:abstractNum w:abstractNumId="3" w15:restartNumberingAfterBreak="0">
+  <w:abstractNum w:abstractNumId="5" w15:restartNumberingAfterBreak="0">
     <w:nsid w:val="412610B1"/>
     <w:multiLevelType w:val="hybridMultilevel"/>
     <w:tmpl w:val="09706BC2"/>
@@ -10952,7 +9896,96 @@
       </w:pPr>
     </w:lvl>
   </w:abstractNum>
-  <w:abstractNum w:abstractNumId="4" w15:restartNumberingAfterBreak="0">
+  <w:abstractNum w:abstractNumId="6" w15:restartNumberingAfterBreak="0">
+    <w:nsid w:val="50A0533C"/>
+    <w:multiLevelType w:val="hybridMultilevel"/>
+    <w:tmpl w:val="6D4459FA"/>
+    <w:lvl w:ilvl="0" w:tplc="4A2E3EBE">
+      <w:start w:val="1"/>
+      <w:numFmt w:val="decimal"/>
+      <w:lvlText w:val="%1."/>
+      <w:lvlJc w:val="left"/>
+      <w:pPr>
+        <w:ind w:left="1080" w:hanging="360"/>
+      </w:pPr>
+      <w:rPr>
+        <w:rFonts w:hint="default"/>
+      </w:rPr>
+    </w:lvl>
+    <w:lvl w:ilvl="1" w:tplc="04090019" w:tentative="1">
+      <w:start w:val="1"/>
+      <w:numFmt w:val="lowerLetter"/>
+      <w:lvlText w:val="%2."/>
+      <w:lvlJc w:val="left"/>
+      <w:pPr>
+        <w:ind w:left="1800" w:hanging="360"/>
+      </w:pPr>
+    </w:lvl>
+    <w:lvl w:ilvl="2" w:tplc="0409001B" w:tentative="1">
+      <w:start w:val="1"/>
+      <w:numFmt w:val="lowerRoman"/>
+      <w:lvlText w:val="%3."/>
+      <w:lvlJc w:val="right"/>
+      <w:pPr>
+        <w:ind w:left="2520" w:hanging="180"/>
+      </w:pPr>
+    </w:lvl>
+    <w:lvl w:ilvl="3" w:tplc="0409000F" w:tentative="1">
+      <w:start w:val="1"/>
+      <w:numFmt w:val="decimal"/>
+      <w:lvlText w:val="%4."/>
+      <w:lvlJc w:val="left"/>
+      <w:pPr>
+        <w:ind w:left="3240" w:hanging="360"/>
+      </w:pPr>
+    </w:lvl>
+    <w:lvl w:ilvl="4" w:tplc="04090019" w:tentative="1">
+      <w:start w:val="1"/>
+      <w:numFmt w:val="lowerLetter"/>
+      <w:lvlText w:val="%5."/>
+      <w:lvlJc w:val="left"/>
+      <w:pPr>
+        <w:ind w:left="3960" w:hanging="360"/>
+      </w:pPr>
+    </w:lvl>
+    <w:lvl w:ilvl="5" w:tplc="0409001B" w:tentative="1">
+      <w:start w:val="1"/>
+      <w:numFmt w:val="lowerRoman"/>
+      <w:lvlText w:val="%6."/>
+      <w:lvlJc w:val="right"/>
+      <w:pPr>
+        <w:ind w:left="4680" w:hanging="180"/>
+      </w:pPr>
+    </w:lvl>
+    <w:lvl w:ilvl="6" w:tplc="0409000F" w:tentative="1">
+      <w:start w:val="1"/>
+      <w:numFmt w:val="decimal"/>
+      <w:lvlText w:val="%7."/>
+      <w:lvlJc w:val="left"/>
+      <w:pPr>
+        <w:ind w:left="5400" w:hanging="360"/>
+      </w:pPr>
+    </w:lvl>
+    <w:lvl w:ilvl="7" w:tplc="04090019" w:tentative="1">
+      <w:start w:val="1"/>
+      <w:numFmt w:val="lowerLetter"/>
+      <w:lvlText w:val="%8."/>
+      <w:lvlJc w:val="left"/>
+      <w:pPr>
+        <w:ind w:left="6120" w:hanging="360"/>
+      </w:pPr>
+    </w:lvl>
+    <w:lvl w:ilvl="8" w:tplc="0409001B" w:tentative="1">
+      <w:start w:val="1"/>
+      <w:numFmt w:val="lowerRoman"/>
+      <w:lvlText w:val="%9."/>
+      <w:lvlJc w:val="right"/>
+      <w:pPr>
+        <w:ind w:left="6840" w:hanging="180"/>
+      </w:pPr>
+    </w:lvl>
+  </w:abstractNum>
+  <w:abstractNum w:abstractNumId="7" w15:restartNumberingAfterBreak="0">
     <w:nsid w:val="52083BAF"/>
     <w:multiLevelType w:val="hybridMultilevel"/>
     <w:tmpl w:val="EA848A42"/>
@@ -11038,7 +10071,7 @@
       </w:pPr>
     </w:lvl>
   </w:abstractNum>
-  <w:abstractNum w:abstractNumId="5" w15:restartNumberingAfterBreak="0">
+  <w:abstractNum w:abstractNumId="8" w15:restartNumberingAfterBreak="0">
     <w:nsid w:val="5F406982"/>
     <w:multiLevelType w:val="hybridMultilevel"/>
     <w:tmpl w:val="E3FC0074"/>
@@ -11127,7 +10160,7 @@
       </w:pPr>
     </w:lvl>
   </w:abstractNum>
-  <w:abstractNum w:abstractNumId="6" w15:restartNumberingAfterBreak="0">
+  <w:abstractNum w:abstractNumId="9" w15:restartNumberingAfterBreak="0">
     <w:nsid w:val="600B476C"/>
     <w:multiLevelType w:val="hybridMultilevel"/>
     <w:tmpl w:val="A2588780"/>
@@ -11216,7 +10249,7 @@
       </w:pPr>
     </w:lvl>
   </w:abstractNum>
-  <w:abstractNum w:abstractNumId="7" w15:restartNumberingAfterBreak="0">
+  <w:abstractNum w:abstractNumId="10" w15:restartNumberingAfterBreak="0">
     <w:nsid w:val="62CE4E16"/>
     <w:multiLevelType w:val="hybridMultilevel"/>
     <w:tmpl w:val="B64E8350"/>
@@ -11308,7 +10341,7 @@
       </w:pPr>
     </w:lvl>
   </w:abstractNum>
-  <w:abstractNum w:abstractNumId="8" w15:restartNumberingAfterBreak="0">
+  <w:abstractNum w:abstractNumId="11" w15:restartNumberingAfterBreak="0">
     <w:nsid w:val="76CB1BE3"/>
     <w:multiLevelType w:val="hybridMultilevel"/>
     <w:tmpl w:val="82323CF0"/>
@@ -11397,7 +10430,96 @@
       </w:pPr>
     </w:lvl>
   </w:abstractNum>
-  <w:abstractNum w:abstractNumId="9" w15:restartNumberingAfterBreak="0">
+  <w:abstractNum w:abstractNumId="12" w15:restartNumberingAfterBreak="0">
+    <w:nsid w:val="773504DF"/>
+    <w:multiLevelType w:val="hybridMultilevel"/>
+    <w:tmpl w:val="1D0A54DC"/>
+    <w:lvl w:ilvl="0" w:tplc="C4B03322">
+      <w:start w:val="1"/>
+      <w:numFmt w:val="decimal"/>
+      <w:lvlText w:val="%1."/>
+      <w:lvlJc w:val="left"/>
+      <w:pPr>
+        <w:ind w:left="1080" w:hanging="360"/>
+      </w:pPr>
+      <w:rPr>
+        <w:rFonts w:hint="default"/>
+      </w:rPr>
+    </w:lvl>
+    <w:lvl w:ilvl="1" w:tplc="04090019" w:tentative="1">
+      <w:start w:val="1"/>
+      <w:numFmt w:val="lowerLetter"/>
+      <w:lvlText w:val="%2."/>
+      <w:lvlJc w:val="left"/>
+      <w:pPr>
+        <w:ind w:left="1800" w:hanging="360"/>
+      </w:pPr>
+    </w:lvl>
+    <w:lvl w:ilvl="2" w:tplc="0409001B" w:tentative="1">
+      <w:start w:val="1"/>
+      <w:numFmt w:val="lowerRoman"/>
+      <w:lvlText w:val="%3."/>
+      <w:lvlJc w:val="right"/>
+      <w:pPr>
+        <w:ind w:left="2520" w:hanging="180"/>
+      </w:pPr>
+    </w:lvl>
+    <w:lvl w:ilvl="3" w:tplc="0409000F" w:tentative="1">
+      <w:start w:val="1"/>
+      <w:numFmt w:val="decimal"/>
+      <w:lvlText w:val="%4."/>
+      <w:lvlJc w:val="left"/>
+      <w:pPr>
+        <w:ind w:left="3240" w:hanging="360"/>
+      </w:pPr>
+    </w:lvl>
+    <w:lvl w:ilvl="4" w:tplc="04090019" w:tentative="1">
+      <w:start w:val="1"/>
+      <w:numFmt w:val="lowerLetter"/>
+      <w:lvlText w:val="%5."/>
+      <w:lvlJc w:val="left"/>
+      <w:pPr>
+        <w:ind w:left="3960" w:hanging="360"/>
+      </w:pPr>
+    </w:lvl>
+    <w:lvl w:ilvl="5" w:tplc="0409001B" w:tentative="1">
+      <w:start w:val="1"/>
+      <w:numFmt w:val="lowerRoman"/>
+      <w:lvlText w:val="%6."/>
+      <w:lvlJc w:val="right"/>
+      <w:pPr>
+        <w:ind w:left="4680" w:hanging="180"/>
+      </w:pPr>
+    </w:lvl>
+    <w:lvl w:ilvl="6" w:tplc="0409000F" w:tentative="1">
+      <w:start w:val="1"/>
+      <w:numFmt w:val="decimal"/>
+      <w:lvlText w:val="%7."/>
+      <w:lvlJc w:val="left"/>
+      <w:pPr>
+        <w:ind w:left="5400" w:hanging="360"/>
+      </w:pPr>
+    </w:lvl>
+    <w:lvl w:ilvl="7" w:tplc="04090019" w:tentative="1">
+      <w:start w:val="1"/>
+      <w:numFmt w:val="lowerLetter"/>
+      <w:lvlText w:val="%8."/>
+      <w:lvlJc w:val="left"/>
+      <w:pPr>
+        <w:ind w:left="6120" w:hanging="360"/>
+      </w:pPr>
+    </w:lvl>
+    <w:lvl w:ilvl="8" w:tplc="0409001B" w:tentative="1">
+      <w:start w:val="1"/>
+      <w:numFmt w:val="lowerRoman"/>
+      <w:lvlText w:val="%9."/>
+      <w:lvlJc w:val="right"/>
+      <w:pPr>
+        <w:ind w:left="6840" w:hanging="180"/>
+      </w:pPr>
+    </w:lvl>
+  </w:abstractNum>
+  <w:abstractNum w:abstractNumId="13" w15:restartNumberingAfterBreak="0">
     <w:nsid w:val="77356D0C"/>
     <w:multiLevelType w:val="hybridMultilevel"/>
     <w:tmpl w:val="29C86068"/>
@@ -11487,34 +10609,46 @@
     </w:lvl>
   </w:abstractNum>
   <w:num w:numId="1">
-    <w:abstractNumId w:val="1"/>
+    <w:abstractNumId w:val="3"/>
   </w:num>
   <w:num w:numId="2">
-    <w:abstractNumId w:val="6"/>
+    <w:abstractNumId w:val="9"/>
   </w:num>
   <w:num w:numId="3">
-    <w:abstractNumId w:val="9"/>
+    <w:abstractNumId w:val="13"/>
   </w:num>
   <w:num w:numId="4">
-    <w:abstractNumId w:val="7"/>
+    <w:abstractNumId w:val="10"/>
   </w:num>
   <w:num w:numId="5">
     <w:abstractNumId w:val="0"/>
   </w:num>
   <w:num w:numId="6">
+    <w:abstractNumId w:val="8"/>
+  </w:num>
+  <w:num w:numId="7">
+    <w:abstractNumId w:val="11"/>
+  </w:num>
+  <w:num w:numId="8">
+    <w:abstractNumId w:val="4"/>
+  </w:num>
+  <w:num w:numId="9">
+    <w:abstractNumId w:val="7"/>
+  </w:num>
+  <w:num w:numId="10">
     <w:abstractNumId w:val="5"/>
   </w:num>
-  <w:num w:numId="7">
-    <w:abstractNumId w:val="8"/>
+  <w:num w:numId="11">
+    <w:abstractNumId w:val="6"/>
   </w:num>
-  <w:num w:numId="8">
+  <w:num w:numId="12">
     <w:abstractNumId w:val="2"/>
   </w:num>
-  <w:num w:numId="9">
-    <w:abstractNumId w:val="4"/>
+  <w:num w:numId="13">
+    <w:abstractNumId w:val="1"/>
   </w:num>
-  <w:num w:numId="10">
-    <w:abstractNumId w:val="3"/>
+  <w:num w:numId="14">
+    <w:abstractNumId w:val="12"/>
   </w:num>
 </w:numbering>
 </file>

</xml_diff>

<commit_message>
Commited all edited files
</commit_message>
<xml_diff>
--- a/Jenkins.docx
+++ b/Jenkins.docx
@@ -522,11 +522,777 @@
     </w:p>
     <w:p>
       <w:r>
+        <w:t>On Linux Platform:</w:t>
+      </w:r>
+      <w:r>
         <w:tab/>
       </w:r>
-      <w:r>
+    </w:p>
+    <w:p>
+      <w:pPr>
+        <w:shd w:val="clear" w:color="auto" w:fill="FFFFFF"/>
+        <w:spacing w:after="150" w:line="390" w:lineRule="atLeast"/>
+        <w:jc w:val="both"/>
+        <w:rPr>
+          <w:rFonts w:ascii="open sans" w:eastAsia="Times New Roman" w:hAnsi="open sans" w:cs="Times New Roman"/>
+          <w:color w:val="444444"/>
+          <w:sz w:val="21"/>
+          <w:szCs w:val="21"/>
+        </w:rPr>
+      </w:pPr>
+      <w:r>
+        <w:rPr>
+          <w:rFonts w:ascii="Verdana" w:eastAsia="Times New Roman" w:hAnsi="Verdana" w:cs="Times New Roman"/>
+          <w:color w:val="444444"/>
+          <w:sz w:val="21"/>
+          <w:szCs w:val="21"/>
+        </w:rPr>
+        <w:t>The complete process to install Jenkins can be summarized in five steps:</w:t>
+      </w:r>
+    </w:p>
+    <w:p>
+      <w:pPr>
+        <w:numPr>
+          <w:ilvl w:val="0"/>
+          <w:numId w:val="28"/>
+        </w:numPr>
+        <w:shd w:val="clear" w:color="auto" w:fill="FFFFFF"/>
+        <w:spacing w:before="100" w:beforeAutospacing="1" w:after="100" w:afterAutospacing="1" w:line="240" w:lineRule="auto"/>
+        <w:jc w:val="both"/>
+        <w:rPr>
+          <w:rFonts w:ascii="open sans" w:eastAsia="Times New Roman" w:hAnsi="open sans" w:cs="Times New Roman"/>
+          <w:color w:val="333333"/>
+          <w:sz w:val="20"/>
+          <w:szCs w:val="20"/>
+        </w:rPr>
+      </w:pPr>
+      <w:r>
+        <w:rPr>
+          <w:rFonts w:ascii="Verdana" w:eastAsia="Times New Roman" w:hAnsi="Verdana" w:cs="Times New Roman"/>
+          <w:color w:val="333333"/>
+          <w:sz w:val="21"/>
+          <w:szCs w:val="21"/>
+        </w:rPr>
+        <w:t>Install Java Version 8 – Jenkins is a Java based application, hence Java is a must.</w:t>
+      </w:r>
+    </w:p>
+    <w:p>
+      <w:pPr>
+        <w:shd w:val="clear" w:color="auto" w:fill="FFFFFF"/>
+        <w:spacing w:before="100" w:beforeAutospacing="1" w:after="100" w:afterAutospacing="1" w:line="240" w:lineRule="auto"/>
+        <w:ind w:left="720"/>
+        <w:jc w:val="both"/>
+        <w:rPr>
+          <w:rFonts w:ascii="open sans" w:eastAsia="Times New Roman" w:hAnsi="open sans" w:cs="Times New Roman"/>
+          <w:color w:val="333333"/>
+          <w:sz w:val="20"/>
+          <w:szCs w:val="20"/>
+        </w:rPr>
+      </w:pPr>
+      <w:proofErr w:type="spellStart"/>
+      <w:r>
+        <w:rPr>
+          <w:rStyle w:val="Strong"/>
+          <w:rFonts w:ascii="Verdana" w:hAnsi="Verdana"/>
+          <w:color w:val="444444"/>
+          <w:sz w:val="21"/>
+          <w:szCs w:val="21"/>
+          <w:shd w:val="clear" w:color="auto" w:fill="FFFFFF"/>
+        </w:rPr>
+        <w:t>sudo</w:t>
+      </w:r>
+      <w:proofErr w:type="spellEnd"/>
+      <w:r>
+        <w:rPr>
+          <w:rStyle w:val="Strong"/>
+          <w:rFonts w:ascii="Verdana" w:hAnsi="Verdana"/>
+          <w:color w:val="444444"/>
+          <w:sz w:val="21"/>
+          <w:szCs w:val="21"/>
+          <w:shd w:val="clear" w:color="auto" w:fill="FFFFFF"/>
+        </w:rPr>
+        <w:t xml:space="preserve"> yum install java-1.8.0-openjdk</w:t>
+      </w:r>
+    </w:p>
+    <w:p>
+      <w:pPr>
+        <w:numPr>
+          <w:ilvl w:val="0"/>
+          <w:numId w:val="28"/>
+        </w:numPr>
+        <w:shd w:val="clear" w:color="auto" w:fill="FFFFFF"/>
+        <w:spacing w:before="100" w:beforeAutospacing="1" w:after="100" w:afterAutospacing="1" w:line="240" w:lineRule="auto"/>
+        <w:jc w:val="both"/>
+        <w:rPr>
+          <w:rFonts w:ascii="open sans" w:eastAsia="Times New Roman" w:hAnsi="open sans" w:cs="Times New Roman"/>
+          <w:color w:val="333333"/>
+          <w:sz w:val="20"/>
+          <w:szCs w:val="20"/>
+        </w:rPr>
+      </w:pPr>
+      <w:r>
+        <w:rPr>
+          <w:rFonts w:ascii="Verdana" w:eastAsia="Times New Roman" w:hAnsi="Verdana" w:cs="Times New Roman"/>
+          <w:color w:val="333333"/>
+          <w:sz w:val="21"/>
+          <w:szCs w:val="21"/>
+        </w:rPr>
+        <w:t>Install Apache Tomcat Version 9 – Tomcat is required to deploy Jenkins war file.</w:t>
+      </w:r>
+    </w:p>
+    <w:p>
+      <w:pPr>
+        <w:shd w:val="clear" w:color="auto" w:fill="FFFFFF"/>
+        <w:spacing w:before="100" w:beforeAutospacing="1" w:after="100" w:afterAutospacing="1" w:line="240" w:lineRule="auto"/>
+        <w:ind w:left="720"/>
+        <w:jc w:val="both"/>
+        <w:rPr>
+          <w:rStyle w:val="Strong"/>
+          <w:rFonts w:ascii="Verdana" w:hAnsi="Verdana"/>
+          <w:color w:val="444444"/>
+          <w:sz w:val="21"/>
+          <w:szCs w:val="21"/>
+          <w:shd w:val="clear" w:color="auto" w:fill="FFFFFF"/>
+        </w:rPr>
+      </w:pPr>
+      <w:proofErr w:type="spellStart"/>
+      <w:r>
+        <w:rPr>
+          <w:rStyle w:val="Strong"/>
+          <w:rFonts w:ascii="Verdana" w:hAnsi="Verdana"/>
+          <w:color w:val="444444"/>
+          <w:sz w:val="21"/>
+          <w:szCs w:val="21"/>
+          <w:shd w:val="clear" w:color="auto" w:fill="FFFFFF"/>
+        </w:rPr>
+        <w:lastRenderedPageBreak/>
+        <w:t>sudo</w:t>
+      </w:r>
+      <w:proofErr w:type="spellEnd"/>
+      <w:r>
+        <w:rPr>
+          <w:rStyle w:val="Strong"/>
+          <w:rFonts w:ascii="Verdana" w:hAnsi="Verdana"/>
+          <w:color w:val="444444"/>
+          <w:sz w:val="21"/>
+          <w:szCs w:val="21"/>
+          <w:shd w:val="clear" w:color="auto" w:fill="FFFFFF"/>
+        </w:rPr>
+        <w:t xml:space="preserve"> yum install </w:t>
+      </w:r>
+      <w:proofErr w:type="spellStart"/>
+      <w:r>
+        <w:rPr>
+          <w:rStyle w:val="Strong"/>
+          <w:rFonts w:ascii="Verdana" w:hAnsi="Verdana"/>
+          <w:color w:val="444444"/>
+          <w:sz w:val="21"/>
+          <w:szCs w:val="21"/>
+          <w:shd w:val="clear" w:color="auto" w:fill="FFFFFF"/>
+        </w:rPr>
+        <w:t>wget</w:t>
+      </w:r>
+      <w:proofErr w:type="spellEnd"/>
+    </w:p>
+    <w:p>
+      <w:pPr>
+        <w:shd w:val="clear" w:color="auto" w:fill="FFFFFF"/>
+        <w:spacing w:before="100" w:beforeAutospacing="1" w:after="100" w:afterAutospacing="1" w:line="240" w:lineRule="auto"/>
+        <w:ind w:left="720"/>
+        <w:rPr>
+          <w:rStyle w:val="Strong"/>
+          <w:rFonts w:ascii="Verdana" w:hAnsi="Verdana"/>
+          <w:color w:val="444444"/>
+          <w:sz w:val="21"/>
+          <w:szCs w:val="21"/>
+          <w:shd w:val="clear" w:color="auto" w:fill="FFFFFF"/>
+        </w:rPr>
+      </w:pPr>
+      <w:proofErr w:type="spellStart"/>
+      <w:r>
+        <w:rPr>
+          <w:rStyle w:val="Strong"/>
+          <w:rFonts w:ascii="Verdana" w:hAnsi="Verdana"/>
+          <w:color w:val="444444"/>
+          <w:sz w:val="21"/>
+          <w:szCs w:val="21"/>
+          <w:shd w:val="clear" w:color="auto" w:fill="FFFFFF"/>
+        </w:rPr>
+        <w:t>wget</w:t>
+      </w:r>
+      <w:proofErr w:type="spellEnd"/>
+      <w:r>
+        <w:rPr>
+          <w:rStyle w:val="Strong"/>
+          <w:rFonts w:ascii="Verdana" w:hAnsi="Verdana"/>
+          <w:color w:val="444444"/>
+          <w:sz w:val="21"/>
+          <w:szCs w:val="21"/>
+          <w:shd w:val="clear" w:color="auto" w:fill="FFFFFF"/>
+        </w:rPr>
+        <w:t xml:space="preserve"> </w:t>
+      </w:r>
+      <w:hyperlink r:id="rId7" w:history="1">
+        <w:r>
+          <w:rPr>
+            <w:rStyle w:val="Hyperlink"/>
+            <w:rFonts w:ascii="Verdana" w:hAnsi="Verdana"/>
+            <w:sz w:val="21"/>
+            <w:szCs w:val="21"/>
+            <w:shd w:val="clear" w:color="auto" w:fill="FFFFFF"/>
+          </w:rPr>
+          <w:t>https://archive.apache.org/dist/tomcat/tomcat9/v9.0.0.M10/bin/apache-tomcat-9.0.0.M10.tar.gz</w:t>
+        </w:r>
+      </w:hyperlink>
+    </w:p>
+    <w:p>
+      <w:pPr>
+        <w:shd w:val="clear" w:color="auto" w:fill="FFFFFF"/>
+        <w:spacing w:before="100" w:beforeAutospacing="1" w:after="100" w:afterAutospacing="1" w:line="240" w:lineRule="auto"/>
+        <w:ind w:left="720"/>
+        <w:rPr>
+          <w:rStyle w:val="Strong"/>
+          <w:rFonts w:ascii="Verdana" w:hAnsi="Verdana"/>
+          <w:color w:val="444444"/>
+          <w:sz w:val="21"/>
+          <w:szCs w:val="21"/>
+          <w:shd w:val="clear" w:color="auto" w:fill="FFFFFF"/>
+        </w:rPr>
+      </w:pPr>
+      <w:r>
+        <w:rPr>
+          <w:rStyle w:val="Strong"/>
+          <w:rFonts w:ascii="Verdana" w:hAnsi="Verdana"/>
+          <w:color w:val="444444"/>
+          <w:sz w:val="21"/>
+          <w:szCs w:val="21"/>
+          <w:shd w:val="clear" w:color="auto" w:fill="FFFFFF"/>
+        </w:rPr>
+        <w:t xml:space="preserve">tar </w:t>
+      </w:r>
+      <w:proofErr w:type="spellStart"/>
+      <w:r>
+        <w:rPr>
+          <w:rStyle w:val="Strong"/>
+          <w:rFonts w:ascii="Verdana" w:hAnsi="Verdana"/>
+          <w:color w:val="444444"/>
+          <w:sz w:val="21"/>
+          <w:szCs w:val="21"/>
+          <w:shd w:val="clear" w:color="auto" w:fill="FFFFFF"/>
+        </w:rPr>
+        <w:t>xzf</w:t>
+      </w:r>
+      <w:proofErr w:type="spellEnd"/>
+      <w:r>
+        <w:rPr>
+          <w:rStyle w:val="Strong"/>
+          <w:rFonts w:ascii="Verdana" w:hAnsi="Verdana"/>
+          <w:color w:val="444444"/>
+          <w:sz w:val="21"/>
+          <w:szCs w:val="21"/>
+          <w:shd w:val="clear" w:color="auto" w:fill="FFFFFF"/>
+        </w:rPr>
+        <w:t xml:space="preserve"> apache-tomat-9.0.0.M10.tar.gz</w:t>
+      </w:r>
+    </w:p>
+    <w:p>
+      <w:pPr>
+        <w:shd w:val="clear" w:color="auto" w:fill="FFFFFF"/>
+        <w:spacing w:before="100" w:beforeAutospacing="1" w:after="100" w:afterAutospacing="1" w:line="240" w:lineRule="auto"/>
+        <w:ind w:left="720"/>
+        <w:rPr>
+          <w:rStyle w:val="Strong"/>
+          <w:rFonts w:ascii="Verdana" w:hAnsi="Verdana"/>
+          <w:color w:val="444444"/>
+          <w:sz w:val="21"/>
+          <w:szCs w:val="21"/>
+          <w:shd w:val="clear" w:color="auto" w:fill="FFFFFF"/>
+        </w:rPr>
+      </w:pPr>
+      <w:r>
+        <w:rPr>
+          <w:rStyle w:val="Strong"/>
+          <w:rFonts w:ascii="Verdana" w:hAnsi="Verdana"/>
+          <w:color w:val="444444"/>
+          <w:sz w:val="21"/>
+          <w:szCs w:val="21"/>
+          <w:shd w:val="clear" w:color="auto" w:fill="FFFFFF"/>
+        </w:rPr>
+        <w:t>mv apache-tomcat-9.0.0.M10 tomcat9</w:t>
+      </w:r>
+    </w:p>
+    <w:p>
+      <w:pPr>
+        <w:shd w:val="clear" w:color="auto" w:fill="FFFFFF"/>
+        <w:spacing w:before="100" w:beforeAutospacing="1" w:after="100" w:afterAutospacing="1" w:line="240" w:lineRule="auto"/>
+        <w:ind w:left="720"/>
+        <w:rPr>
+          <w:rStyle w:val="Strong"/>
+          <w:rFonts w:ascii="Verdana" w:hAnsi="Verdana"/>
+          <w:color w:val="444444"/>
+          <w:sz w:val="21"/>
+          <w:szCs w:val="21"/>
+          <w:shd w:val="clear" w:color="auto" w:fill="FFFFFF"/>
+        </w:rPr>
+      </w:pPr>
+      <w:proofErr w:type="spellStart"/>
+      <w:r>
+        <w:rPr>
+          <w:rStyle w:val="Strong"/>
+          <w:rFonts w:ascii="Verdana" w:hAnsi="Verdana"/>
+          <w:color w:val="444444"/>
+          <w:sz w:val="21"/>
+          <w:szCs w:val="21"/>
+          <w:shd w:val="clear" w:color="auto" w:fill="FFFFFF"/>
+        </w:rPr>
+        <w:t>gedit</w:t>
+      </w:r>
+      <w:proofErr w:type="spellEnd"/>
+      <w:r>
+        <w:rPr>
+          <w:rStyle w:val="Strong"/>
+          <w:rFonts w:ascii="Verdana" w:hAnsi="Verdana"/>
+          <w:color w:val="444444"/>
+          <w:sz w:val="21"/>
+          <w:szCs w:val="21"/>
+          <w:shd w:val="clear" w:color="auto" w:fill="FFFFFF"/>
+        </w:rPr>
+        <w:t> /home/</w:t>
+      </w:r>
+      <w:proofErr w:type="spellStart"/>
+      <w:r>
+        <w:rPr>
+          <w:rStyle w:val="Strong"/>
+          <w:rFonts w:ascii="Verdana" w:hAnsi="Verdana"/>
+          <w:color w:val="444444"/>
+          <w:sz w:val="21"/>
+          <w:szCs w:val="21"/>
+          <w:shd w:val="clear" w:color="auto" w:fill="FFFFFF"/>
+        </w:rPr>
+        <w:t>edureka</w:t>
+      </w:r>
+      <w:proofErr w:type="spellEnd"/>
+      <w:r>
+        <w:rPr>
+          <w:rStyle w:val="Strong"/>
+          <w:rFonts w:ascii="Verdana" w:hAnsi="Verdana"/>
+          <w:color w:val="444444"/>
+          <w:sz w:val="21"/>
+          <w:szCs w:val="21"/>
+          <w:shd w:val="clear" w:color="auto" w:fill="FFFFFF"/>
+        </w:rPr>
+        <w:t>/tomcat9/</w:t>
+      </w:r>
+      <w:proofErr w:type="spellStart"/>
+      <w:r>
+        <w:rPr>
+          <w:rStyle w:val="Strong"/>
+          <w:rFonts w:ascii="Verdana" w:hAnsi="Verdana"/>
+          <w:color w:val="444444"/>
+          <w:sz w:val="21"/>
+          <w:szCs w:val="21"/>
+          <w:shd w:val="clear" w:color="auto" w:fill="FFFFFF"/>
+        </w:rPr>
+        <w:t>conf</w:t>
+      </w:r>
+      <w:proofErr w:type="spellEnd"/>
+      <w:r>
+        <w:rPr>
+          <w:rStyle w:val="Strong"/>
+          <w:rFonts w:ascii="Verdana" w:hAnsi="Verdana"/>
+          <w:color w:val="444444"/>
+          <w:sz w:val="21"/>
+          <w:szCs w:val="21"/>
+          <w:shd w:val="clear" w:color="auto" w:fill="FFFFFF"/>
+        </w:rPr>
+        <w:t>/tomcat-users.xml</w:t>
+      </w:r>
+    </w:p>
+    <w:p>
+      <w:pPr>
+        <w:shd w:val="clear" w:color="auto" w:fill="FFFFFF"/>
+        <w:spacing w:before="100" w:beforeAutospacing="1" w:after="100" w:afterAutospacing="1" w:line="240" w:lineRule="auto"/>
+        <w:ind w:left="720"/>
+        <w:rPr>
+          <w:rStyle w:val="Strong"/>
+          <w:rFonts w:ascii="Verdana" w:hAnsi="Verdana"/>
+          <w:color w:val="444444"/>
+          <w:sz w:val="21"/>
+          <w:szCs w:val="21"/>
+          <w:shd w:val="clear" w:color="auto" w:fill="FFFFFF"/>
+        </w:rPr>
+      </w:pPr>
+      <w:r>
+        <w:rPr>
+          <w:rStyle w:val="Strong"/>
+          <w:rFonts w:ascii="Verdana" w:hAnsi="Verdana"/>
+          <w:color w:val="444444"/>
+          <w:sz w:val="21"/>
+          <w:szCs w:val="21"/>
+          <w:shd w:val="clear" w:color="auto" w:fill="FFFFFF"/>
+        </w:rPr>
+        <w:t>cd tomcat9</w:t>
+      </w:r>
+    </w:p>
+    <w:p>
+      <w:pPr>
+        <w:shd w:val="clear" w:color="auto" w:fill="FFFFFF"/>
+        <w:spacing w:before="100" w:beforeAutospacing="1" w:after="100" w:afterAutospacing="1" w:line="240" w:lineRule="auto"/>
+        <w:ind w:left="720"/>
+        <w:rPr>
+          <w:rFonts w:ascii="open sans" w:eastAsia="Times New Roman" w:hAnsi="open sans" w:cs="Times New Roman"/>
+          <w:color w:val="333333"/>
+          <w:sz w:val="20"/>
+          <w:szCs w:val="20"/>
+        </w:rPr>
+      </w:pPr>
+      <w:r>
+        <w:rPr>
+          <w:rStyle w:val="Strong"/>
+          <w:rFonts w:ascii="Verdana" w:hAnsi="Verdana"/>
+          <w:color w:val="444444"/>
+          <w:sz w:val="21"/>
+          <w:szCs w:val="21"/>
+          <w:shd w:val="clear" w:color="auto" w:fill="FFFFFF"/>
+        </w:rPr>
+        <w:t>./bin/startup.sh</w:t>
+      </w:r>
+    </w:p>
+    <w:p>
+      <w:pPr>
+        <w:numPr>
+          <w:ilvl w:val="0"/>
+          <w:numId w:val="28"/>
+        </w:numPr>
+        <w:shd w:val="clear" w:color="auto" w:fill="FFFFFF"/>
+        <w:spacing w:before="100" w:beforeAutospacing="1" w:after="100" w:afterAutospacing="1" w:line="240" w:lineRule="auto"/>
+        <w:jc w:val="both"/>
+        <w:rPr>
+          <w:rFonts w:ascii="open sans" w:eastAsia="Times New Roman" w:hAnsi="open sans" w:cs="Times New Roman"/>
+          <w:color w:val="333333"/>
+          <w:sz w:val="20"/>
+          <w:szCs w:val="20"/>
+        </w:rPr>
+      </w:pPr>
+      <w:r>
+        <w:rPr>
+          <w:rFonts w:ascii="Verdana" w:eastAsia="Times New Roman" w:hAnsi="Verdana" w:cs="Times New Roman"/>
+          <w:color w:val="333333"/>
+          <w:sz w:val="21"/>
+          <w:szCs w:val="21"/>
+        </w:rPr>
+        <w:t>Download Jenkins war File – This war is required to install Jenkins.</w:t>
+      </w:r>
+    </w:p>
+    <w:p>
+      <w:pPr>
+        <w:shd w:val="clear" w:color="auto" w:fill="FFFFFF"/>
+        <w:spacing w:before="100" w:beforeAutospacing="1" w:after="100" w:afterAutospacing="1" w:line="240" w:lineRule="auto"/>
+        <w:ind w:left="720"/>
+        <w:jc w:val="both"/>
+        <w:rPr>
+          <w:rStyle w:val="Strong"/>
+          <w:rFonts w:ascii="Verdana" w:hAnsi="Verdana"/>
+          <w:color w:val="444444"/>
+          <w:sz w:val="21"/>
+          <w:szCs w:val="21"/>
+          <w:shd w:val="clear" w:color="auto" w:fill="FFFFFF"/>
+        </w:rPr>
+      </w:pPr>
+      <w:r>
+        <w:rPr>
+          <w:rStyle w:val="Strong"/>
+          <w:rFonts w:ascii="Verdana" w:hAnsi="Verdana"/>
+          <w:color w:val="444444"/>
+          <w:sz w:val="21"/>
+          <w:szCs w:val="21"/>
+          <w:shd w:val="clear" w:color="auto" w:fill="FFFFFF"/>
+        </w:rPr>
+        <w:t>C</w:t>
+      </w:r>
+      <w:r>
+        <w:rPr>
+          <w:rStyle w:val="Strong"/>
+          <w:rFonts w:ascii="Verdana" w:hAnsi="Verdana"/>
+          <w:color w:val="444444"/>
+          <w:sz w:val="21"/>
+          <w:szCs w:val="21"/>
+          <w:shd w:val="clear" w:color="auto" w:fill="FFFFFF"/>
+        </w:rPr>
+        <w:t>d</w:t>
+      </w:r>
+    </w:p>
+    <w:p>
+      <w:pPr>
+        <w:shd w:val="clear" w:color="auto" w:fill="FFFFFF"/>
+        <w:spacing w:before="100" w:beforeAutospacing="1" w:after="100" w:afterAutospacing="1" w:line="240" w:lineRule="auto"/>
+        <w:ind w:left="720"/>
+        <w:jc w:val="both"/>
+        <w:rPr>
+          <w:rStyle w:val="Strong"/>
+          <w:rFonts w:ascii="Verdana" w:hAnsi="Verdana"/>
+          <w:color w:val="444444"/>
+          <w:sz w:val="21"/>
+          <w:szCs w:val="21"/>
+          <w:shd w:val="clear" w:color="auto" w:fill="FFFFFF"/>
+        </w:rPr>
+      </w:pPr>
+      <w:r>
+        <w:rPr>
+          <w:rStyle w:val="Strong"/>
+          <w:rFonts w:ascii="Verdana" w:hAnsi="Verdana"/>
+          <w:color w:val="444444"/>
+          <w:sz w:val="21"/>
+          <w:szCs w:val="21"/>
+          <w:shd w:val="clear" w:color="auto" w:fill="FFFFFF"/>
+        </w:rPr>
+        <w:t>wget </w:t>
+      </w:r>
+      <w:hyperlink r:id="rId8" w:history="1">
+        <w:r>
+          <w:rPr>
+            <w:rStyle w:val="Hyperlink"/>
+            <w:rFonts w:ascii="Verdana" w:hAnsi="Verdana"/>
+            <w:sz w:val="21"/>
+            <w:szCs w:val="21"/>
+            <w:shd w:val="clear" w:color="auto" w:fill="FFFFFF"/>
+          </w:rPr>
+          <w:t>http://updates.jenkins-ci.org/download/war/2.7.3/jenkins.war</w:t>
+        </w:r>
+      </w:hyperlink>
+      <w:r>
+        <w:rPr>
+          <w:rStyle w:val="Strong"/>
+          <w:rFonts w:ascii="Verdana" w:hAnsi="Verdana"/>
+          <w:color w:val="444444"/>
+          <w:sz w:val="21"/>
+          <w:szCs w:val="21"/>
+          <w:shd w:val="clear" w:color="auto" w:fill="FFFFFF"/>
+        </w:rPr>
+        <w:t xml:space="preserve"> </w:t>
+      </w:r>
+    </w:p>
+    <w:p>
+      <w:pPr>
+        <w:shd w:val="clear" w:color="auto" w:fill="FFFFFF"/>
+        <w:spacing w:before="100" w:beforeAutospacing="1" w:after="100" w:afterAutospacing="1" w:line="240" w:lineRule="auto"/>
+        <w:ind w:left="720"/>
+        <w:rPr>
+          <w:rStyle w:val="Strong"/>
+          <w:rFonts w:ascii="Verdana" w:hAnsi="Verdana"/>
+          <w:color w:val="444444"/>
+          <w:sz w:val="21"/>
+          <w:szCs w:val="21"/>
+          <w:shd w:val="clear" w:color="auto" w:fill="FFFFFF"/>
+        </w:rPr>
+      </w:pPr>
+      <w:r>
+        <w:rPr>
+          <w:rStyle w:val="Strong"/>
+          <w:rFonts w:ascii="Verdana" w:hAnsi="Verdana"/>
+          <w:color w:val="444444"/>
+          <w:sz w:val="21"/>
+          <w:szCs w:val="21"/>
+          <w:shd w:val="clear" w:color="auto" w:fill="FFFFFF"/>
+        </w:rPr>
+        <w:t xml:space="preserve">mv </w:t>
+      </w:r>
+      <w:proofErr w:type="spellStart"/>
+      <w:r>
+        <w:rPr>
+          <w:rStyle w:val="Strong"/>
+          <w:rFonts w:ascii="Verdana" w:hAnsi="Verdana"/>
+          <w:color w:val="444444"/>
+          <w:sz w:val="21"/>
+          <w:szCs w:val="21"/>
+          <w:shd w:val="clear" w:color="auto" w:fill="FFFFFF"/>
+        </w:rPr>
+        <w:t>jenkins.war</w:t>
+      </w:r>
+      <w:proofErr w:type="spellEnd"/>
+      <w:r>
+        <w:rPr>
+          <w:rStyle w:val="Strong"/>
+          <w:rFonts w:ascii="Verdana" w:hAnsi="Verdana"/>
+          <w:color w:val="444444"/>
+          <w:sz w:val="21"/>
+          <w:szCs w:val="21"/>
+          <w:shd w:val="clear" w:color="auto" w:fill="FFFFFF"/>
+        </w:rPr>
+        <w:t xml:space="preserve"> /home/</w:t>
+      </w:r>
+      <w:proofErr w:type="spellStart"/>
+      <w:r>
+        <w:rPr>
+          <w:rStyle w:val="Strong"/>
+          <w:rFonts w:ascii="Verdana" w:hAnsi="Verdana"/>
+          <w:color w:val="444444"/>
+          <w:sz w:val="21"/>
+          <w:szCs w:val="21"/>
+          <w:shd w:val="clear" w:color="auto" w:fill="FFFFFF"/>
+        </w:rPr>
+        <w:t>edureka</w:t>
+      </w:r>
+      <w:proofErr w:type="spellEnd"/>
+      <w:r>
+        <w:rPr>
+          <w:rStyle w:val="Strong"/>
+          <w:rFonts w:ascii="Verdana" w:hAnsi="Verdana"/>
+          <w:color w:val="444444"/>
+          <w:sz w:val="21"/>
+          <w:szCs w:val="21"/>
+          <w:shd w:val="clear" w:color="auto" w:fill="FFFFFF"/>
+        </w:rPr>
+        <w:t>/tomcat9/</w:t>
+      </w:r>
+      <w:proofErr w:type="spellStart"/>
+      <w:r>
+        <w:rPr>
+          <w:rStyle w:val="Strong"/>
+          <w:rFonts w:ascii="Verdana" w:hAnsi="Verdana"/>
+          <w:color w:val="444444"/>
+          <w:sz w:val="21"/>
+          <w:szCs w:val="21"/>
+          <w:shd w:val="clear" w:color="auto" w:fill="FFFFFF"/>
+        </w:rPr>
+        <w:t>webapps</w:t>
+      </w:r>
+      <w:proofErr w:type="spellEnd"/>
+    </w:p>
+    <w:p>
+      <w:pPr>
+        <w:shd w:val="clear" w:color="auto" w:fill="FFFFFF"/>
+        <w:spacing w:before="100" w:beforeAutospacing="1" w:after="100" w:afterAutospacing="1" w:line="240" w:lineRule="auto"/>
+        <w:ind w:left="720"/>
+        <w:jc w:val="both"/>
+        <w:rPr>
+          <w:rFonts w:ascii="open sans" w:eastAsia="Times New Roman" w:hAnsi="open sans" w:cs="Times New Roman"/>
+          <w:color w:val="333333"/>
+          <w:sz w:val="20"/>
+          <w:szCs w:val="20"/>
+        </w:rPr>
+      </w:pPr>
+      <w:r>
+        <w:rPr>
+          <w:rStyle w:val="Strong"/>
+          <w:rFonts w:ascii="Verdana" w:hAnsi="Verdana"/>
+          <w:color w:val="444444"/>
+          <w:sz w:val="21"/>
+          <w:szCs w:val="21"/>
+          <w:shd w:val="clear" w:color="auto" w:fill="FFFFFF"/>
+        </w:rPr>
         <w:tab/>
       </w:r>
+    </w:p>
+    <w:p>
+      <w:pPr>
+        <w:numPr>
+          <w:ilvl w:val="0"/>
+          <w:numId w:val="28"/>
+        </w:numPr>
+        <w:shd w:val="clear" w:color="auto" w:fill="FFFFFF"/>
+        <w:spacing w:before="100" w:beforeAutospacing="1" w:after="100" w:afterAutospacing="1" w:line="240" w:lineRule="auto"/>
+        <w:jc w:val="both"/>
+        <w:rPr>
+          <w:rFonts w:ascii="open sans" w:eastAsia="Times New Roman" w:hAnsi="open sans" w:cs="Times New Roman"/>
+          <w:color w:val="333333"/>
+          <w:sz w:val="20"/>
+          <w:szCs w:val="20"/>
+        </w:rPr>
+      </w:pPr>
+      <w:r>
+        <w:rPr>
+          <w:rFonts w:ascii="Verdana" w:eastAsia="Times New Roman" w:hAnsi="Verdana" w:cs="Times New Roman"/>
+          <w:color w:val="333333"/>
+          <w:sz w:val="21"/>
+          <w:szCs w:val="21"/>
+        </w:rPr>
+        <w:t>Deploy Jenkins war File – Jenkins war file needs to be deployed using Tomcat to run Jenkins.</w:t>
+      </w:r>
+    </w:p>
+    <w:p>
+      <w:pPr>
+        <w:pStyle w:val="ListParagraph"/>
+        <w:numPr>
+          <w:ilvl w:val="0"/>
+          <w:numId w:val="29"/>
+        </w:numPr>
+        <w:shd w:val="clear" w:color="auto" w:fill="FFFFFF"/>
+        <w:spacing w:before="100" w:beforeAutospacing="1" w:after="100" w:afterAutospacing="1" w:line="240" w:lineRule="auto"/>
+        <w:jc w:val="both"/>
+        <w:rPr>
+          <w:rFonts w:ascii="open sans" w:eastAsia="Times New Roman" w:hAnsi="open sans" w:cs="Times New Roman"/>
+          <w:color w:val="333333"/>
+          <w:sz w:val="20"/>
+          <w:szCs w:val="20"/>
+        </w:rPr>
+      </w:pPr>
+      <w:r>
+        <w:rPr>
+          <w:rFonts w:ascii="Verdana" w:hAnsi="Verdana"/>
+          <w:color w:val="444444"/>
+          <w:sz w:val="21"/>
+          <w:szCs w:val="21"/>
+          <w:shd w:val="clear" w:color="auto" w:fill="FFFFFF"/>
+        </w:rPr>
+        <w:t>open your browser and access localhost:8080 again. Now click on the Manager App.</w:t>
+      </w:r>
+    </w:p>
+    <w:p>
+      <w:pPr>
+        <w:pStyle w:val="ListParagraph"/>
+        <w:numPr>
+          <w:ilvl w:val="0"/>
+          <w:numId w:val="29"/>
+        </w:numPr>
+        <w:shd w:val="clear" w:color="auto" w:fill="FFFFFF"/>
+        <w:spacing w:before="100" w:beforeAutospacing="1" w:after="100" w:afterAutospacing="1" w:line="240" w:lineRule="auto"/>
+        <w:jc w:val="both"/>
+        <w:rPr>
+          <w:rFonts w:ascii="open sans" w:eastAsia="Times New Roman" w:hAnsi="open sans" w:cs="Times New Roman"/>
+          <w:color w:val="333333"/>
+          <w:sz w:val="20"/>
+          <w:szCs w:val="20"/>
+        </w:rPr>
+      </w:pPr>
+      <w:r>
+        <w:rPr>
+          <w:rFonts w:ascii="Verdana" w:hAnsi="Verdana"/>
+          <w:color w:val="444444"/>
+          <w:sz w:val="21"/>
+          <w:szCs w:val="21"/>
+          <w:shd w:val="clear" w:color="auto" w:fill="FFFFFF"/>
+        </w:rPr>
+        <w:t>Click Jenkins application to run.</w:t>
+      </w:r>
+    </w:p>
+    <w:p>
+      <w:pPr>
+        <w:numPr>
+          <w:ilvl w:val="0"/>
+          <w:numId w:val="28"/>
+        </w:numPr>
+        <w:shd w:val="clear" w:color="auto" w:fill="FFFFFF"/>
+        <w:spacing w:before="100" w:beforeAutospacing="1" w:after="100" w:afterAutospacing="1" w:line="240" w:lineRule="auto"/>
+        <w:jc w:val="both"/>
+        <w:rPr>
+          <w:rFonts w:ascii="open sans" w:eastAsia="Times New Roman" w:hAnsi="open sans" w:cs="Times New Roman"/>
+          <w:color w:val="333333"/>
+          <w:sz w:val="20"/>
+          <w:szCs w:val="20"/>
+        </w:rPr>
+      </w:pPr>
+      <w:r>
+        <w:rPr>
+          <w:rFonts w:ascii="Verdana" w:eastAsia="Times New Roman" w:hAnsi="Verdana" w:cs="Times New Roman"/>
+          <w:color w:val="333333"/>
+          <w:sz w:val="21"/>
+          <w:szCs w:val="21"/>
+        </w:rPr>
+        <w:t>Install Suggested Plugins – Install a list of plugins suggested by Jenkins.</w:t>
+      </w:r>
+    </w:p>
+    <w:p>
       <w:r>
         <w:tab/>
       </w:r>
@@ -621,7 +1387,6 @@
         <w:rPr>
           <w:b/>
         </w:rPr>
-        <w:lastRenderedPageBreak/>
         <w:t>Build using ANT and git</w:t>
       </w:r>
     </w:p>
@@ -658,6 +1423,7 @@
         </w:numPr>
       </w:pPr>
       <w:r>
+        <w:lastRenderedPageBreak/>
         <w:t>Select GitHub in build task</w:t>
       </w:r>
     </w:p>
@@ -855,33 +1621,13 @@
     <w:p>
       <w:pPr>
         <w:pStyle w:val="ListParagraph"/>
-        <w:numPr>
-          <w:ilvl w:val="0"/>
-          <w:numId w:val="12"/>
-        </w:numPr>
         <w:spacing w:line="336" w:lineRule="atLeast"/>
+        <w:ind w:left="1440"/>
         <w:rPr>
           <w:rFonts w:ascii="Helvetica" w:hAnsi="Helvetica" w:cs="Helvetica"/>
           <w:color w:val="333333"/>
           <w:sz w:val="20"/>
           <w:szCs w:val="20"/>
-        </w:rPr>
-      </w:pPr>
-      <w:r>
-        <w:rPr>
-          <w:rFonts w:ascii="Helvetica" w:hAnsi="Helvetica" w:cs="Helvetica"/>
-          <w:color w:val="333333"/>
-          <w:sz w:val="20"/>
-          <w:szCs w:val="20"/>
-        </w:rPr>
-        <w:t>Deploy plugin</w:t>
-      </w:r>
-    </w:p>
-    <w:p>
-      <w:pPr>
-        <w:pStyle w:val="ListParagraph"/>
-        <w:rPr>
-          <w:b/>
         </w:rPr>
       </w:pPr>
     </w:p>
@@ -1286,7 +2032,6 @@
         <w:ind w:left="1440"/>
       </w:pPr>
       <w:r>
-        <w:lastRenderedPageBreak/>
         <w:t>Poll SCM</w:t>
       </w:r>
     </w:p>
@@ -1332,6 +2077,7 @@
         <w:ind w:left="1440"/>
       </w:pPr>
       <w:r>
+        <w:lastRenderedPageBreak/>
         <w:t>Delete workspace before build starts</w:t>
       </w:r>
     </w:p>
@@ -1487,6 +2233,9 @@
       <w:pPr>
         <w:pStyle w:val="ListParagraph"/>
         <w:ind w:left="1440"/>
+        <w:rPr>
+          <w:noProof/>
+        </w:rPr>
       </w:pPr>
       <w:r>
         <w:rPr>
@@ -1508,7 +2257,7 @@
                     <pic:cNvPicPr/>
                   </pic:nvPicPr>
                   <pic:blipFill>
-                    <a:blip r:embed="rId7"/>
+                    <a:blip r:embed="rId9"/>
                     <a:stretch>
                       <a:fillRect/>
                     </a:stretch>
@@ -1528,15 +2277,72 @@
           </wp:inline>
         </w:drawing>
       </w:r>
+    </w:p>
+    <w:p>
+      <w:pPr>
+        <w:pStyle w:val="ListParagraph"/>
+        <w:ind w:left="1440"/>
+      </w:pPr>
+    </w:p>
+    <w:p>
+      <w:pPr>
+        <w:pStyle w:val="ListParagraph"/>
+        <w:ind w:left="1440"/>
+        <w:rPr>
+          <w:color w:val="7030A0"/>
+        </w:rPr>
+      </w:pPr>
+      <w:r>
+        <w:rPr>
+          <w:color w:val="7030A0"/>
+        </w:rPr>
+        <w:t>Email notification – Jenkins mailer plugin</w:t>
+      </w:r>
+    </w:p>
+    <w:p>
+      <w:pPr>
+        <w:pStyle w:val="ListParagraph"/>
+        <w:ind w:left="1440"/>
+        <w:rPr>
+          <w:color w:val="7030A0"/>
+        </w:rPr>
+      </w:pPr>
+      <w:r>
+        <w:rPr>
+          <w:color w:val="7030A0"/>
+        </w:rPr>
+        <w:t xml:space="preserve">Manage Jenkins </w:t>
+      </w:r>
+      <w:r>
+        <w:rPr>
+          <w:color w:val="7030A0"/>
+        </w:rPr>
+        <w:sym w:font="Wingdings" w:char="F0E0"/>
+      </w:r>
+      <w:r>
+        <w:rPr>
+          <w:color w:val="7030A0"/>
+        </w:rPr>
+        <w:t xml:space="preserve"> configure system</w:t>
+      </w:r>
+    </w:p>
+    <w:p>
+      <w:pPr>
+        <w:pStyle w:val="ListParagraph"/>
+        <w:ind w:left="1440"/>
+        <w:rPr>
+          <w:color w:val="7030A0"/>
+        </w:rPr>
+      </w:pPr>
       <w:r>
         <w:rPr>
           <w:noProof/>
         </w:rPr>
         <w:drawing>
-          <wp:inline distT="0" distB="0" distL="0" distR="0" wp14:anchorId="3557BF10" wp14:editId="143B8851">
-            <wp:extent cx="5943600" cy="2236470"/>
-            <wp:effectExtent l="0" t="0" r="0" b="0"/>
-            <wp:docPr id="2" name="Picture 2"/>
+          <wp:inline distT="0" distB="0" distL="0" distR="0" wp14:anchorId="1692F40F" wp14:editId="0DAC97E0">
+            <wp:extent cx="5943600" cy="2052320"/>
+            <wp:effectExtent l="0" t="0" r="0" b="5080"/>
+            <wp:docPr id="5" name="Picture 5"/>
             <wp:cNvGraphicFramePr>
               <a:graphicFrameLocks xmlns:a="http://schemas.openxmlformats.org/drawingml/2006/main" noChangeAspect="1"/>
             </wp:cNvGraphicFramePr>
@@ -1548,7 +2354,7 @@
                     <pic:cNvPicPr/>
                   </pic:nvPicPr>
                   <pic:blipFill>
-                    <a:blip r:embed="rId7"/>
+                    <a:blip r:embed="rId10"/>
                     <a:stretch>
                       <a:fillRect/>
                     </a:stretch>
@@ -1556,7 +2362,7 @@
                   <pic:spPr>
                     <a:xfrm>
                       <a:off x="0" y="0"/>
-                      <a:ext cx="5943600" cy="2236470"/>
+                      <a:ext cx="5943600" cy="2052320"/>
                     </a:xfrm>
                     <a:prstGeom prst="rect">
                       <a:avLst/>
@@ -1571,21 +2377,6 @@
     </w:p>
     <w:p>
       <w:pPr>
-        <w:pStyle w:val="ListParagraph"/>
-        <w:ind w:left="1440"/>
-        <w:rPr>
-          <w:color w:val="7030A0"/>
-        </w:rPr>
-      </w:pPr>
-      <w:r>
-        <w:rPr>
-          <w:color w:val="7030A0"/>
-        </w:rPr>
-        <w:t>Email notification – Jenkins mailer plugin</w:t>
-      </w:r>
-    </w:p>
-    <w:p>
-      <w:pPr>
         <w:spacing w:after="0" w:line="240" w:lineRule="auto"/>
         <w:ind w:left="1800"/>
         <w:rPr>
@@ -1601,7 +2392,6 @@
           <w:sz w:val="20"/>
           <w:szCs w:val="20"/>
         </w:rPr>
-        <w:lastRenderedPageBreak/>
         <w:t>If configured, Jenkins will send out an e-mail to the specified recipients when a certain important event occurs.</w:t>
       </w:r>
     </w:p>
@@ -1660,6 +2450,7 @@
           <w:sz w:val="20"/>
           <w:szCs w:val="20"/>
         </w:rPr>
+        <w:lastRenderedPageBreak/>
         <w:t>A successful build after a failed (or unstable) build triggers a new e-mail, indicating that a crisis is over.</w:t>
       </w:r>
     </w:p>
@@ -1816,7 +2607,7 @@
                     <pic:cNvPicPr/>
                   </pic:nvPicPr>
                   <pic:blipFill>
-                    <a:blip r:embed="rId8"/>
+                    <a:blip r:embed="rId11"/>
                     <a:stretch>
                       <a:fillRect/>
                     </a:stretch>
@@ -1915,9 +2706,12 @@
           <w:szCs w:val="21"/>
           <w:shd w:val="clear" w:color="auto" w:fill="FFFFFF"/>
         </w:rPr>
-        <w:t>How to set</w:t>
-      </w:r>
-      <w:r>
+        <w:t>How to setup Delivery Pipeline in Jenkins?</w:t>
+      </w:r>
+    </w:p>
+    <w:p>
+      <w:pPr>
+        <w:pStyle w:val="ListParagraph"/>
         <w:rPr>
           <w:rFonts w:ascii="Arial" w:hAnsi="Arial" w:cs="Arial"/>
           <w:color w:val="111111"/>
@@ -1925,8 +2719,7 @@
           <w:szCs w:val="21"/>
           <w:shd w:val="clear" w:color="auto" w:fill="FFFFFF"/>
         </w:rPr>
-        <w:t>up Delivery Pipeline in Jenkins</w:t>
-      </w:r>
+      </w:pPr>
       <w:r>
         <w:rPr>
           <w:rFonts w:ascii="Arial" w:hAnsi="Arial" w:cs="Arial"/>
@@ -1935,12 +2728,21 @@
           <w:szCs w:val="21"/>
           <w:shd w:val="clear" w:color="auto" w:fill="FFFFFF"/>
         </w:rPr>
-        <w:t>?</w:t>
-      </w:r>
-    </w:p>
-    <w:p>
-      <w:pPr>
-        <w:pStyle w:val="ListParagraph"/>
+        <w:t xml:space="preserve"> Follow along step by step</w:t>
+      </w:r>
+    </w:p>
+    <w:p>
+      <w:pPr>
+        <w:pStyle w:val="ListParagraph"/>
+        <w:numPr>
+          <w:ilvl w:val="0"/>
+          <w:numId w:val="22"/>
+        </w:numPr>
+        <w:rPr>
+          <w:b/>
+        </w:rPr>
+      </w:pPr>
+      <w:r>
         <w:rPr>
           <w:rFonts w:ascii="Arial" w:hAnsi="Arial" w:cs="Arial"/>
           <w:color w:val="111111"/>
@@ -1948,6 +2750,19 @@
           <w:szCs w:val="21"/>
           <w:shd w:val="clear" w:color="auto" w:fill="FFFFFF"/>
         </w:rPr>
+        <w:t>Chain required jobs in sequence Add upstream/downstream jobs</w:t>
+      </w:r>
+    </w:p>
+    <w:p>
+      <w:pPr>
+        <w:pStyle w:val="ListParagraph"/>
+        <w:numPr>
+          <w:ilvl w:val="0"/>
+          <w:numId w:val="22"/>
+        </w:numPr>
+        <w:rPr>
+          <w:b/>
+        </w:rPr>
       </w:pPr>
       <w:r>
         <w:rPr>
@@ -1957,7 +2772,7 @@
           <w:szCs w:val="21"/>
           <w:shd w:val="clear" w:color="auto" w:fill="FFFFFF"/>
         </w:rPr>
-        <w:t xml:space="preserve"> Follow along step by step</w:t>
+        <w:t>Install Delivery Pipeline Plugin</w:t>
       </w:r>
     </w:p>
     <w:p>
@@ -1979,8 +2794,20 @@
           <w:szCs w:val="21"/>
           <w:shd w:val="clear" w:color="auto" w:fill="FFFFFF"/>
         </w:rPr>
-        <w:t>Chain required jobs in sequence A</w:t>
-      </w:r>
+        <w:t>Add Delivery Pipeline View configure the view</w:t>
+      </w:r>
+    </w:p>
+    <w:p>
+      <w:pPr>
+        <w:pStyle w:val="ListParagraph"/>
+        <w:numPr>
+          <w:ilvl w:val="0"/>
+          <w:numId w:val="22"/>
+        </w:numPr>
+        <w:rPr>
+          <w:b/>
+        </w:rPr>
+      </w:pPr>
       <w:r>
         <w:rPr>
           <w:rFonts w:ascii="Arial" w:hAnsi="Arial" w:cs="Arial"/>
@@ -1989,92 +2816,6 @@
           <w:szCs w:val="21"/>
           <w:shd w:val="clear" w:color="auto" w:fill="FFFFFF"/>
         </w:rPr>
-        <w:t>dd upstream/downstream jobs</w:t>
-      </w:r>
-    </w:p>
-    <w:p>
-      <w:pPr>
-        <w:pStyle w:val="ListParagraph"/>
-        <w:numPr>
-          <w:ilvl w:val="0"/>
-          <w:numId w:val="22"/>
-        </w:numPr>
-        <w:rPr>
-          <w:b/>
-        </w:rPr>
-      </w:pPr>
-      <w:r>
-        <w:rPr>
-          <w:rFonts w:ascii="Arial" w:hAnsi="Arial" w:cs="Arial"/>
-          <w:color w:val="111111"/>
-          <w:sz w:val="21"/>
-          <w:szCs w:val="21"/>
-          <w:shd w:val="clear" w:color="auto" w:fill="FFFFFF"/>
-        </w:rPr>
-        <w:t>Insta</w:t>
-      </w:r>
-      <w:r>
-        <w:rPr>
-          <w:rFonts w:ascii="Arial" w:hAnsi="Arial" w:cs="Arial"/>
-          <w:color w:val="111111"/>
-          <w:sz w:val="21"/>
-          <w:szCs w:val="21"/>
-          <w:shd w:val="clear" w:color="auto" w:fill="FFFFFF"/>
-        </w:rPr>
-        <w:t>ll Delivery Pipeline Plugin</w:t>
-      </w:r>
-    </w:p>
-    <w:p>
-      <w:pPr>
-        <w:pStyle w:val="ListParagraph"/>
-        <w:numPr>
-          <w:ilvl w:val="0"/>
-          <w:numId w:val="22"/>
-        </w:numPr>
-        <w:rPr>
-          <w:b/>
-        </w:rPr>
-      </w:pPr>
-      <w:r>
-        <w:rPr>
-          <w:rFonts w:ascii="Arial" w:hAnsi="Arial" w:cs="Arial"/>
-          <w:color w:val="111111"/>
-          <w:sz w:val="21"/>
-          <w:szCs w:val="21"/>
-          <w:shd w:val="clear" w:color="auto" w:fill="FFFFFF"/>
-        </w:rPr>
-        <w:t xml:space="preserve">Add Delivery Pipeline View </w:t>
-      </w:r>
-      <w:r>
-        <w:rPr>
-          <w:rFonts w:ascii="Arial" w:hAnsi="Arial" w:cs="Arial"/>
-          <w:color w:val="111111"/>
-          <w:sz w:val="21"/>
-          <w:szCs w:val="21"/>
-          <w:shd w:val="clear" w:color="auto" w:fill="FFFFFF"/>
-        </w:rPr>
-        <w:t>configure the view</w:t>
-      </w:r>
-    </w:p>
-    <w:p>
-      <w:pPr>
-        <w:pStyle w:val="ListParagraph"/>
-        <w:numPr>
-          <w:ilvl w:val="0"/>
-          <w:numId w:val="22"/>
-        </w:numPr>
-        <w:rPr>
-          <w:b/>
-        </w:rPr>
-      </w:pPr>
-      <w:r>
-        <w:rPr>
-          <w:rFonts w:ascii="Arial" w:hAnsi="Arial" w:cs="Arial"/>
-          <w:color w:val="111111"/>
-          <w:sz w:val="21"/>
-          <w:szCs w:val="21"/>
-          <w:shd w:val="clear" w:color="auto" w:fill="FFFFFF"/>
-        </w:rPr>
         <w:t>Run and Validate</w:t>
       </w:r>
     </w:p>
@@ -2279,13 +3020,15 @@
         </w:numPr>
         <w:ind w:left="2880"/>
         <w:rPr>
+          <w:rStyle w:val="Hyperlink"/>
           <w:color w:val="0070C0"/>
+          <w:u w:val="none"/>
         </w:rPr>
       </w:pPr>
       <w:r>
         <w:t xml:space="preserve">Reference: </w:t>
       </w:r>
-      <w:hyperlink r:id="rId9" w:history="1">
+      <w:hyperlink r:id="rId12" w:history="1">
         <w:r>
           <w:rPr>
             <w:rStyle w:val="Hyperlink"/>
@@ -2296,6 +3039,61 @@
     </w:p>
     <w:p>
       <w:pPr>
+        <w:rPr>
+          <w:color w:val="0070C0"/>
+        </w:rPr>
+      </w:pPr>
+      <w:r>
+        <w:rPr>
+          <w:noProof/>
+        </w:rPr>
+        <w:lastRenderedPageBreak/>
+        <w:drawing>
+          <wp:inline distT="0" distB="0" distL="0" distR="0" wp14:anchorId="1DF9905C" wp14:editId="624621CF">
+            <wp:extent cx="5943600" cy="2232025"/>
+            <wp:effectExtent l="0" t="0" r="0" b="0"/>
+            <wp:docPr id="7" name="Picture 7"/>
+            <wp:cNvGraphicFramePr>
+              <a:graphicFrameLocks xmlns:a="http://schemas.openxmlformats.org/drawingml/2006/main" noChangeAspect="1"/>
+            </wp:cNvGraphicFramePr>
+            <a:graphic xmlns:a="http://schemas.openxmlformats.org/drawingml/2006/main">
+              <a:graphicData uri="http://schemas.openxmlformats.org/drawingml/2006/picture">
+                <pic:pic xmlns:pic="http://schemas.openxmlformats.org/drawingml/2006/picture">
+                  <pic:nvPicPr>
+                    <pic:cNvPr id="1" name=""/>
+                    <pic:cNvPicPr/>
+                  </pic:nvPicPr>
+                  <pic:blipFill>
+                    <a:blip r:embed="rId13"/>
+                    <a:stretch>
+                      <a:fillRect/>
+                    </a:stretch>
+                  </pic:blipFill>
+                  <pic:spPr>
+                    <a:xfrm>
+                      <a:off x="0" y="0"/>
+                      <a:ext cx="5943600" cy="2232025"/>
+                    </a:xfrm>
+                    <a:prstGeom prst="rect">
+                      <a:avLst/>
+                    </a:prstGeom>
+                  </pic:spPr>
+                </pic:pic>
+              </a:graphicData>
+            </a:graphic>
+          </wp:inline>
+        </w:drawing>
+      </w:r>
+    </w:p>
+    <w:p>
+      <w:pPr>
+        <w:rPr>
+          <w:color w:val="0070C0"/>
+        </w:rPr>
+      </w:pPr>
+    </w:p>
+    <w:p>
+      <w:pPr>
         <w:pStyle w:val="ListParagraph"/>
         <w:numPr>
           <w:ilvl w:val="0"/>
@@ -2311,7 +3109,6 @@
           <w:b/>
           <w:color w:val="000000" w:themeColor="text1"/>
         </w:rPr>
-        <w:lastRenderedPageBreak/>
         <w:t>Email notification</w:t>
       </w:r>
     </w:p>
@@ -2410,6 +3207,7 @@
     <w:p>
       <w:pPr>
         <w:pStyle w:val="ListParagraph"/>
+        <w:ind w:left="1440"/>
         <w:rPr>
           <w:rFonts w:cs="Arial"/>
           <w:color w:val="242729"/>
@@ -2425,7 +3223,51 @@
           <w:bdr w:val="none" w:sz="0" w:space="0" w:color="auto" w:frame="1"/>
           <w:shd w:val="clear" w:color="auto" w:fill="FFFFFF"/>
         </w:rPr>
-        <w:t>Jenkins &gt; Configure Global Security</w:t>
+        <w:t xml:space="preserve">Manage </w:t>
+      </w:r>
+      <w:r>
+        <w:rPr>
+          <w:rStyle w:val="Emphasis"/>
+          <w:rFonts w:cs="Arial"/>
+          <w:i w:val="0"/>
+          <w:color w:val="242729"/>
+          <w:bdr w:val="none" w:sz="0" w:space="0" w:color="auto" w:frame="1"/>
+          <w:shd w:val="clear" w:color="auto" w:fill="FFFFFF"/>
+        </w:rPr>
+        <w:t>Jenkins</w:t>
+      </w:r>
+      <w:r>
+        <w:rPr>
+          <w:rStyle w:val="Emphasis"/>
+          <w:rFonts w:cs="Arial"/>
+          <w:i w:val="0"/>
+          <w:color w:val="242729"/>
+          <w:bdr w:val="none" w:sz="0" w:space="0" w:color="auto" w:frame="1"/>
+          <w:shd w:val="clear" w:color="auto" w:fill="FFFFFF"/>
+        </w:rPr>
+        <w:t xml:space="preserve"> </w:t>
+      </w:r>
+      <w:r>
+        <w:rPr>
+          <w:rStyle w:val="Emphasis"/>
+          <w:rFonts w:cs="Arial"/>
+          <w:i w:val="0"/>
+          <w:color w:val="242729"/>
+          <w:bdr w:val="none" w:sz="0" w:space="0" w:color="auto" w:frame="1"/>
+          <w:shd w:val="clear" w:color="auto" w:fill="FFFFFF"/>
+        </w:rPr>
+        <w:sym w:font="Wingdings" w:char="F0E0"/>
+      </w:r>
+      <w:r>
+        <w:rPr>
+          <w:rStyle w:val="Emphasis"/>
+          <w:rFonts w:cs="Arial"/>
+          <w:i w:val="0"/>
+          <w:color w:val="242729"/>
+          <w:bdr w:val="none" w:sz="0" w:space="0" w:color="auto" w:frame="1"/>
+          <w:shd w:val="clear" w:color="auto" w:fill="FFFFFF"/>
+        </w:rPr>
+        <w:t xml:space="preserve"> Configure Global Security</w:t>
       </w:r>
       <w:r>
         <w:rPr>
@@ -2434,7 +3276,24 @@
           <w:color w:val="242729"/>
           <w:shd w:val="clear" w:color="auto" w:fill="FFFFFF"/>
         </w:rPr>
-        <w:t xml:space="preserve"> -- </w:t>
+        <w:t> </w:t>
+      </w:r>
+      <w:r>
+        <w:rPr>
+          <w:rFonts w:cs="Arial"/>
+          <w:color w:val="242729"/>
+          <w:shd w:val="clear" w:color="auto" w:fill="FFFFFF"/>
+        </w:rPr>
+        <w:sym w:font="Wingdings" w:char="F0E0"/>
+      </w:r>
+      <w:r>
+        <w:rPr>
+          <w:rFonts w:cs="Arial"/>
+          <w:i/>
+          <w:color w:val="242729"/>
+          <w:shd w:val="clear" w:color="auto" w:fill="FFFFFF"/>
+        </w:rPr>
+        <w:t xml:space="preserve"> </w:t>
       </w:r>
       <w:r>
         <w:rPr>
@@ -2967,7 +3826,7 @@
         </w:rPr>
         <w:t> page (see: </w:t>
       </w:r>
-      <w:hyperlink r:id="rId10" w:history="1">
+      <w:hyperlink r:id="rId14" w:history="1">
         <w:r>
           <w:rPr>
             <w:rStyle w:val="Hyperlink"/>
@@ -3096,6 +3955,7 @@
         <w:ind w:left="1440"/>
       </w:pPr>
       <w:r>
+        <w:lastRenderedPageBreak/>
         <w:t>Delegate to servlet container</w:t>
       </w:r>
     </w:p>
@@ -3131,7 +3991,6 @@
           <w:numId w:val="9"/>
         </w:numPr>
         <w:spacing w:after="0" w:line="240" w:lineRule="auto"/>
-        <w:ind w:left="1440"/>
         <w:rPr>
           <w:color w:val="FF0000"/>
         </w:rPr>
@@ -3214,7 +4073,6 @@
           <w:numId w:val="9"/>
         </w:numPr>
         <w:spacing w:after="0" w:line="240" w:lineRule="auto"/>
-        <w:ind w:left="1440"/>
         <w:rPr>
           <w:color w:val="FF0000"/>
         </w:rPr>
@@ -3280,7 +4138,6 @@
           <w:numId w:val="9"/>
         </w:numPr>
         <w:spacing w:after="0" w:line="240" w:lineRule="auto"/>
-        <w:ind w:left="1440"/>
         <w:rPr>
           <w:color w:val="FF0000"/>
         </w:rPr>
@@ -3345,7 +4202,6 @@
           <w:sz w:val="20"/>
           <w:szCs w:val="20"/>
         </w:rPr>
-        <w:lastRenderedPageBreak/>
         <w:t>This mode is useful to force users to log in before taking actions, so that you can keep record of who has done what. This setting can be also used in public-facing Jenkins, where you only allow trusted users to have user accounts.</w:t>
       </w:r>
     </w:p>
@@ -3367,7 +4223,6 @@
           <w:numId w:val="9"/>
         </w:numPr>
         <w:spacing w:after="0" w:line="240" w:lineRule="auto"/>
-        <w:ind w:left="1440"/>
         <w:rPr>
           <w:color w:val="FF0000"/>
         </w:rPr>
@@ -3394,7 +4249,7 @@
         </w:rPr>
         <w:t> </w:t>
       </w:r>
-      <w:hyperlink r:id="rId11" w:history="1">
+      <w:hyperlink r:id="rId15" w:history="1">
         <w:r>
           <w:rPr>
             <w:rStyle w:val="Hyperlink"/>
@@ -3542,7 +4397,6 @@
           <w:numId w:val="9"/>
         </w:numPr>
         <w:spacing w:after="0" w:line="240" w:lineRule="auto"/>
-        <w:ind w:left="1440"/>
         <w:rPr>
           <w:color w:val="FF0000"/>
         </w:rPr>
@@ -3569,7 +4423,7 @@
         </w:rPr>
         <w:t> </w:t>
       </w:r>
-      <w:hyperlink r:id="rId12" w:history="1">
+      <w:hyperlink r:id="rId16" w:history="1">
         <w:r>
           <w:rPr>
             <w:rStyle w:val="Hyperlink"/>
@@ -3661,6 +4515,70 @@
     </w:p>
     <w:p>
       <w:pPr>
+        <w:pStyle w:val="ListParagraph"/>
+        <w:numPr>
+          <w:ilvl w:val="0"/>
+          <w:numId w:val="9"/>
+        </w:numPr>
+        <w:shd w:val="clear" w:color="auto" w:fill="FFFFFF" w:themeFill="background1"/>
+        <w:spacing w:before="100" w:beforeAutospacing="1" w:after="0" w:line="240" w:lineRule="auto"/>
+        <w:rPr>
+          <w:rFonts w:ascii="Helvetica" w:eastAsia="Times New Roman" w:hAnsi="Helvetica" w:cs="Times New Roman"/>
+          <w:color w:val="FF0000"/>
+          <w:sz w:val="20"/>
+          <w:szCs w:val="20"/>
+        </w:rPr>
+      </w:pPr>
+      <w:r>
+        <w:rPr>
+          <w:rFonts w:ascii="Helvetica" w:eastAsia="Times New Roman" w:hAnsi="Helvetica" w:cs="Times New Roman"/>
+          <w:color w:val="FF0000"/>
+          <w:sz w:val="20"/>
+          <w:szCs w:val="20"/>
+        </w:rPr>
+        <w:t>Role</w:t>
+      </w:r>
+      <w:r>
+        <w:rPr>
+          <w:rFonts w:ascii="Helvetica" w:eastAsia="Times New Roman" w:hAnsi="Helvetica" w:cs="Times New Roman"/>
+          <w:color w:val="FF0000"/>
+          <w:sz w:val="20"/>
+          <w:szCs w:val="20"/>
+        </w:rPr>
+        <w:t xml:space="preserve"> based strategy - </w:t>
+      </w:r>
+      <w:r>
+        <w:rPr>
+          <w:rFonts w:ascii="Helvetica" w:hAnsi="Helvetica" w:cs="Helvetica"/>
+          <w:color w:val="333333"/>
+          <w:sz w:val="20"/>
+          <w:szCs w:val="20"/>
+          <w:shd w:val="clear" w:color="auto" w:fill="F0F0F0"/>
+        </w:rPr>
+        <w:t>Enables defining authorizations using a role-based strategy. Once the strategy is enabled, it can be configured via a separate page in the </w:t>
+      </w:r>
+      <w:r>
+        <w:rPr>
+          <w:rStyle w:val="HTMLTypewriter"/>
+          <w:rFonts w:eastAsiaTheme="minorHAnsi"/>
+          <w:color w:val="333333"/>
+          <w:shd w:val="clear" w:color="auto" w:fill="F0F0F0"/>
+        </w:rPr>
+        <w:t>Manage Jenkins</w:t>
+      </w:r>
+      <w:r>
+        <w:rPr>
+          <w:rFonts w:ascii="Helvetica" w:hAnsi="Helvetica" w:cs="Helvetica"/>
+          <w:color w:val="333333"/>
+          <w:sz w:val="20"/>
+          <w:szCs w:val="20"/>
+          <w:shd w:val="clear" w:color="auto" w:fill="F0F0F0"/>
+        </w:rPr>
+        <w:t> window.</w:t>
+      </w:r>
+    </w:p>
+    <w:p>
+      <w:pPr>
         <w:shd w:val="clear" w:color="auto" w:fill="FFFFFF" w:themeFill="background1"/>
         <w:spacing w:before="100" w:beforeAutospacing="1" w:after="0" w:line="240" w:lineRule="auto"/>
         <w:rPr>
@@ -3684,7 +4602,11 @@
           <w:shd w:val="clear" w:color="auto" w:fill="FFFFFF"/>
         </w:rPr>
       </w:pPr>
-      <w:r>
+    </w:p>
+    <w:p>
+      <w:pPr>
+        <w:shd w:val="clear" w:color="auto" w:fill="FFFFFF" w:themeFill="background1"/>
+        <w:spacing w:before="100" w:beforeAutospacing="1" w:after="0" w:line="240" w:lineRule="auto"/>
         <w:rPr>
           <w:rFonts w:ascii="Arial" w:hAnsi="Arial" w:cs="Arial"/>
           <w:b/>
@@ -3693,6 +4615,16 @@
           <w:szCs w:val="21"/>
           <w:shd w:val="clear" w:color="auto" w:fill="FFFFFF"/>
         </w:rPr>
+      </w:pPr>
+      <w:r>
+        <w:rPr>
+          <w:rFonts w:ascii="Arial" w:hAnsi="Arial" w:cs="Arial"/>
+          <w:b/>
+          <w:color w:val="111111"/>
+          <w:sz w:val="21"/>
+          <w:szCs w:val="21"/>
+          <w:shd w:val="clear" w:color="auto" w:fill="FFFFFF"/>
+        </w:rPr>
         <w:t xml:space="preserve">Jenkins authentication and authorization </w:t>
       </w:r>
     </w:p>
@@ -3796,6 +4728,16 @@
         </w:rPr>
         <w:t>eate and manage user roles</w:t>
       </w:r>
+      <w:r>
+        <w:rPr>
+          <w:rFonts w:ascii="Arial" w:hAnsi="Arial" w:cs="Arial"/>
+          <w:color w:val="111111"/>
+          <w:sz w:val="21"/>
+          <w:szCs w:val="21"/>
+          <w:shd w:val="clear" w:color="auto" w:fill="FFFFFF"/>
+        </w:rPr>
+        <w:t xml:space="preserve"> will visible once download plugin</w:t>
+      </w:r>
     </w:p>
     <w:p>
       <w:pPr>
@@ -4115,8 +5057,6 @@
         </w:rPr>
         <w:t>Jenkins</w:t>
       </w:r>
-      <w:bookmarkStart w:id="0" w:name="_GoBack"/>
-      <w:bookmarkEnd w:id="0"/>
       <w:r>
         <w:rPr>
           <w:rFonts w:ascii="Arial" w:hAnsi="Arial" w:cs="Arial"/>
@@ -4365,7 +5305,6 @@
           <w:sz w:val="20"/>
           <w:szCs w:val="20"/>
         </w:rPr>
-        <w:lastRenderedPageBreak/>
         <w:t>Slave roles</w:t>
       </w:r>
     </w:p>
@@ -4389,6 +5328,29 @@
           <w:szCs w:val="20"/>
         </w:rPr>
         <w:t xml:space="preserve">Assign roles – </w:t>
+      </w:r>
+    </w:p>
+    <w:p>
+      <w:pPr>
+        <w:pStyle w:val="ListParagraph"/>
+        <w:shd w:val="clear" w:color="auto" w:fill="FFFFFF" w:themeFill="background1"/>
+        <w:spacing w:before="100" w:beforeAutospacing="1" w:after="0" w:line="240" w:lineRule="auto"/>
+        <w:rPr>
+          <w:rFonts w:ascii="Helvetica" w:eastAsia="Times New Roman" w:hAnsi="Helvetica" w:cs="Times New Roman"/>
+          <w:color w:val="333333"/>
+          <w:sz w:val="20"/>
+          <w:szCs w:val="20"/>
+        </w:rPr>
+      </w:pPr>
+      <w:r>
+        <w:rPr>
+          <w:rFonts w:ascii="Helvetica" w:eastAsia="Times New Roman" w:hAnsi="Helvetica" w:cs="Times New Roman"/>
+          <w:color w:val="333333"/>
+          <w:sz w:val="20"/>
+          <w:szCs w:val="20"/>
+        </w:rPr>
+        <w:tab/>
+        <w:t>Assign roles to the users by project (Item role) or globally.</w:t>
       </w:r>
     </w:p>
     <w:p>
@@ -4540,7 +5502,12 @@
         <w:ind w:left="1080"/>
       </w:pPr>
       <w:r>
-        <w:t>* ===== day of month (1 - 12)</w:t>
+        <w:t>* ===== day of month (1 - 31</w:t>
+      </w:r>
+      <w:bookmarkStart w:id="0" w:name="_GoBack"/>
+      <w:bookmarkEnd w:id="0"/>
+      <w:r>
+        <w:t>)</w:t>
       </w:r>
     </w:p>
     <w:p>
@@ -5115,6 +6082,7 @@
                 <w:sz w:val="20"/>
                 <w:szCs w:val="18"/>
               </w:rPr>
+              <w:lastRenderedPageBreak/>
               <w:t>@monthly</w:t>
             </w:r>
           </w:p>
@@ -6720,7 +7688,6 @@
                 <w:szCs w:val="24"/>
                 <w:bdr w:val="none" w:sz="0" w:space="0" w:color="auto" w:frame="1"/>
               </w:rPr>
-              <w:lastRenderedPageBreak/>
               <w:t>5,10</w:t>
             </w:r>
           </w:p>
@@ -7234,6 +8201,7 @@
         <w:pStyle w:val="ListParagraph"/>
       </w:pPr>
       <w:r>
+        <w:lastRenderedPageBreak/>
         <w:t>Open source under Apache so that we can download and update source code.</w:t>
       </w:r>
     </w:p>
@@ -10205,6 +11173,7 @@
           <w:sz w:val="24"/>
           <w:szCs w:val="24"/>
         </w:rPr>
+        <w:lastRenderedPageBreak/>
         <w:t xml:space="preserve">    </w:t>
       </w:r>
       <w:r>
@@ -11785,7 +12754,6 @@
           <w:sz w:val="24"/>
           <w:szCs w:val="24"/>
         </w:rPr>
-        <w:lastRenderedPageBreak/>
         <w:t xml:space="preserve">        </w:t>
       </w:r>
       <w:r>
@@ -12772,6 +13740,7 @@
         <w:rPr>
           <w:b/>
         </w:rPr>
+        <w:lastRenderedPageBreak/>
         <w:t>Difference between ant and maven</w:t>
       </w:r>
     </w:p>
@@ -12838,7 +13807,7 @@
       </w:r>
     </w:p>
     <w:sectPr>
-      <w:footerReference w:type="default" r:id="rId13"/>
+      <w:footerReference w:type="default" r:id="rId17"/>
       <w:pgSz w:w="12240" w:h="15840"/>
       <w:pgMar w:top="1440" w:right="1440" w:bottom="1440" w:left="1440" w:header="720" w:footer="720" w:gutter="0"/>
       <w:cols w:space="720"/>
@@ -13115,6 +14084,119 @@
     </w:lvl>
   </w:abstractNum>
   <w:abstractNum w:abstractNumId="1" w15:restartNumberingAfterBreak="0">
+    <w:nsid w:val="04D100CF"/>
+    <w:multiLevelType w:val="multilevel"/>
+    <w:tmpl w:val="8020B52C"/>
+    <w:lvl w:ilvl="0">
+      <w:start w:val="1"/>
+      <w:numFmt w:val="decimal"/>
+      <w:lvlText w:val="%1."/>
+      <w:lvlJc w:val="left"/>
+      <w:pPr>
+        <w:tabs>
+          <w:tab w:val="num" w:pos="720"/>
+        </w:tabs>
+        <w:ind w:left="720" w:hanging="360"/>
+      </w:pPr>
+    </w:lvl>
+    <w:lvl w:ilvl="1" w:tentative="1">
+      <w:start w:val="1"/>
+      <w:numFmt w:val="decimal"/>
+      <w:lvlText w:val="%2."/>
+      <w:lvlJc w:val="left"/>
+      <w:pPr>
+        <w:tabs>
+          <w:tab w:val="num" w:pos="1440"/>
+        </w:tabs>
+        <w:ind w:left="1440" w:hanging="360"/>
+      </w:pPr>
+    </w:lvl>
+    <w:lvl w:ilvl="2" w:tentative="1">
+      <w:start w:val="1"/>
+      <w:numFmt w:val="decimal"/>
+      <w:lvlText w:val="%3."/>
+      <w:lvlJc w:val="left"/>
+      <w:pPr>
+        <w:tabs>
+          <w:tab w:val="num" w:pos="2160"/>
+        </w:tabs>
+        <w:ind w:left="2160" w:hanging="360"/>
+      </w:pPr>
+    </w:lvl>
+    <w:lvl w:ilvl="3" w:tentative="1">
+      <w:start w:val="1"/>
+      <w:numFmt w:val="decimal"/>
+      <w:lvlText w:val="%4."/>
+      <w:lvlJc w:val="left"/>
+      <w:pPr>
+        <w:tabs>
+          <w:tab w:val="num" w:pos="2880"/>
+        </w:tabs>
+        <w:ind w:left="2880" w:hanging="360"/>
+      </w:pPr>
+    </w:lvl>
+    <w:lvl w:ilvl="4" w:tentative="1">
+      <w:start w:val="1"/>
+      <w:numFmt w:val="decimal"/>
+      <w:lvlText w:val="%5."/>
+      <w:lvlJc w:val="left"/>
+      <w:pPr>
+        <w:tabs>
+          <w:tab w:val="num" w:pos="3600"/>
+        </w:tabs>
+        <w:ind w:left="3600" w:hanging="360"/>
+      </w:pPr>
+    </w:lvl>
+    <w:lvl w:ilvl="5" w:tentative="1">
+      <w:start w:val="1"/>
+      <w:numFmt w:val="decimal"/>
+      <w:lvlText w:val="%6."/>
+      <w:lvlJc w:val="left"/>
+      <w:pPr>
+        <w:tabs>
+          <w:tab w:val="num" w:pos="4320"/>
+        </w:tabs>
+        <w:ind w:left="4320" w:hanging="360"/>
+      </w:pPr>
+    </w:lvl>
+    <w:lvl w:ilvl="6" w:tentative="1">
+      <w:start w:val="1"/>
+      <w:numFmt w:val="decimal"/>
+      <w:lvlText w:val="%7."/>
+      <w:lvlJc w:val="left"/>
+      <w:pPr>
+        <w:tabs>
+          <w:tab w:val="num" w:pos="5040"/>
+        </w:tabs>
+        <w:ind w:left="5040" w:hanging="360"/>
+      </w:pPr>
+    </w:lvl>
+    <w:lvl w:ilvl="7" w:tentative="1">
+      <w:start w:val="1"/>
+      <w:numFmt w:val="decimal"/>
+      <w:lvlText w:val="%8."/>
+      <w:lvlJc w:val="left"/>
+      <w:pPr>
+        <w:tabs>
+          <w:tab w:val="num" w:pos="5760"/>
+        </w:tabs>
+        <w:ind w:left="5760" w:hanging="360"/>
+      </w:pPr>
+    </w:lvl>
+    <w:lvl w:ilvl="8" w:tentative="1">
+      <w:start w:val="1"/>
+      <w:numFmt w:val="decimal"/>
+      <w:lvlText w:val="%9."/>
+      <w:lvlJc w:val="left"/>
+      <w:pPr>
+        <w:tabs>
+          <w:tab w:val="num" w:pos="6480"/>
+        </w:tabs>
+        <w:ind w:left="6480" w:hanging="360"/>
+      </w:pPr>
+    </w:lvl>
+  </w:abstractNum>
+  <w:abstractNum w:abstractNumId="2" w15:restartNumberingAfterBreak="0">
     <w:nsid w:val="0F2E11A1"/>
     <w:multiLevelType w:val="hybridMultilevel"/>
     <w:tmpl w:val="30E29752"/>
@@ -13203,7 +14285,7 @@
       </w:pPr>
     </w:lvl>
   </w:abstractNum>
-  <w:abstractNum w:abstractNumId="2" w15:restartNumberingAfterBreak="0">
+  <w:abstractNum w:abstractNumId="3" w15:restartNumberingAfterBreak="0">
     <w:nsid w:val="182A43A9"/>
     <w:multiLevelType w:val="hybridMultilevel"/>
     <w:tmpl w:val="6D4EC468"/>
@@ -13292,7 +14374,7 @@
       </w:pPr>
     </w:lvl>
   </w:abstractNum>
-  <w:abstractNum w:abstractNumId="3" w15:restartNumberingAfterBreak="0">
+  <w:abstractNum w:abstractNumId="4" w15:restartNumberingAfterBreak="0">
     <w:nsid w:val="1C147487"/>
     <w:multiLevelType w:val="hybridMultilevel"/>
     <w:tmpl w:val="1076D314"/>
@@ -13381,7 +14463,7 @@
       </w:pPr>
     </w:lvl>
   </w:abstractNum>
-  <w:abstractNum w:abstractNumId="4" w15:restartNumberingAfterBreak="0">
+  <w:abstractNum w:abstractNumId="5" w15:restartNumberingAfterBreak="0">
     <w:nsid w:val="2A681C68"/>
     <w:multiLevelType w:val="hybridMultilevel"/>
     <w:tmpl w:val="29621150"/>
@@ -13470,7 +14552,7 @@
       </w:pPr>
     </w:lvl>
   </w:abstractNum>
-  <w:abstractNum w:abstractNumId="5" w15:restartNumberingAfterBreak="0">
+  <w:abstractNum w:abstractNumId="6" w15:restartNumberingAfterBreak="0">
     <w:nsid w:val="2AAF2762"/>
     <w:multiLevelType w:val="hybridMultilevel"/>
     <w:tmpl w:val="0680B782"/>
@@ -13583,7 +14665,7 @@
       </w:rPr>
     </w:lvl>
   </w:abstractNum>
-  <w:abstractNum w:abstractNumId="6" w15:restartNumberingAfterBreak="0">
+  <w:abstractNum w:abstractNumId="7" w15:restartNumberingAfterBreak="0">
     <w:nsid w:val="36B212A3"/>
     <w:multiLevelType w:val="hybridMultilevel"/>
     <w:tmpl w:val="9B5242AA"/>
@@ -13696,7 +14778,7 @@
       </w:rPr>
     </w:lvl>
   </w:abstractNum>
-  <w:abstractNum w:abstractNumId="7" w15:restartNumberingAfterBreak="0">
+  <w:abstractNum w:abstractNumId="8" w15:restartNumberingAfterBreak="0">
     <w:nsid w:val="3E200503"/>
     <w:multiLevelType w:val="hybridMultilevel"/>
     <w:tmpl w:val="10ACDF48"/>
@@ -13785,7 +14867,7 @@
       </w:pPr>
     </w:lvl>
   </w:abstractNum>
-  <w:abstractNum w:abstractNumId="8" w15:restartNumberingAfterBreak="0">
+  <w:abstractNum w:abstractNumId="9" w15:restartNumberingAfterBreak="0">
     <w:nsid w:val="412610B1"/>
     <w:multiLevelType w:val="hybridMultilevel"/>
     <w:tmpl w:val="09706BC2"/>
@@ -13874,7 +14956,7 @@
       </w:pPr>
     </w:lvl>
   </w:abstractNum>
-  <w:abstractNum w:abstractNumId="9" w15:restartNumberingAfterBreak="0">
+  <w:abstractNum w:abstractNumId="10" w15:restartNumberingAfterBreak="0">
     <w:nsid w:val="43C777A3"/>
     <w:multiLevelType w:val="hybridMultilevel"/>
     <w:tmpl w:val="29226ED4"/>
@@ -13987,7 +15069,7 @@
       </w:rPr>
     </w:lvl>
   </w:abstractNum>
-  <w:abstractNum w:abstractNumId="10" w15:restartNumberingAfterBreak="0">
+  <w:abstractNum w:abstractNumId="11" w15:restartNumberingAfterBreak="0">
     <w:nsid w:val="49032E3F"/>
     <w:multiLevelType w:val="hybridMultilevel"/>
     <w:tmpl w:val="EBD03AE2"/>
@@ -14100,7 +15182,7 @@
       </w:rPr>
     </w:lvl>
   </w:abstractNum>
-  <w:abstractNum w:abstractNumId="11" w15:restartNumberingAfterBreak="0">
+  <w:abstractNum w:abstractNumId="12" w15:restartNumberingAfterBreak="0">
     <w:nsid w:val="50A0533C"/>
     <w:multiLevelType w:val="hybridMultilevel"/>
     <w:tmpl w:val="6D4459FA"/>
@@ -14189,7 +15271,7 @@
       </w:pPr>
     </w:lvl>
   </w:abstractNum>
-  <w:abstractNum w:abstractNumId="12" w15:restartNumberingAfterBreak="0">
+  <w:abstractNum w:abstractNumId="13" w15:restartNumberingAfterBreak="0">
     <w:nsid w:val="50A92CB6"/>
     <w:multiLevelType w:val="hybridMultilevel"/>
     <w:tmpl w:val="345AC944"/>
@@ -14280,7 +15362,7 @@
       </w:pPr>
     </w:lvl>
   </w:abstractNum>
-  <w:abstractNum w:abstractNumId="13" w15:restartNumberingAfterBreak="0">
+  <w:abstractNum w:abstractNumId="14" w15:restartNumberingAfterBreak="0">
     <w:nsid w:val="52083BAF"/>
     <w:multiLevelType w:val="hybridMultilevel"/>
     <w:tmpl w:val="EA848A42"/>
@@ -14290,7 +15372,7 @@
       <w:lvlText w:val="%1."/>
       <w:lvlJc w:val="left"/>
       <w:pPr>
-        <w:ind w:left="2160" w:hanging="360"/>
+        <w:ind w:left="1440" w:hanging="360"/>
       </w:pPr>
     </w:lvl>
     <w:lvl w:ilvl="1" w:tplc="04090019" w:tentative="1">
@@ -14366,7 +15448,7 @@
       </w:pPr>
     </w:lvl>
   </w:abstractNum>
-  <w:abstractNum w:abstractNumId="14" w15:restartNumberingAfterBreak="0">
+  <w:abstractNum w:abstractNumId="15" w15:restartNumberingAfterBreak="0">
     <w:nsid w:val="52E1433E"/>
     <w:multiLevelType w:val="hybridMultilevel"/>
     <w:tmpl w:val="4E5C8AF6"/>
@@ -14456,7 +15538,7 @@
       </w:pPr>
     </w:lvl>
   </w:abstractNum>
-  <w:abstractNum w:abstractNumId="15" w15:restartNumberingAfterBreak="0">
+  <w:abstractNum w:abstractNumId="16" w15:restartNumberingAfterBreak="0">
     <w:nsid w:val="5B7F725A"/>
     <w:multiLevelType w:val="multilevel"/>
     <w:tmpl w:val="78A033EA"/>
@@ -14569,7 +15651,7 @@
       </w:pPr>
     </w:lvl>
   </w:abstractNum>
-  <w:abstractNum w:abstractNumId="16" w15:restartNumberingAfterBreak="0">
+  <w:abstractNum w:abstractNumId="17" w15:restartNumberingAfterBreak="0">
     <w:nsid w:val="5D654001"/>
     <w:multiLevelType w:val="hybridMultilevel"/>
     <w:tmpl w:val="2D92AA14"/>
@@ -14659,7 +15741,7 @@
       </w:pPr>
     </w:lvl>
   </w:abstractNum>
-  <w:abstractNum w:abstractNumId="17" w15:restartNumberingAfterBreak="0">
+  <w:abstractNum w:abstractNumId="18" w15:restartNumberingAfterBreak="0">
     <w:nsid w:val="5F406982"/>
     <w:multiLevelType w:val="hybridMultilevel"/>
     <w:tmpl w:val="E3FC0074"/>
@@ -14748,7 +15830,7 @@
       </w:pPr>
     </w:lvl>
   </w:abstractNum>
-  <w:abstractNum w:abstractNumId="18" w15:restartNumberingAfterBreak="0">
+  <w:abstractNum w:abstractNumId="19" w15:restartNumberingAfterBreak="0">
     <w:nsid w:val="600B476C"/>
     <w:multiLevelType w:val="hybridMultilevel"/>
     <w:tmpl w:val="A2588780"/>
@@ -14837,7 +15919,7 @@
       </w:pPr>
     </w:lvl>
   </w:abstractNum>
-  <w:abstractNum w:abstractNumId="19" w15:restartNumberingAfterBreak="0">
+  <w:abstractNum w:abstractNumId="20" w15:restartNumberingAfterBreak="0">
     <w:nsid w:val="62CE4E16"/>
     <w:multiLevelType w:val="hybridMultilevel"/>
     <w:tmpl w:val="B64E8350"/>
@@ -14929,7 +16011,7 @@
       </w:pPr>
     </w:lvl>
   </w:abstractNum>
-  <w:abstractNum w:abstractNumId="20" w15:restartNumberingAfterBreak="0">
+  <w:abstractNum w:abstractNumId="21" w15:restartNumberingAfterBreak="0">
     <w:nsid w:val="656815AD"/>
     <w:multiLevelType w:val="hybridMultilevel"/>
     <w:tmpl w:val="7D3844BE"/>
@@ -15042,7 +16124,7 @@
       </w:rPr>
     </w:lvl>
   </w:abstractNum>
-  <w:abstractNum w:abstractNumId="21" w15:restartNumberingAfterBreak="0">
+  <w:abstractNum w:abstractNumId="22" w15:restartNumberingAfterBreak="0">
     <w:nsid w:val="6AC54E64"/>
     <w:multiLevelType w:val="hybridMultilevel"/>
     <w:tmpl w:val="149ABB3A"/>
@@ -15131,7 +16213,7 @@
       </w:pPr>
     </w:lvl>
   </w:abstractNum>
-  <w:abstractNum w:abstractNumId="22" w15:restartNumberingAfterBreak="0">
+  <w:abstractNum w:abstractNumId="23" w15:restartNumberingAfterBreak="0">
     <w:nsid w:val="75CE2451"/>
     <w:multiLevelType w:val="hybridMultilevel"/>
     <w:tmpl w:val="C1A6B4C8"/>
@@ -15244,7 +16326,7 @@
       </w:rPr>
     </w:lvl>
   </w:abstractNum>
-  <w:abstractNum w:abstractNumId="23" w15:restartNumberingAfterBreak="0">
+  <w:abstractNum w:abstractNumId="24" w15:restartNumberingAfterBreak="0">
     <w:nsid w:val="76CB1BE3"/>
     <w:multiLevelType w:val="hybridMultilevel"/>
     <w:tmpl w:val="82323CF0"/>
@@ -15333,7 +16415,7 @@
       </w:pPr>
     </w:lvl>
   </w:abstractNum>
-  <w:abstractNum w:abstractNumId="24" w15:restartNumberingAfterBreak="0">
+  <w:abstractNum w:abstractNumId="25" w15:restartNumberingAfterBreak="0">
     <w:nsid w:val="773504DF"/>
     <w:multiLevelType w:val="hybridMultilevel"/>
     <w:tmpl w:val="1D0A54DC"/>
@@ -15422,7 +16504,7 @@
       </w:pPr>
     </w:lvl>
   </w:abstractNum>
-  <w:abstractNum w:abstractNumId="25" w15:restartNumberingAfterBreak="0">
+  <w:abstractNum w:abstractNumId="26" w15:restartNumberingAfterBreak="0">
     <w:nsid w:val="77356D0C"/>
     <w:multiLevelType w:val="hybridMultilevel"/>
     <w:tmpl w:val="29C86068"/>
@@ -15511,7 +16593,120 @@
       </w:pPr>
     </w:lvl>
   </w:abstractNum>
-  <w:abstractNum w:abstractNumId="26" w15:restartNumberingAfterBreak="0">
+  <w:abstractNum w:abstractNumId="27" w15:restartNumberingAfterBreak="0">
+    <w:nsid w:val="7A850623"/>
+    <w:multiLevelType w:val="hybridMultilevel"/>
+    <w:tmpl w:val="3D30E9C6"/>
+    <w:lvl w:ilvl="0" w:tplc="04090001">
+      <w:start w:val="1"/>
+      <w:numFmt w:val="bullet"/>
+      <w:lvlText w:val=""/>
+      <w:lvlJc w:val="left"/>
+      <w:pPr>
+        <w:ind w:left="1440" w:hanging="360"/>
+      </w:pPr>
+      <w:rPr>
+        <w:rFonts w:ascii="Symbol" w:hAnsi="Symbol" w:hint="default"/>
+      </w:rPr>
+    </w:lvl>
+    <w:lvl w:ilvl="1" w:tplc="04090003" w:tentative="1">
+      <w:start w:val="1"/>
+      <w:numFmt w:val="bullet"/>
+      <w:lvlText w:val="o"/>
+      <w:lvlJc w:val="left"/>
+      <w:pPr>
+        <w:ind w:left="2160" w:hanging="360"/>
+      </w:pPr>
+      <w:rPr>
+        <w:rFonts w:ascii="Courier New" w:hAnsi="Courier New" w:cs="Courier New" w:hint="default"/>
+      </w:rPr>
+    </w:lvl>
+    <w:lvl w:ilvl="2" w:tplc="04090005" w:tentative="1">
+      <w:start w:val="1"/>
+      <w:numFmt w:val="bullet"/>
+      <w:lvlText w:val=""/>
+      <w:lvlJc w:val="left"/>
+      <w:pPr>
+        <w:ind w:left="2880" w:hanging="360"/>
+      </w:pPr>
+      <w:rPr>
+        <w:rFonts w:ascii="Wingdings" w:hAnsi="Wingdings" w:hint="default"/>
+      </w:rPr>
+    </w:lvl>
+    <w:lvl w:ilvl="3" w:tplc="04090001" w:tentative="1">
+      <w:start w:val="1"/>
+      <w:numFmt w:val="bullet"/>
+      <w:lvlText w:val=""/>
+      <w:lvlJc w:val="left"/>
+      <w:pPr>
+        <w:ind w:left="3600" w:hanging="360"/>
+      </w:pPr>
+      <w:rPr>
+        <w:rFonts w:ascii="Symbol" w:hAnsi="Symbol" w:hint="default"/>
+      </w:rPr>
+    </w:lvl>
+    <w:lvl w:ilvl="4" w:tplc="04090003" w:tentative="1">
+      <w:start w:val="1"/>
+      <w:numFmt w:val="bullet"/>
+      <w:lvlText w:val="o"/>
+      <w:lvlJc w:val="left"/>
+      <w:pPr>
+        <w:ind w:left="4320" w:hanging="360"/>
+      </w:pPr>
+      <w:rPr>
+        <w:rFonts w:ascii="Courier New" w:hAnsi="Courier New" w:cs="Courier New" w:hint="default"/>
+      </w:rPr>
+    </w:lvl>
+    <w:lvl w:ilvl="5" w:tplc="04090005" w:tentative="1">
+      <w:start w:val="1"/>
+      <w:numFmt w:val="bullet"/>
+      <w:lvlText w:val=""/>
+      <w:lvlJc w:val="left"/>
+      <w:pPr>
+        <w:ind w:left="5040" w:hanging="360"/>
+      </w:pPr>
+      <w:rPr>
+        <w:rFonts w:ascii="Wingdings" w:hAnsi="Wingdings" w:hint="default"/>
+      </w:rPr>
+    </w:lvl>
+    <w:lvl w:ilvl="6" w:tplc="04090001" w:tentative="1">
+      <w:start w:val="1"/>
+      <w:numFmt w:val="bullet"/>
+      <w:lvlText w:val=""/>
+      <w:lvlJc w:val="left"/>
+      <w:pPr>
+        <w:ind w:left="5760" w:hanging="360"/>
+      </w:pPr>
+      <w:rPr>
+        <w:rFonts w:ascii="Symbol" w:hAnsi="Symbol" w:hint="default"/>
+      </w:rPr>
+    </w:lvl>
+    <w:lvl w:ilvl="7" w:tplc="04090003" w:tentative="1">
+      <w:start w:val="1"/>
+      <w:numFmt w:val="bullet"/>
+      <w:lvlText w:val="o"/>
+      <w:lvlJc w:val="left"/>
+      <w:pPr>
+        <w:ind w:left="6480" w:hanging="360"/>
+      </w:pPr>
+      <w:rPr>
+        <w:rFonts w:ascii="Courier New" w:hAnsi="Courier New" w:cs="Courier New" w:hint="default"/>
+      </w:rPr>
+    </w:lvl>
+    <w:lvl w:ilvl="8" w:tplc="04090005" w:tentative="1">
+      <w:start w:val="1"/>
+      <w:numFmt w:val="bullet"/>
+      <w:lvlText w:val=""/>
+      <w:lvlJc w:val="left"/>
+      <w:pPr>
+        <w:ind w:left="7200" w:hanging="360"/>
+      </w:pPr>
+      <w:rPr>
+        <w:rFonts w:ascii="Wingdings" w:hAnsi="Wingdings" w:hint="default"/>
+      </w:rPr>
+    </w:lvl>
+  </w:abstractNum>
+  <w:abstractNum w:abstractNumId="28" w15:restartNumberingAfterBreak="0">
     <w:nsid w:val="7A8D4798"/>
     <w:multiLevelType w:val="hybridMultilevel"/>
     <w:tmpl w:val="B5DEB7EE"/>
@@ -15604,85 +16799,91 @@
     </w:lvl>
   </w:abstractNum>
   <w:num w:numId="1">
+    <w:abstractNumId w:val="7"/>
+  </w:num>
+  <w:num w:numId="2">
+    <w:abstractNumId w:val="19"/>
+  </w:num>
+  <w:num w:numId="3">
+    <w:abstractNumId w:val="26"/>
+  </w:num>
+  <w:num w:numId="4">
+    <w:abstractNumId w:val="20"/>
+  </w:num>
+  <w:num w:numId="5">
+    <w:abstractNumId w:val="2"/>
+  </w:num>
+  <w:num w:numId="6">
+    <w:abstractNumId w:val="18"/>
+  </w:num>
+  <w:num w:numId="7">
+    <w:abstractNumId w:val="24"/>
+  </w:num>
+  <w:num w:numId="8">
+    <w:abstractNumId w:val="8"/>
+  </w:num>
+  <w:num w:numId="9">
+    <w:abstractNumId w:val="14"/>
+  </w:num>
+  <w:num w:numId="10">
+    <w:abstractNumId w:val="9"/>
+  </w:num>
+  <w:num w:numId="11">
+    <w:abstractNumId w:val="12"/>
+  </w:num>
+  <w:num w:numId="12">
+    <w:abstractNumId w:val="4"/>
+  </w:num>
+  <w:num w:numId="13">
+    <w:abstractNumId w:val="3"/>
+  </w:num>
+  <w:num w:numId="14">
+    <w:abstractNumId w:val="25"/>
+  </w:num>
+  <w:num w:numId="15">
+    <w:abstractNumId w:val="22"/>
+  </w:num>
+  <w:num w:numId="16">
+    <w:abstractNumId w:val="10"/>
+  </w:num>
+  <w:num w:numId="17">
+    <w:abstractNumId w:val="17"/>
+  </w:num>
+  <w:num w:numId="18">
+    <w:abstractNumId w:val="11"/>
+  </w:num>
+  <w:num w:numId="19">
+    <w:abstractNumId w:val="21"/>
+  </w:num>
+  <w:num w:numId="20">
     <w:abstractNumId w:val="6"/>
   </w:num>
-  <w:num w:numId="2">
-    <w:abstractNumId w:val="18"/>
-  </w:num>
-  <w:num w:numId="3">
-    <w:abstractNumId w:val="25"/>
-  </w:num>
-  <w:num w:numId="4">
-    <w:abstractNumId w:val="19"/>
-  </w:num>
-  <w:num w:numId="5">
-    <w:abstractNumId w:val="1"/>
-  </w:num>
-  <w:num w:numId="6">
-    <w:abstractNumId w:val="17"/>
-  </w:num>
-  <w:num w:numId="7">
+  <w:num w:numId="21">
     <w:abstractNumId w:val="23"/>
   </w:num>
-  <w:num w:numId="8">
-    <w:abstractNumId w:val="7"/>
-  </w:num>
-  <w:num w:numId="9">
-    <w:abstractNumId w:val="13"/>
-  </w:num>
-  <w:num w:numId="10">
-    <w:abstractNumId w:val="8"/>
-  </w:num>
-  <w:num w:numId="11">
-    <w:abstractNumId w:val="11"/>
-  </w:num>
-  <w:num w:numId="12">
-    <w:abstractNumId w:val="3"/>
-  </w:num>
-  <w:num w:numId="13">
-    <w:abstractNumId w:val="2"/>
-  </w:num>
-  <w:num w:numId="14">
-    <w:abstractNumId w:val="24"/>
-  </w:num>
-  <w:num w:numId="15">
-    <w:abstractNumId w:val="21"/>
-  </w:num>
-  <w:num w:numId="16">
-    <w:abstractNumId w:val="9"/>
-  </w:num>
-  <w:num w:numId="17">
-    <w:abstractNumId w:val="16"/>
-  </w:num>
-  <w:num w:numId="18">
-    <w:abstractNumId w:val="10"/>
-  </w:num>
-  <w:num w:numId="19">
-    <w:abstractNumId w:val="20"/>
-  </w:num>
-  <w:num w:numId="20">
-    <w:abstractNumId w:val="5"/>
-  </w:num>
-  <w:num w:numId="21">
-    <w:abstractNumId w:val="22"/>
-  </w:num>
   <w:num w:numId="22">
-    <w:abstractNumId w:val="26"/>
+    <w:abstractNumId w:val="28"/>
   </w:num>
   <w:num w:numId="23">
-    <w:abstractNumId w:val="12"/>
+    <w:abstractNumId w:val="13"/>
   </w:num>
   <w:num w:numId="24">
     <w:abstractNumId w:val="0"/>
   </w:num>
   <w:num w:numId="25">
+    <w:abstractNumId w:val="16"/>
+  </w:num>
+  <w:num w:numId="26">
     <w:abstractNumId w:val="15"/>
   </w:num>
-  <w:num w:numId="26">
-    <w:abstractNumId w:val="14"/>
+  <w:num w:numId="27">
+    <w:abstractNumId w:val="5"/>
   </w:num>
-  <w:num w:numId="27">
-    <w:abstractNumId w:val="4"/>
+  <w:num w:numId="28">
+    <w:abstractNumId w:val="1"/>
+  </w:num>
+  <w:num w:numId="29">
+    <w:abstractNumId w:val="27"/>
   </w:num>
 </w:numbering>
 </file>
@@ -16089,7 +17290,6 @@
   <w:style w:type="character" w:default="1" w:styleId="DefaultParagraphFont">
     <w:name w:val="Default Paragraph Font"/>
     <w:uiPriority w:val="1"/>
-    <w:semiHidden/>
     <w:unhideWhenUsed/>
   </w:style>
   <w:style w:type="table" w:default="1" w:styleId="TableNormal">
@@ -16320,6 +17520,17 @@
     <w:rPr>
       <w:color w:val="808080"/>
       <w:shd w:val="clear" w:color="auto" w:fill="E6E6E6"/>
+    </w:rPr>
+  </w:style>
+  <w:style w:type="character" w:styleId="Strong">
+    <w:name w:val="Strong"/>
+    <w:basedOn w:val="DefaultParagraphFont"/>
+    <w:uiPriority w:val="22"/>
+    <w:qFormat/>
+    <w:rsid w:val="00A36516"/>
+    <w:rPr>
+      <w:b/>
+      <w:bCs/>
     </w:rPr>
   </w:style>
 </w:styles>

</xml_diff>